<commit_message>
Sublime project, doc updated, getting ready to introduce Latex
</commit_message>
<xml_diff>
--- a/Dokumentacja/Projekt.docx
+++ b/Dokumentacja/Projekt.docx
@@ -1,10 +1,10 @@
 
 <file path=word/document.xml><?xml version="1.0" encoding="utf-8"?>
-<w:document xmlns:wpc="http://schemas.microsoft.com/office/word/2010/wordprocessingCanvas" xmlns:mc="http://schemas.openxmlformats.org/markup-compatibility/2006" xmlns:o="urn:schemas-microsoft-com:office:office" xmlns:r="http://schemas.openxmlformats.org/officeDocument/2006/relationships" xmlns:m="http://schemas.openxmlformats.org/officeDocument/2006/math" xmlns:v="urn:schemas-microsoft-com:vml" xmlns:wp14="http://schemas.microsoft.com/office/word/2010/wordprocessingDrawing" xmlns:wp="http://schemas.openxmlformats.org/drawingml/2006/wordprocessingDrawing" xmlns:w10="urn:schemas-microsoft-com:office:word" xmlns:w="http://schemas.openxmlformats.org/wordprocessingml/2006/main" xmlns:w14="http://schemas.microsoft.com/office/word/2010/wordml" xmlns:w15="http://schemas.microsoft.com/office/word/2012/wordml" xmlns:wpg="http://schemas.microsoft.com/office/word/2010/wordprocessingGroup" xmlns:wpi="http://schemas.microsoft.com/office/word/2010/wordprocessingInk" xmlns:wne="http://schemas.microsoft.com/office/word/2006/wordml" xmlns:wps="http://schemas.microsoft.com/office/word/2010/wordprocessingShape" mc:Ignorable="w14 w15 wp14">
+<w:document xmlns:ve="http://schemas.openxmlformats.org/markup-compatibility/2006" xmlns:o="urn:schemas-microsoft-com:office:office" xmlns:r="http://schemas.openxmlformats.org/officeDocument/2006/relationships" xmlns:m="http://schemas.openxmlformats.org/officeDocument/2006/math" xmlns:v="urn:schemas-microsoft-com:vml" xmlns:wp="http://schemas.openxmlformats.org/drawingml/2006/wordprocessingDrawing" xmlns:w10="urn:schemas-microsoft-com:office:word" xmlns:w="http://schemas.openxmlformats.org/wordprocessingml/2006/main" xmlns:wne="http://schemas.microsoft.com/office/word/2006/wordml">
   <w:body>
     <w:p>
       <w:pPr>
-        <w:pStyle w:val="Bezodstpw"/>
+        <w:pStyle w:val="NoSpacing"/>
         <w:pBdr>
           <w:top w:val="none" w:sz="0" w:space="0" w:color="auto"/>
           <w:left w:val="none" w:sz="0" w:space="0" w:color="auto"/>
@@ -32,7 +32,7 @@
     </w:p>
     <w:p>
       <w:pPr>
-        <w:pStyle w:val="Tytu"/>
+        <w:pStyle w:val="Title"/>
         <w:spacing w:before="5280" w:after="240"/>
       </w:pPr>
       <w:r>
@@ -47,18 +47,23 @@
     </w:p>
     <w:p>
       <w:pPr>
-        <w:pStyle w:val="Podtytu"/>
-      </w:pPr>
-      <w:r>
-        <w:t>Śledzenie satelit</w:t>
-      </w:r>
+        <w:pStyle w:val="Subtitle"/>
+      </w:pPr>
+      <w:r>
+        <w:t xml:space="preserve">Śledzenie </w:t>
+      </w:r>
+      <w:proofErr w:type="spellStart"/>
+      <w:r>
+        <w:t>satelit</w:t>
+      </w:r>
+      <w:proofErr w:type="spellEnd"/>
       <w:r>
         <w:t>.</w:t>
       </w:r>
     </w:p>
     <w:p>
       <w:pPr>
-        <w:pStyle w:val="Bezodstpw"/>
+        <w:pStyle w:val="NoSpacing"/>
         <w:pBdr>
           <w:top w:val="none" w:sz="0" w:space="0" w:color="auto"/>
           <w:left w:val="none" w:sz="0" w:space="0" w:color="auto"/>
@@ -74,7 +79,7 @@
     </w:p>
     <w:p>
       <w:pPr>
-        <w:pStyle w:val="Bezodstpw"/>
+        <w:pStyle w:val="NoSpacing"/>
         <w:pBdr>
           <w:top w:val="none" w:sz="0" w:space="0" w:color="auto"/>
           <w:left w:val="none" w:sz="0" w:space="0" w:color="auto"/>
@@ -112,11 +117,10 @@
           <w:docPartUnique/>
         </w:docPartObj>
       </w:sdtPr>
-      <w:sdtEndPr/>
       <w:sdtContent>
         <w:p>
           <w:pPr>
-            <w:pStyle w:val="Nagwekspisutreci"/>
+            <w:pStyle w:val="TOCHeading"/>
           </w:pPr>
           <w:r>
             <w:t>Spis treści</w:t>
@@ -124,7 +128,7 @@
         </w:p>
         <w:p>
           <w:pPr>
-            <w:pStyle w:val="Spistreci1"/>
+            <w:pStyle w:val="TOC1"/>
             <w:rPr>
               <w:rFonts w:asciiTheme="minorHAnsi" w:eastAsiaTheme="minorEastAsia" w:hAnsiTheme="minorHAnsi" w:cstheme="minorBidi"/>
               <w:noProof/>
@@ -147,7 +151,7 @@
           <w:hyperlink w:anchor="_Toc365745698" w:history="1">
             <w:r>
               <w:rPr>
-                <w:rStyle w:val="Hipercze"/>
+                <w:rStyle w:val="Hyperlink"/>
                 <w:noProof/>
               </w:rPr>
               <w:t>1.</w:t>
@@ -163,7 +167,7 @@
             </w:r>
             <w:r>
               <w:rPr>
-                <w:rStyle w:val="Hipercze"/>
+                <w:rStyle w:val="Hyperlink"/>
                 <w:noProof/>
               </w:rPr>
               <w:t>Wstęp</w:t>
@@ -220,7 +224,7 @@
         </w:p>
         <w:p>
           <w:pPr>
-            <w:pStyle w:val="Spistreci1"/>
+            <w:pStyle w:val="TOC1"/>
             <w:rPr>
               <w:rFonts w:asciiTheme="minorHAnsi" w:eastAsiaTheme="minorEastAsia" w:hAnsiTheme="minorHAnsi" w:cstheme="minorBidi"/>
               <w:noProof/>
@@ -231,7 +235,7 @@
           <w:hyperlink w:anchor="_Toc365745699" w:history="1">
             <w:r>
               <w:rPr>
-                <w:rStyle w:val="Hipercze"/>
+                <w:rStyle w:val="Hyperlink"/>
                 <w:noProof/>
               </w:rPr>
               <w:t>2.</w:t>
@@ -247,7 +251,7 @@
             </w:r>
             <w:r>
               <w:rPr>
-                <w:rStyle w:val="Hipercze"/>
+                <w:rStyle w:val="Hyperlink"/>
                 <w:noProof/>
               </w:rPr>
               <w:t>Potrzebne oprogramowanie</w:t>
@@ -304,7 +308,7 @@
         </w:p>
         <w:p>
           <w:pPr>
-            <w:pStyle w:val="Spistreci1"/>
+            <w:pStyle w:val="TOC1"/>
             <w:rPr>
               <w:rFonts w:asciiTheme="minorHAnsi" w:eastAsiaTheme="minorEastAsia" w:hAnsiTheme="minorHAnsi" w:cstheme="minorBidi"/>
               <w:noProof/>
@@ -315,7 +319,7 @@
           <w:hyperlink w:anchor="_Toc365745700" w:history="1">
             <w:r>
               <w:rPr>
-                <w:rStyle w:val="Hipercze"/>
+                <w:rStyle w:val="Hyperlink"/>
                 <w:noProof/>
               </w:rPr>
               <w:t>3.</w:t>
@@ -331,7 +335,7 @@
             </w:r>
             <w:r>
               <w:rPr>
-                <w:rStyle w:val="Hipercze"/>
+                <w:rStyle w:val="Hyperlink"/>
                 <w:noProof/>
               </w:rPr>
               <w:t>Przygotowanie projektu w programie Keil</w:t>
@@ -388,7 +392,7 @@
         </w:p>
         <w:p>
           <w:pPr>
-            <w:pStyle w:val="Spistreci1"/>
+            <w:pStyle w:val="TOC1"/>
             <w:rPr>
               <w:rFonts w:asciiTheme="minorHAnsi" w:eastAsiaTheme="minorEastAsia" w:hAnsiTheme="minorHAnsi" w:cstheme="minorBidi"/>
               <w:noProof/>
@@ -399,7 +403,7 @@
           <w:hyperlink w:anchor="_Toc365745701" w:history="1">
             <w:r>
               <w:rPr>
-                <w:rStyle w:val="Hipercze"/>
+                <w:rStyle w:val="Hyperlink"/>
                 <w:noProof/>
               </w:rPr>
               <w:t>4.</w:t>
@@ -415,7 +419,7 @@
             </w:r>
             <w:r>
               <w:rPr>
-                <w:rStyle w:val="Hipercze"/>
+                <w:rStyle w:val="Hyperlink"/>
                 <w:noProof/>
               </w:rPr>
               <w:t>Wnioski oraz podsumowanie</w:t>
@@ -472,7 +476,7 @@
         </w:p>
         <w:p>
           <w:pPr>
-            <w:pStyle w:val="Spistreci1"/>
+            <w:pStyle w:val="TOC1"/>
             <w:rPr>
               <w:rFonts w:asciiTheme="minorHAnsi" w:eastAsiaTheme="minorEastAsia" w:hAnsiTheme="minorHAnsi" w:cstheme="minorBidi"/>
               <w:noProof/>
@@ -483,7 +487,7 @@
           <w:hyperlink w:anchor="_Toc365745702" w:history="1">
             <w:r>
               <w:rPr>
-                <w:rStyle w:val="Hipercze"/>
+                <w:rStyle w:val="Hyperlink"/>
                 <w:noProof/>
               </w:rPr>
               <w:t>5.</w:t>
@@ -499,7 +503,7 @@
             </w:r>
             <w:r>
               <w:rPr>
-                <w:rStyle w:val="Hipercze"/>
+                <w:rStyle w:val="Hyperlink"/>
                 <w:noProof/>
               </w:rPr>
               <w:t>Bibliografia</w:t>
@@ -585,7 +589,7 @@
     </w:p>
     <w:p>
       <w:pPr>
-        <w:pStyle w:val="Nagwek1"/>
+        <w:pStyle w:val="Heading1"/>
         <w:rPr>
           <w:sz w:val="32"/>
         </w:rPr>
@@ -626,7 +630,7 @@
     </w:p>
     <w:p>
       <w:pPr>
-        <w:pStyle w:val="Nagwek1"/>
+        <w:pStyle w:val="Heading1"/>
       </w:pPr>
       <w:bookmarkStart w:id="2" w:name="_Toc365745699"/>
       <w:r>
@@ -636,13 +640,32 @@
     </w:p>
     <w:p>
       <w:pPr>
-        <w:pStyle w:val="Nagwek1"/>
+        <w:pStyle w:val="Heading1"/>
       </w:pPr>
       <w:bookmarkStart w:id="3" w:name="_Toc365745700"/>
       <w:r>
-        <w:t>Przygotowanie projektu w programie Keil</w:t>
+        <w:t xml:space="preserve">Przygotowanie projektu w programie </w:t>
+      </w:r>
+      <w:proofErr w:type="spellStart"/>
+      <w:r>
+        <w:t>Keil</w:t>
       </w:r>
       <w:bookmarkEnd w:id="3"/>
+      <w:proofErr w:type="spellEnd"/>
+    </w:p>
+    <w:p>
+      <w:r>
+        <w:t xml:space="preserve">Pierwszym ważnym krokiem jest stworzenie </w:t>
+      </w:r>
+      <w:r>
+        <w:t xml:space="preserve">kompilującego się pustego </w:t>
+      </w:r>
+      <w:r>
+        <w:t>projektu</w:t>
+      </w:r>
+      <w:r>
+        <w:t xml:space="preserve"> zawierającego wszystkie potrzebne biblioteki. Po uruchomieniu programu zobaczymy puste okna (rys. 1). </w:t>
+      </w:r>
     </w:p>
     <w:p>
       <w:pPr>
@@ -651,10 +674,13 @@
         <w:framePr w:wrap="around"/>
       </w:pPr>
       <w:r>
+        <w:rPr>
+          <w:lang w:val="en-US" w:eastAsia="en-US"/>
+        </w:rPr>
         <w:drawing>
-          <wp:inline distT="0" distB="0" distL="0" distR="0" wp14:anchorId="13328279" wp14:editId="65A4AF12">
-            <wp:extent cx="5759450" cy="3529965"/>
-            <wp:effectExtent l="0" t="0" r="0" b="0"/>
+          <wp:inline distT="0" distB="0" distL="0" distR="0">
+            <wp:extent cx="3981450" cy="2440229"/>
+            <wp:effectExtent l="19050" t="0" r="0" b="0"/>
             <wp:docPr id="1" name="Obraz 1"/>
             <wp:cNvGraphicFramePr/>
             <a:graphic xmlns:a="http://schemas.openxmlformats.org/drawingml/2006/main">
@@ -665,7 +691,7 @@
                     <pic:cNvPicPr/>
                   </pic:nvPicPr>
                   <pic:blipFill>
-                    <a:blip r:embed="rId8"/>
+                    <a:blip r:embed="rId8" cstate="print"/>
                     <a:stretch>
                       <a:fillRect/>
                     </a:stretch>
@@ -673,7 +699,7 @@
                   <pic:spPr>
                     <a:xfrm>
                       <a:off x="0" y="0"/>
-                      <a:ext cx="5759450" cy="3529965"/>
+                      <a:ext cx="3981450" cy="2438400"/>
                     </a:xfrm>
                     <a:prstGeom prst="rect">
                       <a:avLst/>
@@ -688,7 +714,7 @@
     </w:p>
     <w:p>
       <w:pPr>
-        <w:pStyle w:val="Legenda"/>
+        <w:pStyle w:val="Caption"/>
         <w:framePr w:wrap="around" w:vAnchor="text" w:hAnchor="text" w:y="1"/>
       </w:pPr>
       <w:r>
@@ -716,8 +742,21 @@
         <w:fldChar w:fldCharType="end"/>
       </w:r>
       <w:r>
-        <w:t>: Okno programu Keil uVision</w:t>
-      </w:r>
+        <w:t xml:space="preserve">: Okno programu </w:t>
+      </w:r>
+      <w:proofErr w:type="spellStart"/>
+      <w:r>
+        <w:t>Keil</w:t>
+      </w:r>
+      <w:proofErr w:type="spellEnd"/>
+      <w:r>
+        <w:t xml:space="preserve"> </w:t>
+      </w:r>
+      <w:proofErr w:type="spellStart"/>
+      <w:r>
+        <w:t>uVision</w:t>
+      </w:r>
+      <w:proofErr w:type="spellEnd"/>
     </w:p>
     <w:p>
       <w:pPr>
@@ -726,8 +765,41 @@
       <w:bookmarkStart w:id="4" w:name="_Toc343490020"/>
       <w:bookmarkStart w:id="5" w:name="_Toc365745701"/>
       <w:r>
-        <w:lastRenderedPageBreak/>
-        <w:t>Tworzenie nowego projektu – Project-&gt;New uVision Project</w:t>
+        <w:t xml:space="preserve">Tworzenie nowego projektu </w:t>
+      </w:r>
+      <w:r>
+        <w:t xml:space="preserve">umożliwia kreator dostępny w menu </w:t>
+      </w:r>
+      <w:proofErr w:type="spellStart"/>
+      <w:r>
+        <w:t>P</w:t>
+      </w:r>
+      <w:r>
+        <w:t>roject</w:t>
+      </w:r>
+      <w:r>
+        <w:noBreakHyphen/>
+      </w:r>
+      <w:r>
+        <w:t>&gt;New</w:t>
+      </w:r>
+      <w:proofErr w:type="spellEnd"/>
+      <w:r>
+        <w:t> </w:t>
+      </w:r>
+      <w:proofErr w:type="spellStart"/>
+      <w:r>
+        <w:t>uVision</w:t>
+      </w:r>
+      <w:proofErr w:type="spellEnd"/>
+      <w:r>
+        <w:t> </w:t>
+      </w:r>
+      <w:r>
+        <w:t>Project</w:t>
+      </w:r>
+      <w:r>
+        <w:t xml:space="preserve">. </w:t>
       </w:r>
     </w:p>
     <w:p>
@@ -735,17 +807,31 @@
         <w:pStyle w:val="Wyliczenie"/>
       </w:pPr>
       <w:r>
-        <w:t>Stworzenie katalogów Application oraz Project</w:t>
+        <w:t xml:space="preserve">Stworzenie katalogów </w:t>
+      </w:r>
+      <w:proofErr w:type="spellStart"/>
+      <w:r>
+        <w:t>Application</w:t>
+      </w:r>
+      <w:proofErr w:type="spellEnd"/>
+      <w:r>
+        <w:t xml:space="preserve"> oraz Project</w:t>
       </w:r>
       <w:bookmarkStart w:id="6" w:name="_GoBack"/>
+    </w:p>
+    <w:p>
+      <w:pPr>
+        <w:pStyle w:val="Wyliczenie"/>
+      </w:pPr>
       <w:r>
         <w:rPr>
           <w:noProof/>
+          <w:lang w:val="en-US" w:eastAsia="en-US"/>
         </w:rPr>
         <w:drawing>
-          <wp:inline distT="0" distB="0" distL="0" distR="0" wp14:anchorId="0624AFD1" wp14:editId="487993E8">
-            <wp:extent cx="5324475" cy="3819525"/>
-            <wp:effectExtent l="0" t="0" r="9525" b="9525"/>
+          <wp:inline distT="0" distB="0" distL="0" distR="0">
+            <wp:extent cx="3771900" cy="2705781"/>
+            <wp:effectExtent l="19050" t="0" r="0" b="0"/>
             <wp:docPr id="2" name="Obraz 2"/>
             <wp:cNvGraphicFramePr>
               <a:graphicFrameLocks xmlns:a="http://schemas.openxmlformats.org/drawingml/2006/main" noChangeAspect="1"/>
@@ -758,7 +844,7 @@
                     <pic:cNvPicPr/>
                   </pic:nvPicPr>
                   <pic:blipFill>
-                    <a:blip r:embed="rId9"/>
+                    <a:blip r:embed="rId9" cstate="print"/>
                     <a:stretch>
                       <a:fillRect/>
                     </a:stretch>
@@ -766,7 +852,7 @@
                   <pic:spPr>
                     <a:xfrm>
                       <a:off x="0" y="0"/>
-                      <a:ext cx="5324475" cy="3819525"/>
+                      <a:ext cx="3776650" cy="2709188"/>
                     </a:xfrm>
                     <a:prstGeom prst="rect">
                       <a:avLst/>
@@ -803,7 +889,7 @@
     </w:p>
     <w:p>
       <w:pPr>
-        <w:pStyle w:val="Nagwek1"/>
+        <w:pStyle w:val="Heading1"/>
       </w:pPr>
       <w:r>
         <w:t>Wnioski oraz podsumowanie</w:t>
@@ -856,7 +942,7 @@
     </w:p>
     <w:p>
       <w:pPr>
-        <w:pStyle w:val="Nagwek1"/>
+        <w:pStyle w:val="Heading1"/>
       </w:pPr>
       <w:bookmarkStart w:id="7" w:name="_Toc343490021"/>
       <w:bookmarkStart w:id="8" w:name="_Toc365745702"/>
@@ -873,7 +959,7 @@
       <w:hyperlink r:id="rId10" w:history="1">
         <w:r>
           <w:rPr>
-            <w:rStyle w:val="Hipercze"/>
+            <w:rStyle w:val="Hyperlink"/>
           </w:rPr>
           <w:t>http://www.mimuw.edu.pl/~grygiel/archive/dokumenty/notatki.pdf</w:t>
         </w:r>
@@ -895,7 +981,7 @@
 </file>
 
 <file path=word/endnotes.xml><?xml version="1.0" encoding="utf-8"?>
-<w:endnotes xmlns:wpc="http://schemas.microsoft.com/office/word/2010/wordprocessingCanvas" xmlns:mc="http://schemas.openxmlformats.org/markup-compatibility/2006" xmlns:o="urn:schemas-microsoft-com:office:office" xmlns:r="http://schemas.openxmlformats.org/officeDocument/2006/relationships" xmlns:m="http://schemas.openxmlformats.org/officeDocument/2006/math" xmlns:v="urn:schemas-microsoft-com:vml" xmlns:wp14="http://schemas.microsoft.com/office/word/2010/wordprocessingDrawing" xmlns:wp="http://schemas.openxmlformats.org/drawingml/2006/wordprocessingDrawing" xmlns:w10="urn:schemas-microsoft-com:office:word" xmlns:w="http://schemas.openxmlformats.org/wordprocessingml/2006/main" xmlns:w14="http://schemas.microsoft.com/office/word/2010/wordml" xmlns:w15="http://schemas.microsoft.com/office/word/2012/wordml" xmlns:wpg="http://schemas.microsoft.com/office/word/2010/wordprocessingGroup" xmlns:wpi="http://schemas.microsoft.com/office/word/2010/wordprocessingInk" xmlns:wne="http://schemas.microsoft.com/office/word/2006/wordml" xmlns:wps="http://schemas.microsoft.com/office/word/2010/wordprocessingShape" mc:Ignorable="w14 w15 wp14">
+<w:endnotes xmlns:ve="http://schemas.openxmlformats.org/markup-compatibility/2006" xmlns:o="urn:schemas-microsoft-com:office:office" xmlns:r="http://schemas.openxmlformats.org/officeDocument/2006/relationships" xmlns:m="http://schemas.openxmlformats.org/officeDocument/2006/math" xmlns:v="urn:schemas-microsoft-com:vml" xmlns:wp="http://schemas.openxmlformats.org/drawingml/2006/wordprocessingDrawing" xmlns:w10="urn:schemas-microsoft-com:office:word" xmlns:w="http://schemas.openxmlformats.org/wordprocessingml/2006/main" xmlns:wne="http://schemas.microsoft.com/office/word/2006/wordml">
   <w:endnote w:type="separator" w:id="-1">
     <w:p>
       <w:pPr>
@@ -920,7 +1006,7 @@
 </file>
 
 <file path=word/footer1.xml><?xml version="1.0" encoding="utf-8"?>
-<w:ftr xmlns:wpc="http://schemas.microsoft.com/office/word/2010/wordprocessingCanvas" xmlns:mc="http://schemas.openxmlformats.org/markup-compatibility/2006" xmlns:o="urn:schemas-microsoft-com:office:office" xmlns:r="http://schemas.openxmlformats.org/officeDocument/2006/relationships" xmlns:m="http://schemas.openxmlformats.org/officeDocument/2006/math" xmlns:v="urn:schemas-microsoft-com:vml" xmlns:wp14="http://schemas.microsoft.com/office/word/2010/wordprocessingDrawing" xmlns:wp="http://schemas.openxmlformats.org/drawingml/2006/wordprocessingDrawing" xmlns:w10="urn:schemas-microsoft-com:office:word" xmlns:w="http://schemas.openxmlformats.org/wordprocessingml/2006/main" xmlns:w14="http://schemas.microsoft.com/office/word/2010/wordml" xmlns:w15="http://schemas.microsoft.com/office/word/2012/wordml" xmlns:wpg="http://schemas.microsoft.com/office/word/2010/wordprocessingGroup" xmlns:wpi="http://schemas.microsoft.com/office/word/2010/wordprocessingInk" xmlns:wne="http://schemas.microsoft.com/office/word/2006/wordml" xmlns:wps="http://schemas.microsoft.com/office/word/2010/wordprocessingShape" mc:Ignorable="w14 w15 wp14">
+<w:ftr xmlns:ve="http://schemas.openxmlformats.org/markup-compatibility/2006" xmlns:o="urn:schemas-microsoft-com:office:office" xmlns:r="http://schemas.openxmlformats.org/officeDocument/2006/relationships" xmlns:m="http://schemas.openxmlformats.org/officeDocument/2006/math" xmlns:v="urn:schemas-microsoft-com:vml" xmlns:wp="http://schemas.openxmlformats.org/drawingml/2006/wordprocessingDrawing" xmlns:w10="urn:schemas-microsoft-com:office:word" xmlns:w="http://schemas.openxmlformats.org/wordprocessingml/2006/main" xmlns:wne="http://schemas.microsoft.com/office/word/2006/wordml">
   <w:sdt>
     <w:sdtPr>
       <w:id w:val="34014490"/>
@@ -929,11 +1015,10 @@
         <w:docPartUnique/>
       </w:docPartObj>
     </w:sdtPr>
-    <w:sdtEndPr/>
     <w:sdtContent>
       <w:p>
         <w:pPr>
-          <w:pStyle w:val="Stopka"/>
+          <w:pStyle w:val="Footer"/>
           <w:jc w:val="right"/>
         </w:pPr>
         <w:r>
@@ -949,7 +1034,7 @@
           <w:rPr>
             <w:noProof/>
           </w:rPr>
-          <w:t>4</w:t>
+          <w:t>3</w:t>
         </w:r>
         <w:r>
           <w:rPr>
@@ -976,14 +1061,14 @@
   </w:sdt>
   <w:p>
     <w:pPr>
-      <w:pStyle w:val="Stopka"/>
+      <w:pStyle w:val="Footer"/>
     </w:pPr>
   </w:p>
 </w:ftr>
 </file>
 
 <file path=word/footnotes.xml><?xml version="1.0" encoding="utf-8"?>
-<w:footnotes xmlns:wpc="http://schemas.microsoft.com/office/word/2010/wordprocessingCanvas" xmlns:mc="http://schemas.openxmlformats.org/markup-compatibility/2006" xmlns:o="urn:schemas-microsoft-com:office:office" xmlns:r="http://schemas.openxmlformats.org/officeDocument/2006/relationships" xmlns:m="http://schemas.openxmlformats.org/officeDocument/2006/math" xmlns:v="urn:schemas-microsoft-com:vml" xmlns:wp14="http://schemas.microsoft.com/office/word/2010/wordprocessingDrawing" xmlns:wp="http://schemas.openxmlformats.org/drawingml/2006/wordprocessingDrawing" xmlns:w10="urn:schemas-microsoft-com:office:word" xmlns:w="http://schemas.openxmlformats.org/wordprocessingml/2006/main" xmlns:w14="http://schemas.microsoft.com/office/word/2010/wordml" xmlns:w15="http://schemas.microsoft.com/office/word/2012/wordml" xmlns:wpg="http://schemas.microsoft.com/office/word/2010/wordprocessingGroup" xmlns:wpi="http://schemas.microsoft.com/office/word/2010/wordprocessingInk" xmlns:wne="http://schemas.microsoft.com/office/word/2006/wordml" xmlns:wps="http://schemas.microsoft.com/office/word/2010/wordprocessingShape" mc:Ignorable="w14 w15 wp14">
+<w:footnotes xmlns:ve="http://schemas.openxmlformats.org/markup-compatibility/2006" xmlns:o="urn:schemas-microsoft-com:office:office" xmlns:r="http://schemas.openxmlformats.org/officeDocument/2006/relationships" xmlns:m="http://schemas.openxmlformats.org/officeDocument/2006/math" xmlns:v="urn:schemas-microsoft-com:vml" xmlns:wp="http://schemas.openxmlformats.org/drawingml/2006/wordprocessingDrawing" xmlns:w10="urn:schemas-microsoft-com:office:word" xmlns:w="http://schemas.openxmlformats.org/wordprocessingml/2006/main" xmlns:wne="http://schemas.microsoft.com/office/word/2006/wordml">
   <w:footnote w:type="separator" w:id="-1">
     <w:p>
       <w:pPr>
@@ -1008,7 +1093,7 @@
 </file>
 
 <file path=word/numbering.xml><?xml version="1.0" encoding="utf-8"?>
-<w:numbering xmlns:wpc="http://schemas.microsoft.com/office/word/2010/wordprocessingCanvas" xmlns:mc="http://schemas.openxmlformats.org/markup-compatibility/2006" xmlns:o="urn:schemas-microsoft-com:office:office" xmlns:r="http://schemas.openxmlformats.org/officeDocument/2006/relationships" xmlns:m="http://schemas.openxmlformats.org/officeDocument/2006/math" xmlns:v="urn:schemas-microsoft-com:vml" xmlns:wp14="http://schemas.microsoft.com/office/word/2010/wordprocessingDrawing" xmlns:wp="http://schemas.openxmlformats.org/drawingml/2006/wordprocessingDrawing" xmlns:w10="urn:schemas-microsoft-com:office:word" xmlns:w="http://schemas.openxmlformats.org/wordprocessingml/2006/main" xmlns:w14="http://schemas.microsoft.com/office/word/2010/wordml" xmlns:w15="http://schemas.microsoft.com/office/word/2012/wordml" xmlns:wpg="http://schemas.microsoft.com/office/word/2010/wordprocessingGroup" xmlns:wpi="http://schemas.microsoft.com/office/word/2010/wordprocessingInk" xmlns:wne="http://schemas.microsoft.com/office/word/2006/wordml" xmlns:wps="http://schemas.microsoft.com/office/word/2010/wordprocessingShape" mc:Ignorable="w14 w15 wp14">
+<w:numbering xmlns:ve="http://schemas.openxmlformats.org/markup-compatibility/2006" xmlns:o="urn:schemas-microsoft-com:office:office" xmlns:r="http://schemas.openxmlformats.org/officeDocument/2006/relationships" xmlns:m="http://schemas.openxmlformats.org/officeDocument/2006/math" xmlns:v="urn:schemas-microsoft-com:vml" xmlns:wp="http://schemas.openxmlformats.org/drawingml/2006/wordprocessingDrawing" xmlns:w10="urn:schemas-microsoft-com:office:word" xmlns:w="http://schemas.openxmlformats.org/wordprocessingml/2006/main" xmlns:wne="http://schemas.microsoft.com/office/word/2006/wordml">
   <w:abstractNum w:abstractNumId="0">
     <w:nsid w:val="06D71E5C"/>
     <w:multiLevelType w:val="hybridMultilevel"/>
@@ -1473,7 +1558,7 @@
     <w:lvl w:ilvl="0" w:tplc="AD843822">
       <w:start w:val="1"/>
       <w:numFmt w:val="lowerLetter"/>
-      <w:pStyle w:val="Nagwek3"/>
+      <w:pStyle w:val="Heading3"/>
       <w:lvlText w:val="%1)"/>
       <w:lvlJc w:val="left"/>
       <w:pPr>
@@ -1673,7 +1758,7 @@
     <w:lvl w:ilvl="0" w:tplc="D4C8A468">
       <w:start w:val="1"/>
       <w:numFmt w:val="decimal"/>
-      <w:pStyle w:val="Nagwek1"/>
+      <w:pStyle w:val="Heading1"/>
       <w:lvlText w:val="%1."/>
       <w:lvlJc w:val="left"/>
       <w:pPr>
@@ -1760,7 +1845,7 @@
     <w:lvl w:ilvl="0" w:tplc="C0201D50">
       <w:start w:val="1"/>
       <w:numFmt w:val="bullet"/>
-      <w:pStyle w:val="Nagwek2"/>
+      <w:pStyle w:val="Heading2"/>
       <w:lvlText w:val=""/>
       <w:lvlJc w:val="left"/>
       <w:pPr>
@@ -1988,7 +2073,7 @@
 </file>
 
 <file path=word/styles.xml><?xml version="1.0" encoding="utf-8"?>
-<w:styles xmlns:mc="http://schemas.openxmlformats.org/markup-compatibility/2006" xmlns:r="http://schemas.openxmlformats.org/officeDocument/2006/relationships" xmlns:w="http://schemas.openxmlformats.org/wordprocessingml/2006/main" xmlns:w14="http://schemas.microsoft.com/office/word/2010/wordml" xmlns:w15="http://schemas.microsoft.com/office/word/2012/wordml" mc:Ignorable="w14 w15">
+<w:styles xmlns:r="http://schemas.openxmlformats.org/officeDocument/2006/relationships" xmlns:w="http://schemas.openxmlformats.org/wordprocessingml/2006/main">
   <w:docDefaults>
     <w:rPrDefault>
       <w:rPr>
@@ -2004,379 +2089,147 @@
       </w:pPr>
     </w:pPrDefault>
   </w:docDefaults>
-  <w:latentStyles w:defLockedState="0" w:defUIPriority="99" w:defSemiHidden="0" w:defUnhideWhenUsed="0" w:defQFormat="0" w:count="371">
-    <w:lsdException w:name="Normal" w:uiPriority="0" w:qFormat="1"/>
-    <w:lsdException w:name="heading 1" w:uiPriority="9" w:qFormat="1"/>
-    <w:lsdException w:name="heading 2" w:semiHidden="1" w:uiPriority="9" w:unhideWhenUsed="1" w:qFormat="1"/>
-    <w:lsdException w:name="heading 3" w:semiHidden="1" w:uiPriority="9" w:unhideWhenUsed="1" w:qFormat="1"/>
-    <w:lsdException w:name="heading 4" w:semiHidden="1" w:uiPriority="9" w:unhideWhenUsed="1" w:qFormat="1"/>
-    <w:lsdException w:name="heading 5" w:semiHidden="1" w:uiPriority="9" w:unhideWhenUsed="1" w:qFormat="1"/>
-    <w:lsdException w:name="heading 6" w:semiHidden="1" w:uiPriority="9" w:unhideWhenUsed="1" w:qFormat="1"/>
-    <w:lsdException w:name="heading 7" w:semiHidden="1" w:uiPriority="9" w:unhideWhenUsed="1" w:qFormat="1"/>
-    <w:lsdException w:name="heading 8" w:semiHidden="1" w:uiPriority="9" w:unhideWhenUsed="1" w:qFormat="1"/>
-    <w:lsdException w:name="heading 9" w:semiHidden="1" w:uiPriority="9" w:unhideWhenUsed="1" w:qFormat="1"/>
-    <w:lsdException w:name="index 1" w:semiHidden="1" w:unhideWhenUsed="1"/>
-    <w:lsdException w:name="index 2" w:semiHidden="1" w:unhideWhenUsed="1"/>
-    <w:lsdException w:name="index 3" w:semiHidden="1" w:unhideWhenUsed="1"/>
-    <w:lsdException w:name="index 4" w:semiHidden="1" w:unhideWhenUsed="1"/>
-    <w:lsdException w:name="index 5" w:semiHidden="1" w:unhideWhenUsed="1"/>
-    <w:lsdException w:name="index 6" w:semiHidden="1" w:unhideWhenUsed="1"/>
-    <w:lsdException w:name="index 7" w:semiHidden="1" w:unhideWhenUsed="1"/>
-    <w:lsdException w:name="index 8" w:semiHidden="1" w:unhideWhenUsed="1"/>
-    <w:lsdException w:name="index 9" w:semiHidden="1" w:unhideWhenUsed="1"/>
-    <w:lsdException w:name="toc 1" w:semiHidden="1" w:uiPriority="39" w:unhideWhenUsed="1" w:qFormat="1"/>
-    <w:lsdException w:name="toc 2" w:semiHidden="1" w:uiPriority="39" w:unhideWhenUsed="1" w:qFormat="1"/>
-    <w:lsdException w:name="toc 3" w:semiHidden="1" w:uiPriority="39" w:unhideWhenUsed="1" w:qFormat="1"/>
-    <w:lsdException w:name="toc 4" w:semiHidden="1" w:uiPriority="39" w:unhideWhenUsed="1"/>
-    <w:lsdException w:name="toc 5" w:semiHidden="1" w:uiPriority="39" w:unhideWhenUsed="1"/>
-    <w:lsdException w:name="toc 6" w:semiHidden="1" w:uiPriority="39" w:unhideWhenUsed="1"/>
-    <w:lsdException w:name="toc 7" w:semiHidden="1" w:uiPriority="39" w:unhideWhenUsed="1"/>
-    <w:lsdException w:name="toc 8" w:semiHidden="1" w:uiPriority="39" w:unhideWhenUsed="1"/>
-    <w:lsdException w:name="toc 9" w:semiHidden="1" w:uiPriority="39" w:unhideWhenUsed="1"/>
-    <w:lsdException w:name="Normal Indent" w:semiHidden="1" w:unhideWhenUsed="1"/>
-    <w:lsdException w:name="footnote text" w:semiHidden="1" w:unhideWhenUsed="1"/>
-    <w:lsdException w:name="annotation text" w:semiHidden="1" w:unhideWhenUsed="1"/>
-    <w:lsdException w:name="header" w:semiHidden="1" w:unhideWhenUsed="1"/>
-    <w:lsdException w:name="footer" w:semiHidden="1" w:unhideWhenUsed="1"/>
-    <w:lsdException w:name="index heading" w:semiHidden="1" w:unhideWhenUsed="1"/>
-    <w:lsdException w:name="caption" w:semiHidden="1" w:uiPriority="35" w:unhideWhenUsed="1" w:qFormat="1"/>
-    <w:lsdException w:name="table of figures" w:semiHidden="1" w:unhideWhenUsed="1"/>
-    <w:lsdException w:name="envelope address" w:semiHidden="1" w:unhideWhenUsed="1"/>
-    <w:lsdException w:name="envelope return" w:semiHidden="1" w:unhideWhenUsed="1"/>
-    <w:lsdException w:name="footnote reference" w:semiHidden="1" w:unhideWhenUsed="1"/>
-    <w:lsdException w:name="annotation reference" w:semiHidden="1" w:unhideWhenUsed="1"/>
-    <w:lsdException w:name="line number" w:semiHidden="1" w:unhideWhenUsed="1"/>
-    <w:lsdException w:name="page number" w:semiHidden="1" w:unhideWhenUsed="1"/>
-    <w:lsdException w:name="endnote reference" w:semiHidden="1" w:unhideWhenUsed="1"/>
-    <w:lsdException w:name="endnote text" w:semiHidden="1" w:unhideWhenUsed="1"/>
-    <w:lsdException w:name="table of authorities" w:semiHidden="1" w:unhideWhenUsed="1"/>
-    <w:lsdException w:name="macro" w:semiHidden="1" w:unhideWhenUsed="1"/>
-    <w:lsdException w:name="toa heading" w:semiHidden="1" w:unhideWhenUsed="1"/>
-    <w:lsdException w:name="List" w:semiHidden="1" w:unhideWhenUsed="1"/>
-    <w:lsdException w:name="List Bullet" w:semiHidden="1" w:unhideWhenUsed="1"/>
-    <w:lsdException w:name="List Number" w:semiHidden="1" w:unhideWhenUsed="1"/>
-    <w:lsdException w:name="List 2" w:semiHidden="1" w:unhideWhenUsed="1"/>
-    <w:lsdException w:name="List 3" w:semiHidden="1" w:unhideWhenUsed="1"/>
-    <w:lsdException w:name="List 4" w:semiHidden="1" w:unhideWhenUsed="1"/>
-    <w:lsdException w:name="List 5" w:semiHidden="1" w:unhideWhenUsed="1"/>
-    <w:lsdException w:name="List Bullet 2" w:semiHidden="1" w:unhideWhenUsed="1"/>
-    <w:lsdException w:name="List Bullet 3" w:semiHidden="1" w:unhideWhenUsed="1"/>
-    <w:lsdException w:name="List Bullet 4" w:semiHidden="1" w:unhideWhenUsed="1"/>
-    <w:lsdException w:name="List Bullet 5" w:semiHidden="1" w:unhideWhenUsed="1"/>
-    <w:lsdException w:name="List Number 2" w:semiHidden="1" w:unhideWhenUsed="1"/>
-    <w:lsdException w:name="List Number 3" w:semiHidden="1" w:unhideWhenUsed="1"/>
-    <w:lsdException w:name="List Number 4" w:semiHidden="1" w:unhideWhenUsed="1"/>
-    <w:lsdException w:name="List Number 5" w:semiHidden="1" w:unhideWhenUsed="1"/>
-    <w:lsdException w:name="Title" w:uiPriority="10" w:qFormat="1"/>
-    <w:lsdException w:name="Closing" w:semiHidden="1" w:unhideWhenUsed="1"/>
-    <w:lsdException w:name="Signature" w:semiHidden="1" w:unhideWhenUsed="1"/>
-    <w:lsdException w:name="Default Paragraph Font" w:semiHidden="1" w:uiPriority="1" w:unhideWhenUsed="1"/>
-    <w:lsdException w:name="Body Text" w:semiHidden="1" w:unhideWhenUsed="1"/>
-    <w:lsdException w:name="Body Text Indent" w:semiHidden="1" w:unhideWhenUsed="1"/>
-    <w:lsdException w:name="List Continue" w:semiHidden="1" w:unhideWhenUsed="1"/>
-    <w:lsdException w:name="List Continue 2" w:semiHidden="1" w:unhideWhenUsed="1"/>
-    <w:lsdException w:name="List Continue 3" w:semiHidden="1" w:unhideWhenUsed="1"/>
-    <w:lsdException w:name="List Continue 4" w:semiHidden="1" w:unhideWhenUsed="1"/>
-    <w:lsdException w:name="List Continue 5" w:semiHidden="1" w:unhideWhenUsed="1"/>
-    <w:lsdException w:name="Message Header" w:semiHidden="1" w:unhideWhenUsed="1"/>
-    <w:lsdException w:name="Subtitle" w:uiPriority="11" w:qFormat="1"/>
-    <w:lsdException w:name="Salutation" w:semiHidden="1" w:unhideWhenUsed="1"/>
-    <w:lsdException w:name="Date" w:semiHidden="1" w:unhideWhenUsed="1"/>
-    <w:lsdException w:name="Body Text First Indent" w:semiHidden="1" w:unhideWhenUsed="1"/>
-    <w:lsdException w:name="Body Text First Indent 2" w:semiHidden="1" w:unhideWhenUsed="1"/>
-    <w:lsdException w:name="Note Heading" w:semiHidden="1" w:unhideWhenUsed="1"/>
-    <w:lsdException w:name="Body Text 2" w:semiHidden="1" w:unhideWhenUsed="1"/>
-    <w:lsdException w:name="Body Text 3" w:semiHidden="1" w:unhideWhenUsed="1"/>
-    <w:lsdException w:name="Body Text Indent 2" w:semiHidden="1" w:unhideWhenUsed="1"/>
-    <w:lsdException w:name="Body Text Indent 3" w:semiHidden="1" w:unhideWhenUsed="1"/>
-    <w:lsdException w:name="Block Text" w:semiHidden="1" w:unhideWhenUsed="1"/>
-    <w:lsdException w:name="Hyperlink" w:semiHidden="1" w:unhideWhenUsed="1"/>
-    <w:lsdException w:name="FollowedHyperlink" w:semiHidden="1" w:unhideWhenUsed="1"/>
-    <w:lsdException w:name="Strong" w:uiPriority="22"/>
-    <w:lsdException w:name="Emphasis" w:uiPriority="20"/>
-    <w:lsdException w:name="Document Map" w:semiHidden="1" w:unhideWhenUsed="1"/>
-    <w:lsdException w:name="E-mail Signature" w:semiHidden="1" w:unhideWhenUsed="1"/>
-    <w:lsdException w:name="HTML Top of Form" w:semiHidden="1" w:unhideWhenUsed="1"/>
-    <w:lsdException w:name="HTML Bottom of Form" w:semiHidden="1" w:unhideWhenUsed="1"/>
-    <w:lsdException w:name="Normal (Web)" w:semiHidden="1" w:unhideWhenUsed="1"/>
-    <w:lsdException w:name="HTML Acronym" w:semiHidden="1" w:unhideWhenUsed="1"/>
-    <w:lsdException w:name="HTML Address" w:semiHidden="1" w:unhideWhenUsed="1"/>
-    <w:lsdException w:name="HTML Cite" w:semiHidden="1" w:unhideWhenUsed="1"/>
-    <w:lsdException w:name="HTML Code" w:semiHidden="1" w:unhideWhenUsed="1"/>
-    <w:lsdException w:name="HTML Definition" w:semiHidden="1" w:unhideWhenUsed="1"/>
-    <w:lsdException w:name="HTML Keyboard" w:semiHidden="1" w:unhideWhenUsed="1"/>
-    <w:lsdException w:name="HTML Preformatted" w:semiHidden="1" w:unhideWhenUsed="1"/>
-    <w:lsdException w:name="HTML Sample" w:semiHidden="1" w:unhideWhenUsed="1"/>
-    <w:lsdException w:name="HTML Typewriter" w:semiHidden="1" w:unhideWhenUsed="1"/>
-    <w:lsdException w:name="HTML Variable" w:semiHidden="1" w:unhideWhenUsed="1"/>
-    <w:lsdException w:name="Normal Table" w:semiHidden="1" w:unhideWhenUsed="1"/>
-    <w:lsdException w:name="annotation subject" w:semiHidden="1" w:unhideWhenUsed="1"/>
-    <w:lsdException w:name="No List" w:semiHidden="1" w:unhideWhenUsed="1"/>
-    <w:lsdException w:name="Outline List 1" w:semiHidden="1" w:unhideWhenUsed="1"/>
-    <w:lsdException w:name="Outline List 2" w:semiHidden="1" w:unhideWhenUsed="1"/>
-    <w:lsdException w:name="Outline List 3" w:semiHidden="1" w:unhideWhenUsed="1"/>
-    <w:lsdException w:name="Table Simple 1" w:semiHidden="1" w:unhideWhenUsed="1"/>
-    <w:lsdException w:name="Table Simple 2" w:semiHidden="1" w:unhideWhenUsed="1"/>
-    <w:lsdException w:name="Table Simple 3" w:semiHidden="1" w:unhideWhenUsed="1"/>
-    <w:lsdException w:name="Table Classic 1" w:semiHidden="1" w:unhideWhenUsed="1"/>
-    <w:lsdException w:name="Table Classic 2" w:semiHidden="1" w:unhideWhenUsed="1"/>
-    <w:lsdException w:name="Table Classic 3" w:semiHidden="1" w:unhideWhenUsed="1"/>
-    <w:lsdException w:name="Table Classic 4" w:semiHidden="1" w:unhideWhenUsed="1"/>
-    <w:lsdException w:name="Table Colorful 1" w:semiHidden="1" w:unhideWhenUsed="1"/>
-    <w:lsdException w:name="Table Colorful 2" w:semiHidden="1" w:unhideWhenUsed="1"/>
-    <w:lsdException w:name="Table Colorful 3" w:semiHidden="1" w:unhideWhenUsed="1"/>
-    <w:lsdException w:name="Table Columns 1" w:semiHidden="1" w:unhideWhenUsed="1"/>
-    <w:lsdException w:name="Table Columns 2" w:semiHidden="1" w:unhideWhenUsed="1"/>
-    <w:lsdException w:name="Table Columns 3" w:semiHidden="1" w:unhideWhenUsed="1"/>
-    <w:lsdException w:name="Table Columns 4" w:semiHidden="1" w:unhideWhenUsed="1"/>
-    <w:lsdException w:name="Table Columns 5" w:semiHidden="1" w:unhideWhenUsed="1"/>
-    <w:lsdException w:name="Table Grid 1" w:semiHidden="1" w:unhideWhenUsed="1"/>
-    <w:lsdException w:name="Table Grid 2" w:semiHidden="1" w:unhideWhenUsed="1"/>
-    <w:lsdException w:name="Table Grid 3" w:semiHidden="1" w:unhideWhenUsed="1"/>
-    <w:lsdException w:name="Table Grid 4" w:semiHidden="1" w:unhideWhenUsed="1"/>
-    <w:lsdException w:name="Table Grid 5" w:semiHidden="1" w:unhideWhenUsed="1"/>
-    <w:lsdException w:name="Table Grid 6" w:semiHidden="1" w:unhideWhenUsed="1"/>
-    <w:lsdException w:name="Table Grid 7" w:semiHidden="1" w:unhideWhenUsed="1"/>
-    <w:lsdException w:name="Table Grid 8" w:semiHidden="1" w:unhideWhenUsed="1"/>
-    <w:lsdException w:name="Table List 1" w:semiHidden="1" w:unhideWhenUsed="1"/>
-    <w:lsdException w:name="Table List 2" w:semiHidden="1" w:unhideWhenUsed="1"/>
-    <w:lsdException w:name="Table List 3" w:semiHidden="1" w:unhideWhenUsed="1"/>
-    <w:lsdException w:name="Table List 4" w:semiHidden="1" w:unhideWhenUsed="1"/>
-    <w:lsdException w:name="Table List 5" w:semiHidden="1" w:unhideWhenUsed="1"/>
-    <w:lsdException w:name="Table List 6" w:semiHidden="1" w:unhideWhenUsed="1"/>
-    <w:lsdException w:name="Table List 7" w:semiHidden="1" w:unhideWhenUsed="1"/>
-    <w:lsdException w:name="Table List 8" w:semiHidden="1" w:unhideWhenUsed="1"/>
-    <w:lsdException w:name="Table 3D effects 1" w:semiHidden="1" w:unhideWhenUsed="1"/>
-    <w:lsdException w:name="Table 3D effects 2" w:semiHidden="1" w:unhideWhenUsed="1"/>
-    <w:lsdException w:name="Table 3D effects 3" w:semiHidden="1" w:unhideWhenUsed="1"/>
-    <w:lsdException w:name="Table Contemporary" w:semiHidden="1" w:unhideWhenUsed="1"/>
-    <w:lsdException w:name="Table Elegant" w:semiHidden="1" w:unhideWhenUsed="1"/>
-    <w:lsdException w:name="Table Professional" w:semiHidden="1" w:unhideWhenUsed="1"/>
-    <w:lsdException w:name="Table Subtle 1" w:semiHidden="1" w:unhideWhenUsed="1"/>
-    <w:lsdException w:name="Table Subtle 2" w:semiHidden="1" w:unhideWhenUsed="1"/>
-    <w:lsdException w:name="Table Web 1" w:semiHidden="1" w:unhideWhenUsed="1"/>
-    <w:lsdException w:name="Table Web 2" w:semiHidden="1" w:unhideWhenUsed="1"/>
-    <w:lsdException w:name="Table Web 3" w:semiHidden="1" w:unhideWhenUsed="1"/>
-    <w:lsdException w:name="Balloon Text" w:semiHidden="1" w:unhideWhenUsed="1"/>
-    <w:lsdException w:name="Table Grid" w:uiPriority="0"/>
-    <w:lsdException w:name="Table Theme" w:semiHidden="1" w:unhideWhenUsed="1"/>
-    <w:lsdException w:name="Placeholder Text" w:semiHidden="1"/>
-    <w:lsdException w:name="No Spacing" w:uiPriority="1" w:qFormat="1"/>
-    <w:lsdException w:name="Light Shading" w:uiPriority="60"/>
-    <w:lsdException w:name="Light List" w:uiPriority="61"/>
-    <w:lsdException w:name="Light Grid" w:uiPriority="62"/>
-    <w:lsdException w:name="Medium Shading 1" w:uiPriority="63"/>
-    <w:lsdException w:name="Medium Shading 2" w:uiPriority="64"/>
-    <w:lsdException w:name="Medium List 1" w:uiPriority="65"/>
-    <w:lsdException w:name="Medium List 2" w:uiPriority="66"/>
-    <w:lsdException w:name="Medium Grid 1" w:uiPriority="67"/>
-    <w:lsdException w:name="Medium Grid 2" w:uiPriority="68"/>
-    <w:lsdException w:name="Medium Grid 3" w:uiPriority="69"/>
-    <w:lsdException w:name="Dark List" w:uiPriority="70"/>
-    <w:lsdException w:name="Colorful Shading" w:uiPriority="71"/>
-    <w:lsdException w:name="Colorful List" w:uiPriority="72"/>
-    <w:lsdException w:name="Colorful Grid" w:uiPriority="73"/>
-    <w:lsdException w:name="Light Shading Accent 1" w:uiPriority="60"/>
-    <w:lsdException w:name="Light List Accent 1" w:uiPriority="61"/>
-    <w:lsdException w:name="Light Grid Accent 1" w:uiPriority="62"/>
-    <w:lsdException w:name="Medium Shading 1 Accent 1" w:uiPriority="63"/>
-    <w:lsdException w:name="Medium Shading 2 Accent 1" w:uiPriority="64"/>
-    <w:lsdException w:name="Medium List 1 Accent 1" w:uiPriority="65"/>
-    <w:lsdException w:name="Revision" w:semiHidden="1"/>
-    <w:lsdException w:name="List Paragraph" w:uiPriority="34"/>
-    <w:lsdException w:name="Quote" w:uiPriority="29"/>
-    <w:lsdException w:name="Intense Quote" w:uiPriority="30"/>
-    <w:lsdException w:name="Medium List 2 Accent 1" w:uiPriority="66"/>
-    <w:lsdException w:name="Medium Grid 1 Accent 1" w:uiPriority="67"/>
-    <w:lsdException w:name="Medium Grid 2 Accent 1" w:uiPriority="68"/>
-    <w:lsdException w:name="Medium Grid 3 Accent 1" w:uiPriority="69"/>
-    <w:lsdException w:name="Dark List Accent 1" w:uiPriority="70"/>
-    <w:lsdException w:name="Colorful Shading Accent 1" w:uiPriority="71"/>
-    <w:lsdException w:name="Colorful List Accent 1" w:uiPriority="72"/>
-    <w:lsdException w:name="Colorful Grid Accent 1" w:uiPriority="73"/>
-    <w:lsdException w:name="Light Shading Accent 2" w:uiPriority="60"/>
-    <w:lsdException w:name="Light List Accent 2" w:uiPriority="61"/>
-    <w:lsdException w:name="Light Grid Accent 2" w:uiPriority="62"/>
-    <w:lsdException w:name="Medium Shading 1 Accent 2" w:uiPriority="63"/>
-    <w:lsdException w:name="Medium Shading 2 Accent 2" w:uiPriority="64"/>
-    <w:lsdException w:name="Medium List 1 Accent 2" w:uiPriority="65"/>
-    <w:lsdException w:name="Medium List 2 Accent 2" w:uiPriority="66"/>
-    <w:lsdException w:name="Medium Grid 1 Accent 2" w:uiPriority="67"/>
-    <w:lsdException w:name="Medium Grid 2 Accent 2" w:uiPriority="68"/>
-    <w:lsdException w:name="Medium Grid 3 Accent 2" w:uiPriority="69"/>
-    <w:lsdException w:name="Dark List Accent 2" w:uiPriority="70"/>
-    <w:lsdException w:name="Colorful Shading Accent 2" w:uiPriority="71"/>
-    <w:lsdException w:name="Colorful List Accent 2" w:uiPriority="72"/>
-    <w:lsdException w:name="Colorful Grid Accent 2" w:uiPriority="73"/>
-    <w:lsdException w:name="Light Shading Accent 3" w:uiPriority="60"/>
-    <w:lsdException w:name="Light List Accent 3" w:uiPriority="61"/>
-    <w:lsdException w:name="Light Grid Accent 3" w:uiPriority="62"/>
-    <w:lsdException w:name="Medium Shading 1 Accent 3" w:uiPriority="63"/>
-    <w:lsdException w:name="Medium Shading 2 Accent 3" w:uiPriority="64"/>
-    <w:lsdException w:name="Medium List 1 Accent 3" w:uiPriority="65"/>
-    <w:lsdException w:name="Medium List 2 Accent 3" w:uiPriority="66"/>
-    <w:lsdException w:name="Medium Grid 1 Accent 3" w:uiPriority="67"/>
-    <w:lsdException w:name="Medium Grid 2 Accent 3" w:uiPriority="68"/>
-    <w:lsdException w:name="Medium Grid 3 Accent 3" w:uiPriority="69"/>
-    <w:lsdException w:name="Dark List Accent 3" w:uiPriority="70"/>
-    <w:lsdException w:name="Colorful Shading Accent 3" w:uiPriority="71"/>
-    <w:lsdException w:name="Colorful List Accent 3" w:uiPriority="72"/>
-    <w:lsdException w:name="Colorful Grid Accent 3" w:uiPriority="73"/>
-    <w:lsdException w:name="Light Shading Accent 4" w:uiPriority="60"/>
-    <w:lsdException w:name="Light List Accent 4" w:uiPriority="61"/>
-    <w:lsdException w:name="Light Grid Accent 4" w:uiPriority="62"/>
-    <w:lsdException w:name="Medium Shading 1 Accent 4" w:uiPriority="63"/>
-    <w:lsdException w:name="Medium Shading 2 Accent 4" w:uiPriority="64"/>
-    <w:lsdException w:name="Medium List 1 Accent 4" w:uiPriority="65"/>
-    <w:lsdException w:name="Medium List 2 Accent 4" w:uiPriority="66"/>
-    <w:lsdException w:name="Medium Grid 1 Accent 4" w:uiPriority="67"/>
-    <w:lsdException w:name="Medium Grid 2 Accent 4" w:uiPriority="68"/>
-    <w:lsdException w:name="Medium Grid 3 Accent 4" w:uiPriority="69"/>
-    <w:lsdException w:name="Dark List Accent 4" w:uiPriority="70"/>
-    <w:lsdException w:name="Colorful Shading Accent 4" w:uiPriority="71"/>
-    <w:lsdException w:name="Colorful List Accent 4" w:uiPriority="72"/>
-    <w:lsdException w:name="Colorful Grid Accent 4" w:uiPriority="73"/>
-    <w:lsdException w:name="Light Shading Accent 5" w:uiPriority="60"/>
-    <w:lsdException w:name="Light List Accent 5" w:uiPriority="61"/>
-    <w:lsdException w:name="Light Grid Accent 5" w:uiPriority="62"/>
-    <w:lsdException w:name="Medium Shading 1 Accent 5" w:uiPriority="63"/>
-    <w:lsdException w:name="Medium Shading 2 Accent 5" w:uiPriority="64"/>
-    <w:lsdException w:name="Medium List 1 Accent 5" w:uiPriority="65"/>
-    <w:lsdException w:name="Medium List 2 Accent 5" w:uiPriority="66"/>
-    <w:lsdException w:name="Medium Grid 1 Accent 5" w:uiPriority="67"/>
-    <w:lsdException w:name="Medium Grid 2 Accent 5" w:uiPriority="68"/>
-    <w:lsdException w:name="Medium Grid 3 Accent 5" w:uiPriority="69"/>
-    <w:lsdException w:name="Dark List Accent 5" w:uiPriority="70"/>
-    <w:lsdException w:name="Colorful Shading Accent 5" w:uiPriority="71"/>
-    <w:lsdException w:name="Colorful List Accent 5" w:uiPriority="72"/>
-    <w:lsdException w:name="Colorful Grid Accent 5" w:uiPriority="73"/>
-    <w:lsdException w:name="Light Shading Accent 6" w:uiPriority="60"/>
-    <w:lsdException w:name="Light List Accent 6" w:uiPriority="61"/>
-    <w:lsdException w:name="Light Grid Accent 6" w:uiPriority="62"/>
-    <w:lsdException w:name="Medium Shading 1 Accent 6" w:uiPriority="63"/>
-    <w:lsdException w:name="Medium Shading 2 Accent 6" w:uiPriority="64"/>
-    <w:lsdException w:name="Medium List 1 Accent 6" w:uiPriority="65"/>
-    <w:lsdException w:name="Medium List 2 Accent 6" w:uiPriority="66"/>
-    <w:lsdException w:name="Medium Grid 1 Accent 6" w:uiPriority="67"/>
-    <w:lsdException w:name="Medium Grid 2 Accent 6" w:uiPriority="68"/>
-    <w:lsdException w:name="Medium Grid 3 Accent 6" w:uiPriority="69"/>
-    <w:lsdException w:name="Dark List Accent 6" w:uiPriority="70"/>
-    <w:lsdException w:name="Colorful Shading Accent 6" w:uiPriority="71"/>
-    <w:lsdException w:name="Colorful List Accent 6" w:uiPriority="72"/>
-    <w:lsdException w:name="Colorful Grid Accent 6" w:uiPriority="73"/>
-    <w:lsdException w:name="Subtle Emphasis" w:uiPriority="19"/>
-    <w:lsdException w:name="Intense Emphasis" w:uiPriority="21"/>
-    <w:lsdException w:name="Subtle Reference" w:uiPriority="31"/>
-    <w:lsdException w:name="Intense Reference" w:uiPriority="32"/>
-    <w:lsdException w:name="Book Title" w:uiPriority="33"/>
-    <w:lsdException w:name="Bibliography" w:semiHidden="1" w:uiPriority="37" w:unhideWhenUsed="1"/>
-    <w:lsdException w:name="TOC Heading" w:semiHidden="1" w:uiPriority="39" w:unhideWhenUsed="1" w:qFormat="1"/>
-    <w:lsdException w:name="Plain Table 1" w:uiPriority="41"/>
-    <w:lsdException w:name="Plain Table 2" w:uiPriority="42"/>
-    <w:lsdException w:name="Plain Table 3" w:uiPriority="43"/>
-    <w:lsdException w:name="Plain Table 4" w:uiPriority="44"/>
-    <w:lsdException w:name="Plain Table 5" w:uiPriority="45"/>
-    <w:lsdException w:name="Grid Table Light" w:uiPriority="40"/>
-    <w:lsdException w:name="Grid Table 1 Light" w:uiPriority="46"/>
-    <w:lsdException w:name="Grid Table 2" w:uiPriority="47"/>
-    <w:lsdException w:name="Grid Table 3" w:uiPriority="48"/>
-    <w:lsdException w:name="Grid Table 4" w:uiPriority="49"/>
-    <w:lsdException w:name="Grid Table 5 Dark" w:uiPriority="50"/>
-    <w:lsdException w:name="Grid Table 6 Colorful" w:uiPriority="51"/>
-    <w:lsdException w:name="Grid Table 7 Colorful" w:uiPriority="52"/>
-    <w:lsdException w:name="Grid Table 1 Light Accent 1" w:uiPriority="46"/>
-    <w:lsdException w:name="Grid Table 2 Accent 1" w:uiPriority="47"/>
-    <w:lsdException w:name="Grid Table 3 Accent 1" w:uiPriority="48"/>
-    <w:lsdException w:name="Grid Table 4 Accent 1" w:uiPriority="49"/>
-    <w:lsdException w:name="Grid Table 5 Dark Accent 1" w:uiPriority="50"/>
-    <w:lsdException w:name="Grid Table 6 Colorful Accent 1" w:uiPriority="51"/>
-    <w:lsdException w:name="Grid Table 7 Colorful Accent 1" w:uiPriority="52"/>
-    <w:lsdException w:name="Grid Table 1 Light Accent 2" w:uiPriority="46"/>
-    <w:lsdException w:name="Grid Table 2 Accent 2" w:uiPriority="47"/>
-    <w:lsdException w:name="Grid Table 3 Accent 2" w:uiPriority="48"/>
-    <w:lsdException w:name="Grid Table 4 Accent 2" w:uiPriority="49"/>
-    <w:lsdException w:name="Grid Table 5 Dark Accent 2" w:uiPriority="50"/>
-    <w:lsdException w:name="Grid Table 6 Colorful Accent 2" w:uiPriority="51"/>
-    <w:lsdException w:name="Grid Table 7 Colorful Accent 2" w:uiPriority="52"/>
-    <w:lsdException w:name="Grid Table 1 Light Accent 3" w:uiPriority="46"/>
-    <w:lsdException w:name="Grid Table 2 Accent 3" w:uiPriority="47"/>
-    <w:lsdException w:name="Grid Table 3 Accent 3" w:uiPriority="48"/>
-    <w:lsdException w:name="Grid Table 4 Accent 3" w:uiPriority="49"/>
-    <w:lsdException w:name="Grid Table 5 Dark Accent 3" w:uiPriority="50"/>
-    <w:lsdException w:name="Grid Table 6 Colorful Accent 3" w:uiPriority="51"/>
-    <w:lsdException w:name="Grid Table 7 Colorful Accent 3" w:uiPriority="52"/>
-    <w:lsdException w:name="Grid Table 1 Light Accent 4" w:uiPriority="46"/>
-    <w:lsdException w:name="Grid Table 2 Accent 4" w:uiPriority="47"/>
-    <w:lsdException w:name="Grid Table 3 Accent 4" w:uiPriority="48"/>
-    <w:lsdException w:name="Grid Table 4 Accent 4" w:uiPriority="49"/>
-    <w:lsdException w:name="Grid Table 5 Dark Accent 4" w:uiPriority="50"/>
-    <w:lsdException w:name="Grid Table 6 Colorful Accent 4" w:uiPriority="51"/>
-    <w:lsdException w:name="Grid Table 7 Colorful Accent 4" w:uiPriority="52"/>
-    <w:lsdException w:name="Grid Table 1 Light Accent 5" w:uiPriority="46"/>
-    <w:lsdException w:name="Grid Table 2 Accent 5" w:uiPriority="47"/>
-    <w:lsdException w:name="Grid Table 3 Accent 5" w:uiPriority="48"/>
-    <w:lsdException w:name="Grid Table 4 Accent 5" w:uiPriority="49"/>
-    <w:lsdException w:name="Grid Table 5 Dark Accent 5" w:uiPriority="50"/>
-    <w:lsdException w:name="Grid Table 6 Colorful Accent 5" w:uiPriority="51"/>
-    <w:lsdException w:name="Grid Table 7 Colorful Accent 5" w:uiPriority="52"/>
-    <w:lsdException w:name="Grid Table 1 Light Accent 6" w:uiPriority="46"/>
-    <w:lsdException w:name="Grid Table 2 Accent 6" w:uiPriority="47"/>
-    <w:lsdException w:name="Grid Table 3 Accent 6" w:uiPriority="48"/>
-    <w:lsdException w:name="Grid Table 4 Accent 6" w:uiPriority="49"/>
-    <w:lsdException w:name="Grid Table 5 Dark Accent 6" w:uiPriority="50"/>
-    <w:lsdException w:name="Grid Table 6 Colorful Accent 6" w:uiPriority="51"/>
-    <w:lsdException w:name="Grid Table 7 Colorful Accent 6" w:uiPriority="52"/>
-    <w:lsdException w:name="List Table 1 Light" w:uiPriority="46"/>
-    <w:lsdException w:name="List Table 2" w:uiPriority="47"/>
-    <w:lsdException w:name="List Table 3" w:uiPriority="48"/>
-    <w:lsdException w:name="List Table 4" w:uiPriority="49"/>
-    <w:lsdException w:name="List Table 5 Dark" w:uiPriority="50"/>
-    <w:lsdException w:name="List Table 6 Colorful" w:uiPriority="51"/>
-    <w:lsdException w:name="List Table 7 Colorful" w:uiPriority="52"/>
-    <w:lsdException w:name="List Table 1 Light Accent 1" w:uiPriority="46"/>
-    <w:lsdException w:name="List Table 2 Accent 1" w:uiPriority="47"/>
-    <w:lsdException w:name="List Table 3 Accent 1" w:uiPriority="48"/>
-    <w:lsdException w:name="List Table 4 Accent 1" w:uiPriority="49"/>
-    <w:lsdException w:name="List Table 5 Dark Accent 1" w:uiPriority="50"/>
-    <w:lsdException w:name="List Table 6 Colorful Accent 1" w:uiPriority="51"/>
-    <w:lsdException w:name="List Table 7 Colorful Accent 1" w:uiPriority="52"/>
-    <w:lsdException w:name="List Table 1 Light Accent 2" w:uiPriority="46"/>
-    <w:lsdException w:name="List Table 2 Accent 2" w:uiPriority="47"/>
-    <w:lsdException w:name="List Table 3 Accent 2" w:uiPriority="48"/>
-    <w:lsdException w:name="List Table 4 Accent 2" w:uiPriority="49"/>
-    <w:lsdException w:name="List Table 5 Dark Accent 2" w:uiPriority="50"/>
-    <w:lsdException w:name="List Table 6 Colorful Accent 2" w:uiPriority="51"/>
-    <w:lsdException w:name="List Table 7 Colorful Accent 2" w:uiPriority="52"/>
-    <w:lsdException w:name="List Table 1 Light Accent 3" w:uiPriority="46"/>
-    <w:lsdException w:name="List Table 2 Accent 3" w:uiPriority="47"/>
-    <w:lsdException w:name="List Table 3 Accent 3" w:uiPriority="48"/>
-    <w:lsdException w:name="List Table 4 Accent 3" w:uiPriority="49"/>
-    <w:lsdException w:name="List Table 5 Dark Accent 3" w:uiPriority="50"/>
-    <w:lsdException w:name="List Table 6 Colorful Accent 3" w:uiPriority="51"/>
-    <w:lsdException w:name="List Table 7 Colorful Accent 3" w:uiPriority="52"/>
-    <w:lsdException w:name="List Table 1 Light Accent 4" w:uiPriority="46"/>
-    <w:lsdException w:name="List Table 2 Accent 4" w:uiPriority="47"/>
-    <w:lsdException w:name="List Table 3 Accent 4" w:uiPriority="48"/>
-    <w:lsdException w:name="List Table 4 Accent 4" w:uiPriority="49"/>
-    <w:lsdException w:name="List Table 5 Dark Accent 4" w:uiPriority="50"/>
-    <w:lsdException w:name="List Table 6 Colorful Accent 4" w:uiPriority="51"/>
-    <w:lsdException w:name="List Table 7 Colorful Accent 4" w:uiPriority="52"/>
-    <w:lsdException w:name="List Table 1 Light Accent 5" w:uiPriority="46"/>
-    <w:lsdException w:name="List Table 2 Accent 5" w:uiPriority="47"/>
-    <w:lsdException w:name="List Table 3 Accent 5" w:uiPriority="48"/>
-    <w:lsdException w:name="List Table 4 Accent 5" w:uiPriority="49"/>
-    <w:lsdException w:name="List Table 5 Dark Accent 5" w:uiPriority="50"/>
-    <w:lsdException w:name="List Table 6 Colorful Accent 5" w:uiPriority="51"/>
-    <w:lsdException w:name="List Table 7 Colorful Accent 5" w:uiPriority="52"/>
-    <w:lsdException w:name="List Table 1 Light Accent 6" w:uiPriority="46"/>
-    <w:lsdException w:name="List Table 2 Accent 6" w:uiPriority="47"/>
-    <w:lsdException w:name="List Table 3 Accent 6" w:uiPriority="48"/>
-    <w:lsdException w:name="List Table 4 Accent 6" w:uiPriority="49"/>
-    <w:lsdException w:name="List Table 5 Dark Accent 6" w:uiPriority="50"/>
-    <w:lsdException w:name="List Table 6 Colorful Accent 6" w:uiPriority="51"/>
-    <w:lsdException w:name="List Table 7 Colorful Accent 6" w:uiPriority="52"/>
+  <w:latentStyles w:defLockedState="0" w:defUIPriority="99" w:defSemiHidden="1" w:defUnhideWhenUsed="1" w:defQFormat="0" w:count="267">
+    <w:lsdException w:name="Normal" w:semiHidden="0" w:uiPriority="0" w:unhideWhenUsed="0" w:qFormat="1"/>
+    <w:lsdException w:name="heading 1" w:semiHidden="0" w:uiPriority="9" w:unhideWhenUsed="0" w:qFormat="1"/>
+    <w:lsdException w:name="heading 2" w:uiPriority="9" w:qFormat="1"/>
+    <w:lsdException w:name="heading 3" w:uiPriority="9" w:qFormat="1"/>
+    <w:lsdException w:name="heading 4" w:uiPriority="9" w:qFormat="1"/>
+    <w:lsdException w:name="heading 5" w:uiPriority="9" w:qFormat="1"/>
+    <w:lsdException w:name="heading 6" w:uiPriority="9" w:qFormat="1"/>
+    <w:lsdException w:name="heading 7" w:uiPriority="9" w:qFormat="1"/>
+    <w:lsdException w:name="heading 8" w:uiPriority="9" w:qFormat="1"/>
+    <w:lsdException w:name="heading 9" w:uiPriority="9" w:qFormat="1"/>
+    <w:lsdException w:name="toc 1" w:uiPriority="39" w:qFormat="1"/>
+    <w:lsdException w:name="toc 2" w:uiPriority="39" w:qFormat="1"/>
+    <w:lsdException w:name="toc 3" w:uiPriority="39" w:qFormat="1"/>
+    <w:lsdException w:name="toc 4" w:uiPriority="39"/>
+    <w:lsdException w:name="toc 5" w:uiPriority="39"/>
+    <w:lsdException w:name="toc 6" w:uiPriority="39"/>
+    <w:lsdException w:name="toc 7" w:uiPriority="39"/>
+    <w:lsdException w:name="toc 8" w:uiPriority="39"/>
+    <w:lsdException w:name="toc 9" w:uiPriority="39"/>
+    <w:lsdException w:name="caption" w:uiPriority="35" w:qFormat="1"/>
+    <w:lsdException w:name="Title" w:semiHidden="0" w:uiPriority="10" w:unhideWhenUsed="0" w:qFormat="1"/>
+    <w:lsdException w:name="Default Paragraph Font" w:uiPriority="1"/>
+    <w:lsdException w:name="Subtitle" w:semiHidden="0" w:uiPriority="11" w:unhideWhenUsed="0" w:qFormat="1"/>
+    <w:lsdException w:name="Strong" w:semiHidden="0" w:uiPriority="22" w:unhideWhenUsed="0"/>
+    <w:lsdException w:name="Emphasis" w:semiHidden="0" w:uiPriority="20" w:unhideWhenUsed="0"/>
+    <w:lsdException w:name="Plain Text" w:semiHidden="0" w:unhideWhenUsed="0"/>
+    <w:lsdException w:name="Table Grid" w:semiHidden="0" w:uiPriority="0" w:unhideWhenUsed="0"/>
+    <w:lsdException w:name="Placeholder Text" w:unhideWhenUsed="0"/>
+    <w:lsdException w:name="No Spacing" w:semiHidden="0" w:uiPriority="1" w:unhideWhenUsed="0" w:qFormat="1"/>
+    <w:lsdException w:name="Light Shading" w:semiHidden="0" w:uiPriority="60" w:unhideWhenUsed="0"/>
+    <w:lsdException w:name="Light List" w:semiHidden="0" w:uiPriority="61" w:unhideWhenUsed="0"/>
+    <w:lsdException w:name="Light Grid" w:semiHidden="0" w:uiPriority="62" w:unhideWhenUsed="0"/>
+    <w:lsdException w:name="Medium Shading 1" w:semiHidden="0" w:uiPriority="63" w:unhideWhenUsed="0"/>
+    <w:lsdException w:name="Medium Shading 2" w:semiHidden="0" w:uiPriority="64" w:unhideWhenUsed="0"/>
+    <w:lsdException w:name="Medium List 1" w:semiHidden="0" w:uiPriority="65" w:unhideWhenUsed="0"/>
+    <w:lsdException w:name="Medium List 2" w:semiHidden="0" w:uiPriority="66" w:unhideWhenUsed="0"/>
+    <w:lsdException w:name="Medium Grid 1" w:semiHidden="0" w:uiPriority="67" w:unhideWhenUsed="0"/>
+    <w:lsdException w:name="Medium Grid 2" w:semiHidden="0" w:uiPriority="68" w:unhideWhenUsed="0"/>
+    <w:lsdException w:name="Medium Grid 3" w:semiHidden="0" w:uiPriority="69" w:unhideWhenUsed="0"/>
+    <w:lsdException w:name="Dark List" w:semiHidden="0" w:uiPriority="70" w:unhideWhenUsed="0"/>
+    <w:lsdException w:name="Colorful Shading" w:semiHidden="0" w:uiPriority="71" w:unhideWhenUsed="0"/>
+    <w:lsdException w:name="Colorful List" w:semiHidden="0" w:uiPriority="72" w:unhideWhenUsed="0"/>
+    <w:lsdException w:name="Colorful Grid" w:semiHidden="0" w:uiPriority="73" w:unhideWhenUsed="0"/>
+    <w:lsdException w:name="Light Shading Accent 1" w:semiHidden="0" w:uiPriority="60" w:unhideWhenUsed="0"/>
+    <w:lsdException w:name="Light List Accent 1" w:semiHidden="0" w:uiPriority="61" w:unhideWhenUsed="0"/>
+    <w:lsdException w:name="Light Grid Accent 1" w:semiHidden="0" w:uiPriority="62" w:unhideWhenUsed="0"/>
+    <w:lsdException w:name="Medium Shading 1 Accent 1" w:semiHidden="0" w:uiPriority="63" w:unhideWhenUsed="0"/>
+    <w:lsdException w:name="Medium Shading 2 Accent 1" w:semiHidden="0" w:uiPriority="64" w:unhideWhenUsed="0"/>
+    <w:lsdException w:name="Medium List 1 Accent 1" w:semiHidden="0" w:uiPriority="65" w:unhideWhenUsed="0"/>
+    <w:lsdException w:name="Revision" w:unhideWhenUsed="0"/>
+    <w:lsdException w:name="List Paragraph" w:semiHidden="0" w:uiPriority="34" w:unhideWhenUsed="0"/>
+    <w:lsdException w:name="Quote" w:semiHidden="0" w:uiPriority="29" w:unhideWhenUsed="0"/>
+    <w:lsdException w:name="Intense Quote" w:semiHidden="0" w:uiPriority="30" w:unhideWhenUsed="0"/>
+    <w:lsdException w:name="Medium List 2 Accent 1" w:semiHidden="0" w:uiPriority="66" w:unhideWhenUsed="0"/>
+    <w:lsdException w:name="Medium Grid 1 Accent 1" w:semiHidden="0" w:uiPriority="67" w:unhideWhenUsed="0"/>
+    <w:lsdException w:name="Medium Grid 2 Accent 1" w:semiHidden="0" w:uiPriority="68" w:unhideWhenUsed="0"/>
+    <w:lsdException w:name="Medium Grid 3 Accent 1" w:semiHidden="0" w:uiPriority="69" w:unhideWhenUsed="0"/>
+    <w:lsdException w:name="Dark List Accent 1" w:semiHidden="0" w:uiPriority="70" w:unhideWhenUsed="0"/>
+    <w:lsdException w:name="Colorful Shading Accent 1" w:semiHidden="0" w:uiPriority="71" w:unhideWhenUsed="0"/>
+    <w:lsdException w:name="Colorful List Accent 1" w:semiHidden="0" w:uiPriority="72" w:unhideWhenUsed="0"/>
+    <w:lsdException w:name="Colorful Grid Accent 1" w:semiHidden="0" w:uiPriority="73" w:unhideWhenUsed="0"/>
+    <w:lsdException w:name="Light Shading Accent 2" w:semiHidden="0" w:uiPriority="60" w:unhideWhenUsed="0"/>
+    <w:lsdException w:name="Light List Accent 2" w:semiHidden="0" w:uiPriority="61" w:unhideWhenUsed="0"/>
+    <w:lsdException w:name="Light Grid Accent 2" w:semiHidden="0" w:uiPriority="62" w:unhideWhenUsed="0"/>
+    <w:lsdException w:name="Medium Shading 1 Accent 2" w:semiHidden="0" w:uiPriority="63" w:unhideWhenUsed="0"/>
+    <w:lsdException w:name="Medium Shading 2 Accent 2" w:semiHidden="0" w:uiPriority="64" w:unhideWhenUsed="0"/>
+    <w:lsdException w:name="Medium List 1 Accent 2" w:semiHidden="0" w:uiPriority="65" w:unhideWhenUsed="0"/>
+    <w:lsdException w:name="Medium List 2 Accent 2" w:semiHidden="0" w:uiPriority="66" w:unhideWhenUsed="0"/>
+    <w:lsdException w:name="Medium Grid 1 Accent 2" w:semiHidden="0" w:uiPriority="67" w:unhideWhenUsed="0"/>
+    <w:lsdException w:name="Medium Grid 2 Accent 2" w:semiHidden="0" w:uiPriority="68" w:unhideWhenUsed="0"/>
+    <w:lsdException w:name="Medium Grid 3 Accent 2" w:semiHidden="0" w:uiPriority="69" w:unhideWhenUsed="0"/>
+    <w:lsdException w:name="Dark List Accent 2" w:semiHidden="0" w:uiPriority="70" w:unhideWhenUsed="0"/>
+    <w:lsdException w:name="Colorful Shading Accent 2" w:semiHidden="0" w:uiPriority="71" w:unhideWhenUsed="0"/>
+    <w:lsdException w:name="Colorful List Accent 2" w:semiHidden="0" w:uiPriority="72" w:unhideWhenUsed="0"/>
+    <w:lsdException w:name="Colorful Grid Accent 2" w:semiHidden="0" w:uiPriority="73" w:unhideWhenUsed="0"/>
+    <w:lsdException w:name="Light Shading Accent 3" w:semiHidden="0" w:uiPriority="60" w:unhideWhenUsed="0"/>
+    <w:lsdException w:name="Light List Accent 3" w:semiHidden="0" w:uiPriority="61" w:unhideWhenUsed="0"/>
+    <w:lsdException w:name="Light Grid Accent 3" w:semiHidden="0" w:uiPriority="62" w:unhideWhenUsed="0"/>
+    <w:lsdException w:name="Medium Shading 1 Accent 3" w:semiHidden="0" w:uiPriority="63" w:unhideWhenUsed="0"/>
+    <w:lsdException w:name="Medium Shading 2 Accent 3" w:semiHidden="0" w:uiPriority="64" w:unhideWhenUsed="0"/>
+    <w:lsdException w:name="Medium List 1 Accent 3" w:semiHidden="0" w:uiPriority="65" w:unhideWhenUsed="0"/>
+    <w:lsdException w:name="Medium List 2 Accent 3" w:semiHidden="0" w:uiPriority="66" w:unhideWhenUsed="0"/>
+    <w:lsdException w:name="Medium Grid 1 Accent 3" w:semiHidden="0" w:uiPriority="67" w:unhideWhenUsed="0"/>
+    <w:lsdException w:name="Medium Grid 2 Accent 3" w:semiHidden="0" w:uiPriority="68" w:unhideWhenUsed="0"/>
+    <w:lsdException w:name="Medium Grid 3 Accent 3" w:semiHidden="0" w:uiPriority="69" w:unhideWhenUsed="0"/>
+    <w:lsdException w:name="Dark List Accent 3" w:semiHidden="0" w:uiPriority="70" w:unhideWhenUsed="0"/>
+    <w:lsdException w:name="Colorful Shading Accent 3" w:semiHidden="0" w:uiPriority="71" w:unhideWhenUsed="0"/>
+    <w:lsdException w:name="Colorful List Accent 3" w:semiHidden="0" w:uiPriority="72" w:unhideWhenUsed="0"/>
+    <w:lsdException w:name="Colorful Grid Accent 3" w:semiHidden="0" w:uiPriority="73" w:unhideWhenUsed="0"/>
+    <w:lsdException w:name="Light Shading Accent 4" w:semiHidden="0" w:uiPriority="60" w:unhideWhenUsed="0"/>
+    <w:lsdException w:name="Light List Accent 4" w:semiHidden="0" w:uiPriority="61" w:unhideWhenUsed="0"/>
+    <w:lsdException w:name="Light Grid Accent 4" w:semiHidden="0" w:uiPriority="62" w:unhideWhenUsed="0"/>
+    <w:lsdException w:name="Medium Shading 1 Accent 4" w:semiHidden="0" w:uiPriority="63" w:unhideWhenUsed="0"/>
+    <w:lsdException w:name="Medium Shading 2 Accent 4" w:semiHidden="0" w:uiPriority="64" w:unhideWhenUsed="0"/>
+    <w:lsdException w:name="Medium List 1 Accent 4" w:semiHidden="0" w:uiPriority="65" w:unhideWhenUsed="0"/>
+    <w:lsdException w:name="Medium List 2 Accent 4" w:semiHidden="0" w:uiPriority="66" w:unhideWhenUsed="0"/>
+    <w:lsdException w:name="Medium Grid 1 Accent 4" w:semiHidden="0" w:uiPriority="67" w:unhideWhenUsed="0"/>
+    <w:lsdException w:name="Medium Grid 2 Accent 4" w:semiHidden="0" w:uiPriority="68" w:unhideWhenUsed="0"/>
+    <w:lsdException w:name="Medium Grid 3 Accent 4" w:semiHidden="0" w:uiPriority="69" w:unhideWhenUsed="0"/>
+    <w:lsdException w:name="Dark List Accent 4" w:semiHidden="0" w:uiPriority="70" w:unhideWhenUsed="0"/>
+    <w:lsdException w:name="Colorful Shading Accent 4" w:semiHidden="0" w:uiPriority="71" w:unhideWhenUsed="0"/>
+    <w:lsdException w:name="Colorful List Accent 4" w:semiHidden="0" w:uiPriority="72" w:unhideWhenUsed="0"/>
+    <w:lsdException w:name="Colorful Grid Accent 4" w:semiHidden="0" w:uiPriority="73" w:unhideWhenUsed="0"/>
+    <w:lsdException w:name="Light Shading Accent 5" w:semiHidden="0" w:uiPriority="60" w:unhideWhenUsed="0"/>
+    <w:lsdException w:name="Light List Accent 5" w:semiHidden="0" w:uiPriority="61" w:unhideWhenUsed="0"/>
+    <w:lsdException w:name="Light Grid Accent 5" w:semiHidden="0" w:uiPriority="62" w:unhideWhenUsed="0"/>
+    <w:lsdException w:name="Medium Shading 1 Accent 5" w:semiHidden="0" w:uiPriority="63" w:unhideWhenUsed="0"/>
+    <w:lsdException w:name="Medium Shading 2 Accent 5" w:semiHidden="0" w:uiPriority="64" w:unhideWhenUsed="0"/>
+    <w:lsdException w:name="Medium List 1 Accent 5" w:semiHidden="0" w:uiPriority="65" w:unhideWhenUsed="0"/>
+    <w:lsdException w:name="Medium List 2 Accent 5" w:semiHidden="0" w:uiPriority="66" w:unhideWhenUsed="0"/>
+    <w:lsdException w:name="Medium Grid 1 Accent 5" w:semiHidden="0" w:uiPriority="67" w:unhideWhenUsed="0"/>
+    <w:lsdException w:name="Medium Grid 2 Accent 5" w:semiHidden="0" w:uiPriority="68" w:unhideWhenUsed="0"/>
+    <w:lsdException w:name="Medium Grid 3 Accent 5" w:semiHidden="0" w:uiPriority="69" w:unhideWhenUsed="0"/>
+    <w:lsdException w:name="Dark List Accent 5" w:semiHidden="0" w:uiPriority="70" w:unhideWhenUsed="0"/>
+    <w:lsdException w:name="Colorful Shading Accent 5" w:semiHidden="0" w:uiPriority="71" w:unhideWhenUsed="0"/>
+    <w:lsdException w:name="Colorful List Accent 5" w:semiHidden="0" w:uiPriority="72" w:unhideWhenUsed="0"/>
+    <w:lsdException w:name="Colorful Grid Accent 5" w:semiHidden="0" w:uiPriority="73" w:unhideWhenUsed="0"/>
+    <w:lsdException w:name="Light Shading Accent 6" w:semiHidden="0" w:uiPriority="60" w:unhideWhenUsed="0"/>
+    <w:lsdException w:name="Light List Accent 6" w:semiHidden="0" w:uiPriority="61" w:unhideWhenUsed="0"/>
+    <w:lsdException w:name="Light Grid Accent 6" w:semiHidden="0" w:uiPriority="62" w:unhideWhenUsed="0"/>
+    <w:lsdException w:name="Medium Shading 1 Accent 6" w:semiHidden="0" w:uiPriority="63" w:unhideWhenUsed="0"/>
+    <w:lsdException w:name="Medium Shading 2 Accent 6" w:semiHidden="0" w:uiPriority="64" w:unhideWhenUsed="0"/>
+    <w:lsdException w:name="Medium List 1 Accent 6" w:semiHidden="0" w:uiPriority="65" w:unhideWhenUsed="0"/>
+    <w:lsdException w:name="Medium List 2 Accent 6" w:semiHidden="0" w:uiPriority="66" w:unhideWhenUsed="0"/>
+    <w:lsdException w:name="Medium Grid 1 Accent 6" w:semiHidden="0" w:uiPriority="67" w:unhideWhenUsed="0"/>
+    <w:lsdException w:name="Medium Grid 2 Accent 6" w:semiHidden="0" w:uiPriority="68" w:unhideWhenUsed="0"/>
+    <w:lsdException w:name="Medium Grid 3 Accent 6" w:semiHidden="0" w:uiPriority="69" w:unhideWhenUsed="0"/>
+    <w:lsdException w:name="Dark List Accent 6" w:semiHidden="0" w:uiPriority="70" w:unhideWhenUsed="0"/>
+    <w:lsdException w:name="Colorful Shading Accent 6" w:semiHidden="0" w:uiPriority="71" w:unhideWhenUsed="0"/>
+    <w:lsdException w:name="Colorful List Accent 6" w:semiHidden="0" w:uiPriority="72" w:unhideWhenUsed="0"/>
+    <w:lsdException w:name="Colorful Grid Accent 6" w:semiHidden="0" w:uiPriority="73" w:unhideWhenUsed="0"/>
+    <w:lsdException w:name="Subtle Emphasis" w:semiHidden="0" w:uiPriority="19" w:unhideWhenUsed="0"/>
+    <w:lsdException w:name="Intense Emphasis" w:semiHidden="0" w:uiPriority="21" w:unhideWhenUsed="0"/>
+    <w:lsdException w:name="Subtle Reference" w:semiHidden="0" w:uiPriority="31" w:unhideWhenUsed="0"/>
+    <w:lsdException w:name="Intense Reference" w:semiHidden="0" w:uiPriority="32" w:unhideWhenUsed="0"/>
+    <w:lsdException w:name="Book Title" w:semiHidden="0" w:uiPriority="33" w:unhideWhenUsed="0"/>
+    <w:lsdException w:name="Bibliography" w:uiPriority="37"/>
+    <w:lsdException w:name="TOC Heading" w:uiPriority="39" w:qFormat="1"/>
   </w:latentStyles>
-  <w:style w:type="paragraph" w:default="1" w:styleId="Normalny">
+  <w:style w:type="paragraph" w:default="1" w:styleId="Normal">
     <w:name w:val="Normal"/>
     <w:qFormat/>
     <w:rsid w:val="00EC2D5A"/>
@@ -2393,11 +2246,11 @@
       <w:lang w:eastAsia="pl-PL"/>
     </w:rPr>
   </w:style>
-  <w:style w:type="paragraph" w:styleId="Nagwek1">
+  <w:style w:type="paragraph" w:styleId="Heading1">
     <w:name w:val="heading 1"/>
-    <w:basedOn w:val="Akapitzlist"/>
-    <w:next w:val="Normalny"/>
-    <w:link w:val="Nagwek1Znak"/>
+    <w:basedOn w:val="ListParagraph"/>
+    <w:next w:val="Normal"/>
+    <w:link w:val="Heading1Char"/>
     <w:uiPriority w:val="9"/>
     <w:qFormat/>
     <w:rsid w:val="006A48C7"/>
@@ -2418,11 +2271,11 @@
       <w:szCs w:val="28"/>
     </w:rPr>
   </w:style>
-  <w:style w:type="paragraph" w:styleId="Nagwek2">
+  <w:style w:type="paragraph" w:styleId="Heading2">
     <w:name w:val="heading 2"/>
-    <w:basedOn w:val="Akapitzlist"/>
-    <w:next w:val="Normalny"/>
-    <w:link w:val="Nagwek2Znak"/>
+    <w:basedOn w:val="ListParagraph"/>
+    <w:next w:val="Normal"/>
+    <w:link w:val="Heading2Char"/>
     <w:uiPriority w:val="9"/>
     <w:unhideWhenUsed/>
     <w:qFormat/>
@@ -2444,11 +2297,11 @@
       <w:szCs w:val="26"/>
     </w:rPr>
   </w:style>
-  <w:style w:type="paragraph" w:styleId="Nagwek3">
+  <w:style w:type="paragraph" w:styleId="Heading3">
     <w:name w:val="heading 3"/>
-    <w:basedOn w:val="Nagwek2"/>
-    <w:next w:val="Normalny"/>
-    <w:link w:val="Nagwek3Znak"/>
+    <w:basedOn w:val="Heading2"/>
+    <w:next w:val="Normal"/>
+    <w:link w:val="Heading3Char"/>
     <w:uiPriority w:val="9"/>
     <w:unhideWhenUsed/>
     <w:qFormat/>
@@ -2466,11 +2319,11 @@
       <w:rFonts w:asciiTheme="majorHAnsi" w:hAnsiTheme="majorHAnsi"/>
     </w:rPr>
   </w:style>
-  <w:style w:type="paragraph" w:styleId="Nagwek4">
+  <w:style w:type="paragraph" w:styleId="Heading4">
     <w:name w:val="heading 4"/>
-    <w:basedOn w:val="Normalny"/>
-    <w:next w:val="Normalny"/>
-    <w:link w:val="Nagwek4Znak"/>
+    <w:basedOn w:val="Normal"/>
+    <w:next w:val="Normal"/>
+    <w:link w:val="Heading4Char"/>
     <w:uiPriority w:val="9"/>
     <w:semiHidden/>
     <w:unhideWhenUsed/>
@@ -2491,11 +2344,11 @@
       <w:color w:val="4F81BD" w:themeColor="accent1"/>
     </w:rPr>
   </w:style>
-  <w:style w:type="paragraph" w:styleId="Nagwek5">
+  <w:style w:type="paragraph" w:styleId="Heading5">
     <w:name w:val="heading 5"/>
-    <w:basedOn w:val="Normalny"/>
-    <w:next w:val="Normalny"/>
-    <w:link w:val="Nagwek5Znak"/>
+    <w:basedOn w:val="Normal"/>
+    <w:next w:val="Normal"/>
+    <w:link w:val="Heading5Char"/>
     <w:uiPriority w:val="9"/>
     <w:semiHidden/>
     <w:unhideWhenUsed/>
@@ -2512,11 +2365,11 @@
       <w:color w:val="243F60" w:themeColor="accent1" w:themeShade="7F"/>
     </w:rPr>
   </w:style>
-  <w:style w:type="paragraph" w:styleId="Nagwek6">
+  <w:style w:type="paragraph" w:styleId="Heading6">
     <w:name w:val="heading 6"/>
-    <w:basedOn w:val="Normalny"/>
-    <w:next w:val="Normalny"/>
-    <w:link w:val="Nagwek6Znak"/>
+    <w:basedOn w:val="Normal"/>
+    <w:next w:val="Normal"/>
+    <w:link w:val="Heading6Char"/>
     <w:uiPriority w:val="9"/>
     <w:semiHidden/>
     <w:unhideWhenUsed/>
@@ -2535,11 +2388,11 @@
       <w:color w:val="243F60" w:themeColor="accent1" w:themeShade="7F"/>
     </w:rPr>
   </w:style>
-  <w:style w:type="paragraph" w:styleId="Nagwek7">
+  <w:style w:type="paragraph" w:styleId="Heading7">
     <w:name w:val="heading 7"/>
-    <w:basedOn w:val="Normalny"/>
-    <w:next w:val="Normalny"/>
-    <w:link w:val="Nagwek7Znak"/>
+    <w:basedOn w:val="Normal"/>
+    <w:next w:val="Normal"/>
+    <w:link w:val="Heading7Char"/>
     <w:uiPriority w:val="9"/>
     <w:semiHidden/>
     <w:unhideWhenUsed/>
@@ -2558,11 +2411,11 @@
       <w:color w:val="404040" w:themeColor="text1" w:themeTint="BF"/>
     </w:rPr>
   </w:style>
-  <w:style w:type="paragraph" w:styleId="Nagwek8">
+  <w:style w:type="paragraph" w:styleId="Heading8">
     <w:name w:val="heading 8"/>
-    <w:basedOn w:val="Normalny"/>
-    <w:next w:val="Normalny"/>
-    <w:link w:val="Nagwek8Znak"/>
+    <w:basedOn w:val="Normal"/>
+    <w:next w:val="Normal"/>
+    <w:link w:val="Heading8Char"/>
     <w:uiPriority w:val="9"/>
     <w:semiHidden/>
     <w:unhideWhenUsed/>
@@ -2581,11 +2434,11 @@
       <w:szCs w:val="20"/>
     </w:rPr>
   </w:style>
-  <w:style w:type="paragraph" w:styleId="Nagwek9">
+  <w:style w:type="paragraph" w:styleId="Heading9">
     <w:name w:val="heading 9"/>
-    <w:basedOn w:val="Normalny"/>
-    <w:next w:val="Normalny"/>
-    <w:link w:val="Nagwek9Znak"/>
+    <w:basedOn w:val="Normal"/>
+    <w:next w:val="Normal"/>
+    <w:link w:val="Heading9Char"/>
     <w:uiPriority w:val="9"/>
     <w:semiHidden/>
     <w:unhideWhenUsed/>
@@ -2606,17 +2459,18 @@
       <w:szCs w:val="20"/>
     </w:rPr>
   </w:style>
-  <w:style w:type="character" w:default="1" w:styleId="Domylnaczcionkaakapitu">
+  <w:style w:type="character" w:default="1" w:styleId="DefaultParagraphFont">
     <w:name w:val="Default Paragraph Font"/>
     <w:uiPriority w:val="1"/>
     <w:semiHidden/>
     <w:unhideWhenUsed/>
   </w:style>
-  <w:style w:type="table" w:default="1" w:styleId="Standardowy">
+  <w:style w:type="table" w:default="1" w:styleId="TableNormal">
     <w:name w:val="Normal Table"/>
     <w:uiPriority w:val="99"/>
     <w:semiHidden/>
     <w:unhideWhenUsed/>
+    <w:qFormat/>
     <w:tblPr>
       <w:tblInd w:w="0" w:type="dxa"/>
       <w:tblCellMar>
@@ -2627,16 +2481,16 @@
       </w:tblCellMar>
     </w:tblPr>
   </w:style>
-  <w:style w:type="numbering" w:default="1" w:styleId="Bezlisty">
+  <w:style w:type="numbering" w:default="1" w:styleId="NoList">
     <w:name w:val="No List"/>
     <w:uiPriority w:val="99"/>
     <w:semiHidden/>
     <w:unhideWhenUsed/>
   </w:style>
-  <w:style w:type="paragraph" w:styleId="Tytu">
+  <w:style w:type="paragraph" w:styleId="Title">
     <w:name w:val="Title"/>
-    <w:next w:val="Normalny"/>
-    <w:link w:val="TytuZnak"/>
+    <w:next w:val="Normal"/>
+    <w:link w:val="TitleChar"/>
     <w:uiPriority w:val="10"/>
     <w:qFormat/>
     <w:rsid w:val="00922CC3"/>
@@ -2654,10 +2508,10 @@
       <w:lang w:eastAsia="pl-PL"/>
     </w:rPr>
   </w:style>
-  <w:style w:type="character" w:customStyle="1" w:styleId="TytuZnak">
-    <w:name w:val="Tytuł Znak"/>
-    <w:basedOn w:val="Domylnaczcionkaakapitu"/>
-    <w:link w:val="Tytu"/>
+  <w:style w:type="character" w:customStyle="1" w:styleId="TitleChar">
+    <w:name w:val="Title Char"/>
+    <w:basedOn w:val="DefaultParagraphFont"/>
+    <w:link w:val="Title"/>
     <w:uiPriority w:val="10"/>
     <w:rsid w:val="00922CC3"/>
     <w:rPr>
@@ -2669,10 +2523,10 @@
       <w:lang w:eastAsia="pl-PL"/>
     </w:rPr>
   </w:style>
-  <w:style w:type="character" w:customStyle="1" w:styleId="Nagwek1Znak">
-    <w:name w:val="Nagłówek 1 Znak"/>
-    <w:basedOn w:val="Domylnaczcionkaakapitu"/>
-    <w:link w:val="Nagwek1"/>
+  <w:style w:type="character" w:customStyle="1" w:styleId="Heading1Char">
+    <w:name w:val="Heading 1 Char"/>
+    <w:basedOn w:val="DefaultParagraphFont"/>
+    <w:link w:val="Heading1"/>
     <w:uiPriority w:val="9"/>
     <w:rsid w:val="006A48C7"/>
     <w:rPr>
@@ -2684,10 +2538,10 @@
       <w:lang w:eastAsia="pl-PL"/>
     </w:rPr>
   </w:style>
-  <w:style w:type="paragraph" w:styleId="Akapitzlist">
+  <w:style w:type="paragraph" w:styleId="ListParagraph">
     <w:name w:val="List Paragraph"/>
-    <w:basedOn w:val="Normalny"/>
-    <w:link w:val="AkapitzlistZnak"/>
+    <w:basedOn w:val="Normal"/>
+    <w:link w:val="ListParagraphChar"/>
     <w:uiPriority w:val="34"/>
     <w:rsid w:val="0025140E"/>
     <w:pPr>
@@ -2695,10 +2549,10 @@
       <w:contextualSpacing/>
     </w:pPr>
   </w:style>
-  <w:style w:type="character" w:customStyle="1" w:styleId="Nagwek2Znak">
-    <w:name w:val="Nagłówek 2 Znak"/>
-    <w:basedOn w:val="Domylnaczcionkaakapitu"/>
-    <w:link w:val="Nagwek2"/>
+  <w:style w:type="character" w:customStyle="1" w:styleId="Heading2Char">
+    <w:name w:val="Heading 2 Char"/>
+    <w:basedOn w:val="DefaultParagraphFont"/>
+    <w:link w:val="Heading2"/>
     <w:uiPriority w:val="9"/>
     <w:rsid w:val="00930BFF"/>
     <w:rPr>
@@ -2710,9 +2564,9 @@
       <w:lang w:eastAsia="pl-PL"/>
     </w:rPr>
   </w:style>
-  <w:style w:type="paragraph" w:styleId="Bezodstpw">
+  <w:style w:type="paragraph" w:styleId="NoSpacing">
     <w:name w:val="No Spacing"/>
-    <w:basedOn w:val="Normalny"/>
+    <w:basedOn w:val="Normal"/>
     <w:uiPriority w:val="1"/>
     <w:qFormat/>
     <w:rsid w:val="001B4E64"/>
@@ -2732,17 +2586,17 @@
       <w:rFonts w:ascii="Consolas" w:hAnsi="Consolas"/>
     </w:rPr>
   </w:style>
-  <w:style w:type="character" w:customStyle="1" w:styleId="AkapitzlistZnak">
-    <w:name w:val="Akapit z listą Znak"/>
-    <w:basedOn w:val="Domylnaczcionkaakapitu"/>
-    <w:link w:val="Akapitzlist"/>
+  <w:style w:type="character" w:customStyle="1" w:styleId="ListParagraphChar">
+    <w:name w:val="List Paragraph Char"/>
+    <w:basedOn w:val="DefaultParagraphFont"/>
+    <w:link w:val="ListParagraph"/>
     <w:uiPriority w:val="34"/>
     <w:locked/>
     <w:rsid w:val="00047A7F"/>
   </w:style>
   <w:style w:type="character" w:customStyle="1" w:styleId="PunktZnak">
     <w:name w:val="Punkt Znak"/>
-    <w:basedOn w:val="AkapitzlistZnak"/>
+    <w:basedOn w:val="ListParagraphChar"/>
     <w:link w:val="Punkt"/>
     <w:locked/>
     <w:rsid w:val="007025C1"/>
@@ -2756,7 +2610,7 @@
   </w:style>
   <w:style w:type="paragraph" w:customStyle="1" w:styleId="Punkt">
     <w:name w:val="Punkt"/>
-    <w:basedOn w:val="Akapitzlist"/>
+    <w:basedOn w:val="ListParagraph"/>
     <w:link w:val="PunktZnak"/>
     <w:rsid w:val="007025C1"/>
     <w:pPr>
@@ -2772,9 +2626,9 @@
       <w:szCs w:val="32"/>
     </w:rPr>
   </w:style>
-  <w:style w:type="table" w:styleId="Tabela-Siatka">
+  <w:style w:type="table" w:styleId="TableGrid">
     <w:name w:val="Table Grid"/>
-    <w:basedOn w:val="Standardowy"/>
+    <w:basedOn w:val="TableNormal"/>
     <w:rsid w:val="00047A7F"/>
     <w:pPr>
       <w:spacing w:after="0" w:line="240" w:lineRule="auto"/>
@@ -2802,10 +2656,10 @@
       </w:tblCellMar>
     </w:tblPr>
   </w:style>
-  <w:style w:type="paragraph" w:styleId="Tekstdymka">
+  <w:style w:type="paragraph" w:styleId="BalloonText">
     <w:name w:val="Balloon Text"/>
-    <w:basedOn w:val="Normalny"/>
-    <w:link w:val="TekstdymkaZnak"/>
+    <w:basedOn w:val="Normal"/>
+    <w:link w:val="BalloonTextChar"/>
     <w:uiPriority w:val="99"/>
     <w:semiHidden/>
     <w:unhideWhenUsed/>
@@ -2816,10 +2670,10 @@
       <w:szCs w:val="16"/>
     </w:rPr>
   </w:style>
-  <w:style w:type="character" w:customStyle="1" w:styleId="TekstdymkaZnak">
-    <w:name w:val="Tekst dymka Znak"/>
-    <w:basedOn w:val="Domylnaczcionkaakapitu"/>
-    <w:link w:val="Tekstdymka"/>
+  <w:style w:type="character" w:customStyle="1" w:styleId="BalloonTextChar">
+    <w:name w:val="Balloon Text Char"/>
+    <w:basedOn w:val="DefaultParagraphFont"/>
+    <w:link w:val="BalloonText"/>
     <w:uiPriority w:val="99"/>
     <w:semiHidden/>
     <w:rsid w:val="00047A7F"/>
@@ -2830,11 +2684,11 @@
       <w:lang w:eastAsia="pl-PL"/>
     </w:rPr>
   </w:style>
-  <w:style w:type="paragraph" w:styleId="Podtytu">
+  <w:style w:type="paragraph" w:styleId="Subtitle">
     <w:name w:val="Subtitle"/>
-    <w:basedOn w:val="Tytu"/>
-    <w:next w:val="Normalny"/>
-    <w:link w:val="PodtytuZnak"/>
+    <w:basedOn w:val="Title"/>
+    <w:next w:val="Normal"/>
+    <w:link w:val="SubtitleChar"/>
     <w:uiPriority w:val="11"/>
     <w:qFormat/>
     <w:rsid w:val="007025C1"/>
@@ -2848,10 +2702,10 @@
       <w:sz w:val="40"/>
     </w:rPr>
   </w:style>
-  <w:style w:type="character" w:customStyle="1" w:styleId="PodtytuZnak">
-    <w:name w:val="Podtytuł Znak"/>
-    <w:basedOn w:val="Domylnaczcionkaakapitu"/>
-    <w:link w:val="Podtytu"/>
+  <w:style w:type="character" w:customStyle="1" w:styleId="SubtitleChar">
+    <w:name w:val="Subtitle Char"/>
+    <w:basedOn w:val="DefaultParagraphFont"/>
+    <w:link w:val="Subtitle"/>
     <w:uiPriority w:val="11"/>
     <w:rsid w:val="007025C1"/>
     <w:rPr>
@@ -2864,10 +2718,10 @@
       <w:lang w:eastAsia="pl-PL"/>
     </w:rPr>
   </w:style>
-  <w:style w:type="character" w:customStyle="1" w:styleId="Nagwek3Znak">
-    <w:name w:val="Nagłówek 3 Znak"/>
-    <w:basedOn w:val="Domylnaczcionkaakapitu"/>
-    <w:link w:val="Nagwek3"/>
+  <w:style w:type="character" w:customStyle="1" w:styleId="Heading3Char">
+    <w:name w:val="Heading 3 Char"/>
+    <w:basedOn w:val="DefaultParagraphFont"/>
+    <w:link w:val="Heading3"/>
     <w:uiPriority w:val="9"/>
     <w:rsid w:val="00FC63CE"/>
     <w:rPr>
@@ -2879,10 +2733,10 @@
       <w:lang w:eastAsia="pl-PL"/>
     </w:rPr>
   </w:style>
-  <w:style w:type="character" w:customStyle="1" w:styleId="Nagwek4Znak">
-    <w:name w:val="Nagłówek 4 Znak"/>
-    <w:basedOn w:val="Domylnaczcionkaakapitu"/>
-    <w:link w:val="Nagwek4"/>
+  <w:style w:type="character" w:customStyle="1" w:styleId="Heading4Char">
+    <w:name w:val="Heading 4 Char"/>
+    <w:basedOn w:val="DefaultParagraphFont"/>
+    <w:link w:val="Heading4"/>
     <w:uiPriority w:val="9"/>
     <w:semiHidden/>
     <w:rsid w:val="00075B74"/>
@@ -2898,10 +2752,10 @@
       <w:lang w:eastAsia="pl-PL"/>
     </w:rPr>
   </w:style>
-  <w:style w:type="character" w:customStyle="1" w:styleId="Nagwek5Znak">
-    <w:name w:val="Nagłówek 5 Znak"/>
-    <w:basedOn w:val="Domylnaczcionkaakapitu"/>
-    <w:link w:val="Nagwek5"/>
+  <w:style w:type="character" w:customStyle="1" w:styleId="Heading5Char">
+    <w:name w:val="Heading 5 Char"/>
+    <w:basedOn w:val="DefaultParagraphFont"/>
+    <w:link w:val="Heading5"/>
     <w:uiPriority w:val="9"/>
     <w:semiHidden/>
     <w:rsid w:val="00075B74"/>
@@ -2913,10 +2767,10 @@
       <w:lang w:eastAsia="pl-PL"/>
     </w:rPr>
   </w:style>
-  <w:style w:type="character" w:customStyle="1" w:styleId="Nagwek6Znak">
-    <w:name w:val="Nagłówek 6 Znak"/>
-    <w:basedOn w:val="Domylnaczcionkaakapitu"/>
-    <w:link w:val="Nagwek6"/>
+  <w:style w:type="character" w:customStyle="1" w:styleId="Heading6Char">
+    <w:name w:val="Heading 6 Char"/>
+    <w:basedOn w:val="DefaultParagraphFont"/>
+    <w:link w:val="Heading6"/>
     <w:uiPriority w:val="9"/>
     <w:semiHidden/>
     <w:rsid w:val="00075B74"/>
@@ -2930,10 +2784,10 @@
       <w:lang w:eastAsia="pl-PL"/>
     </w:rPr>
   </w:style>
-  <w:style w:type="character" w:customStyle="1" w:styleId="Nagwek7Znak">
-    <w:name w:val="Nagłówek 7 Znak"/>
-    <w:basedOn w:val="Domylnaczcionkaakapitu"/>
-    <w:link w:val="Nagwek7"/>
+  <w:style w:type="character" w:customStyle="1" w:styleId="Heading7Char">
+    <w:name w:val="Heading 7 Char"/>
+    <w:basedOn w:val="DefaultParagraphFont"/>
+    <w:link w:val="Heading7"/>
     <w:uiPriority w:val="9"/>
     <w:semiHidden/>
     <w:rsid w:val="00075B74"/>
@@ -2947,10 +2801,10 @@
       <w:lang w:eastAsia="pl-PL"/>
     </w:rPr>
   </w:style>
-  <w:style w:type="character" w:customStyle="1" w:styleId="Nagwek8Znak">
-    <w:name w:val="Nagłówek 8 Znak"/>
-    <w:basedOn w:val="Domylnaczcionkaakapitu"/>
-    <w:link w:val="Nagwek8"/>
+  <w:style w:type="character" w:customStyle="1" w:styleId="Heading8Char">
+    <w:name w:val="Heading 8 Char"/>
+    <w:basedOn w:val="DefaultParagraphFont"/>
+    <w:link w:val="Heading8"/>
     <w:uiPriority w:val="9"/>
     <w:semiHidden/>
     <w:rsid w:val="00075B74"/>
@@ -2962,10 +2816,10 @@
       <w:lang w:eastAsia="pl-PL"/>
     </w:rPr>
   </w:style>
-  <w:style w:type="character" w:customStyle="1" w:styleId="Nagwek9Znak">
-    <w:name w:val="Nagłówek 9 Znak"/>
-    <w:basedOn w:val="Domylnaczcionkaakapitu"/>
-    <w:link w:val="Nagwek9"/>
+  <w:style w:type="character" w:customStyle="1" w:styleId="Heading9Char">
+    <w:name w:val="Heading 9 Char"/>
+    <w:basedOn w:val="DefaultParagraphFont"/>
+    <w:link w:val="Heading9"/>
     <w:uiPriority w:val="9"/>
     <w:semiHidden/>
     <w:rsid w:val="00075B74"/>
@@ -2979,9 +2833,9 @@
       <w:lang w:eastAsia="pl-PL"/>
     </w:rPr>
   </w:style>
-  <w:style w:type="character" w:styleId="Tekstzastpczy">
+  <w:style w:type="character" w:styleId="PlaceholderText">
     <w:name w:val="Placeholder Text"/>
-    <w:basedOn w:val="Domylnaczcionkaakapitu"/>
+    <w:basedOn w:val="DefaultParagraphFont"/>
     <w:uiPriority w:val="99"/>
     <w:semiHidden/>
     <w:rsid w:val="00716CB8"/>
@@ -2991,10 +2845,11 @@
   </w:style>
   <w:style w:type="paragraph" w:customStyle="1" w:styleId="Wyliczenie">
     <w:name w:val="Wyliczenie"/>
-    <w:basedOn w:val="Nagwek2"/>
+    <w:basedOn w:val="Heading2"/>
     <w:qFormat/>
-    <w:rsid w:val="00B03AEC"/>
+    <w:rsid w:val="00DF1FED"/>
     <w:pPr>
+      <w:keepNext w:val="0"/>
       <w:numPr>
         <w:numId w:val="9"/>
       </w:numPr>
@@ -3005,10 +2860,10 @@
       <w:b w:val="0"/>
     </w:rPr>
   </w:style>
-  <w:style w:type="paragraph" w:styleId="Mapadokumentu">
+  <w:style w:type="paragraph" w:styleId="DocumentMap">
     <w:name w:val="Document Map"/>
-    <w:basedOn w:val="Normalny"/>
-    <w:link w:val="MapadokumentuZnak"/>
+    <w:basedOn w:val="Normal"/>
+    <w:link w:val="DocumentMapChar"/>
     <w:uiPriority w:val="99"/>
     <w:semiHidden/>
     <w:unhideWhenUsed/>
@@ -3022,10 +2877,10 @@
       <w:szCs w:val="16"/>
     </w:rPr>
   </w:style>
-  <w:style w:type="character" w:customStyle="1" w:styleId="MapadokumentuZnak">
-    <w:name w:val="Mapa dokumentu Znak"/>
-    <w:basedOn w:val="Domylnaczcionkaakapitu"/>
-    <w:link w:val="Mapadokumentu"/>
+  <w:style w:type="character" w:customStyle="1" w:styleId="DocumentMapChar">
+    <w:name w:val="Document Map Char"/>
+    <w:basedOn w:val="DefaultParagraphFont"/>
+    <w:link w:val="DocumentMap"/>
     <w:uiPriority w:val="99"/>
     <w:semiHidden/>
     <w:rsid w:val="00AB6235"/>
@@ -3036,10 +2891,10 @@
       <w:lang w:eastAsia="pl-PL"/>
     </w:rPr>
   </w:style>
-  <w:style w:type="paragraph" w:styleId="Nagwek">
+  <w:style w:type="paragraph" w:styleId="Header">
     <w:name w:val="header"/>
-    <w:basedOn w:val="Normalny"/>
-    <w:link w:val="NagwekZnak"/>
+    <w:basedOn w:val="Normal"/>
+    <w:link w:val="HeaderChar"/>
     <w:uiPriority w:val="99"/>
     <w:unhideWhenUsed/>
     <w:rsid w:val="009660E0"/>
@@ -3051,10 +2906,10 @@
       <w:spacing w:line="240" w:lineRule="auto"/>
     </w:pPr>
   </w:style>
-  <w:style w:type="character" w:customStyle="1" w:styleId="NagwekZnak">
-    <w:name w:val="Nagłówek Znak"/>
-    <w:basedOn w:val="Domylnaczcionkaakapitu"/>
-    <w:link w:val="Nagwek"/>
+  <w:style w:type="character" w:customStyle="1" w:styleId="HeaderChar">
+    <w:name w:val="Header Char"/>
+    <w:basedOn w:val="DefaultParagraphFont"/>
+    <w:link w:val="Header"/>
     <w:uiPriority w:val="99"/>
     <w:rsid w:val="009660E0"/>
     <w:rPr>
@@ -3064,10 +2919,10 @@
       <w:lang w:eastAsia="pl-PL"/>
     </w:rPr>
   </w:style>
-  <w:style w:type="paragraph" w:styleId="Stopka">
+  <w:style w:type="paragraph" w:styleId="Footer">
     <w:name w:val="footer"/>
-    <w:basedOn w:val="Normalny"/>
-    <w:link w:val="StopkaZnak"/>
+    <w:basedOn w:val="Normal"/>
+    <w:link w:val="FooterChar"/>
     <w:uiPriority w:val="99"/>
     <w:unhideWhenUsed/>
     <w:rsid w:val="009660E0"/>
@@ -3079,10 +2934,10 @@
       <w:spacing w:line="240" w:lineRule="auto"/>
     </w:pPr>
   </w:style>
-  <w:style w:type="character" w:customStyle="1" w:styleId="StopkaZnak">
-    <w:name w:val="Stopka Znak"/>
-    <w:basedOn w:val="Domylnaczcionkaakapitu"/>
-    <w:link w:val="Stopka"/>
+  <w:style w:type="character" w:customStyle="1" w:styleId="FooterChar">
+    <w:name w:val="Footer Char"/>
+    <w:basedOn w:val="DefaultParagraphFont"/>
+    <w:link w:val="Footer"/>
     <w:uiPriority w:val="99"/>
     <w:rsid w:val="009660E0"/>
     <w:rPr>
@@ -3092,16 +2947,17 @@
       <w:lang w:eastAsia="pl-PL"/>
     </w:rPr>
   </w:style>
-  <w:style w:type="paragraph" w:styleId="Legenda">
+  <w:style w:type="paragraph" w:styleId="Caption">
     <w:name w:val="caption"/>
-    <w:basedOn w:val="Normalny"/>
-    <w:next w:val="Normalny"/>
+    <w:basedOn w:val="Normal"/>
+    <w:next w:val="Normal"/>
     <w:uiPriority w:val="35"/>
     <w:unhideWhenUsed/>
     <w:qFormat/>
-    <w:rsid w:val="00E62E7A"/>
+    <w:rsid w:val="004A2224"/>
     <w:pPr>
       <w:spacing w:after="200" w:line="240" w:lineRule="auto"/>
+      <w:jc w:val="center"/>
     </w:pPr>
     <w:rPr>
       <w:b/>
@@ -3111,10 +2967,10 @@
       <w:szCs w:val="18"/>
     </w:rPr>
   </w:style>
-  <w:style w:type="paragraph" w:styleId="Nagwekspisutreci">
+  <w:style w:type="paragraph" w:styleId="TOCHeading">
     <w:name w:val="TOC Heading"/>
-    <w:basedOn w:val="Nagwek1"/>
-    <w:next w:val="Normalny"/>
+    <w:basedOn w:val="Heading1"/>
+    <w:next w:val="Normal"/>
     <w:uiPriority w:val="39"/>
     <w:unhideWhenUsed/>
     <w:qFormat/>
@@ -3136,10 +2992,10 @@
       <w:lang w:eastAsia="en-US"/>
     </w:rPr>
   </w:style>
-  <w:style w:type="paragraph" w:styleId="Spistreci1">
+  <w:style w:type="paragraph" w:styleId="TOC1">
     <w:name w:val="toc 1"/>
-    <w:basedOn w:val="Normalny"/>
-    <w:next w:val="Normalny"/>
+    <w:basedOn w:val="Normal"/>
+    <w:next w:val="Normal"/>
     <w:autoRedefine/>
     <w:uiPriority w:val="39"/>
     <w:unhideWhenUsed/>
@@ -3154,10 +3010,10 @@
       <w:ind w:firstLine="284"/>
     </w:pPr>
   </w:style>
-  <w:style w:type="paragraph" w:styleId="Spistreci2">
+  <w:style w:type="paragraph" w:styleId="TOC2">
     <w:name w:val="toc 2"/>
-    <w:basedOn w:val="Normalny"/>
-    <w:next w:val="Normalny"/>
+    <w:basedOn w:val="Normal"/>
+    <w:next w:val="Normal"/>
     <w:autoRedefine/>
     <w:uiPriority w:val="39"/>
     <w:unhideWhenUsed/>
@@ -3172,10 +3028,10 @@
       <w:ind w:left="240" w:firstLine="469"/>
     </w:pPr>
   </w:style>
-  <w:style w:type="paragraph" w:styleId="Spistreci3">
+  <w:style w:type="paragraph" w:styleId="TOC3">
     <w:name w:val="toc 3"/>
-    <w:basedOn w:val="Normalny"/>
-    <w:next w:val="Normalny"/>
+    <w:basedOn w:val="Normal"/>
+    <w:next w:val="Normal"/>
     <w:autoRedefine/>
     <w:uiPriority w:val="39"/>
     <w:unhideWhenUsed/>
@@ -3190,9 +3046,9 @@
       <w:ind w:left="480" w:firstLine="654"/>
     </w:pPr>
   </w:style>
-  <w:style w:type="character" w:styleId="Hipercze">
+  <w:style w:type="character" w:styleId="Hyperlink">
     <w:name w:val="Hyperlink"/>
-    <w:basedOn w:val="Domylnaczcionkaakapitu"/>
+    <w:basedOn w:val="DefaultParagraphFont"/>
     <w:uiPriority w:val="99"/>
     <w:unhideWhenUsed/>
     <w:rsid w:val="00D874B3"/>
@@ -3201,9 +3057,9 @@
       <w:u w:val="single"/>
     </w:rPr>
   </w:style>
-  <w:style w:type="character" w:styleId="Numerwiersza">
+  <w:style w:type="character" w:styleId="LineNumber">
     <w:name w:val="line number"/>
-    <w:basedOn w:val="Domylnaczcionkaakapitu"/>
+    <w:basedOn w:val="DefaultParagraphFont"/>
     <w:uiPriority w:val="99"/>
     <w:semiHidden/>
     <w:unhideWhenUsed/>
@@ -3227,10 +3083,10 @@
       <w:lang w:eastAsia="zh-CN" w:bidi="hi-IN"/>
     </w:rPr>
   </w:style>
-  <w:style w:type="paragraph" w:styleId="HTML-wstpniesformatowany">
+  <w:style w:type="paragraph" w:styleId="HTMLPreformatted">
     <w:name w:val="HTML Preformatted"/>
-    <w:basedOn w:val="Normalny"/>
-    <w:link w:val="HTML-wstpniesformatowanyZnak"/>
+    <w:basedOn w:val="Normal"/>
+    <w:link w:val="HTMLPreformattedChar"/>
     <w:uiPriority w:val="99"/>
     <w:semiHidden/>
     <w:unhideWhenUsed/>
@@ -3265,10 +3121,10 @@
       <w:szCs w:val="20"/>
     </w:rPr>
   </w:style>
-  <w:style w:type="character" w:customStyle="1" w:styleId="HTML-wstpniesformatowanyZnak">
-    <w:name w:val="HTML - wstępnie sformatowany Znak"/>
-    <w:basedOn w:val="Domylnaczcionkaakapitu"/>
-    <w:link w:val="HTML-wstpniesformatowany"/>
+  <w:style w:type="character" w:customStyle="1" w:styleId="HTMLPreformattedChar">
+    <w:name w:val="HTML Preformatted Char"/>
+    <w:basedOn w:val="DefaultParagraphFont"/>
+    <w:link w:val="HTMLPreformatted"/>
     <w:uiPriority w:val="99"/>
     <w:semiHidden/>
     <w:rsid w:val="001B4E64"/>
@@ -3279,9 +3135,9 @@
       <w:lang w:eastAsia="pl-PL"/>
     </w:rPr>
   </w:style>
-  <w:style w:type="character" w:styleId="HTML-kod">
+  <w:style w:type="character" w:styleId="HTMLCode">
     <w:name w:val="HTML Code"/>
-    <w:basedOn w:val="Domylnaczcionkaakapitu"/>
+    <w:basedOn w:val="DefaultParagraphFont"/>
     <w:uiPriority w:val="99"/>
     <w:semiHidden/>
     <w:unhideWhenUsed/>
@@ -3294,13 +3150,14 @@
   </w:style>
   <w:style w:type="paragraph" w:customStyle="1" w:styleId="Obraz">
     <w:name w:val="Obraz"/>
-    <w:basedOn w:val="Normalny"/>
-    <w:next w:val="Normalny"/>
+    <w:basedOn w:val="Normal"/>
+    <w:next w:val="Normal"/>
     <w:qFormat/>
-    <w:rsid w:val="000D3C1D"/>
+    <w:rsid w:val="004A2224"/>
     <w:pPr>
       <w:framePr w:wrap="around" w:vAnchor="text" w:hAnchor="text" w:y="1"/>
       <w:ind w:firstLine="0"/>
+      <w:jc w:val="center"/>
     </w:pPr>
     <w:rPr>
       <w:noProof/>
@@ -3599,7 +3456,7 @@
 </file>
 
 <file path=customXml/itemProps1.xml><?xml version="1.0" encoding="utf-8"?>
-<ds:datastoreItem xmlns:ds="http://schemas.openxmlformats.org/officeDocument/2006/customXml" ds:itemID="{6C4BDC99-367E-4C2C-B8D3-CC699B2B831C}">
+<ds:datastoreItem xmlns:ds="http://schemas.openxmlformats.org/officeDocument/2006/customXml" ds:itemID="{12FE1413-B496-4132-8078-EDD33B1E0208}">
   <ds:schemaRefs>
     <ds:schemaRef ds:uri="http://schemas.openxmlformats.org/officeDocument/2006/bibliography"/>
   </ds:schemaRefs>

</xml_diff>

<commit_message>
Title.docx, Title.tex, Dokumentacja/Doc, Names
Added file Title.docs - actual title page for entire project
documentation
Slightly modified Title.tex file - added title and changed formatting
Names changed:
- Dokumentacja.tex -> Doc.tex
- title.tex -> Title.tex
</commit_message>
<xml_diff>
--- a/Dokumentacja/Projekt.docx
+++ b/Dokumentacja/Projekt.docx
@@ -1,10 +1,10 @@
 
 <file path=word/document.xml><?xml version="1.0" encoding="utf-8"?>
-<w:document xmlns:ve="http://schemas.openxmlformats.org/markup-compatibility/2006" xmlns:o="urn:schemas-microsoft-com:office:office" xmlns:r="http://schemas.openxmlformats.org/officeDocument/2006/relationships" xmlns:m="http://schemas.openxmlformats.org/officeDocument/2006/math" xmlns:v="urn:schemas-microsoft-com:vml" xmlns:wp="http://schemas.openxmlformats.org/drawingml/2006/wordprocessingDrawing" xmlns:w10="urn:schemas-microsoft-com:office:word" xmlns:w="http://schemas.openxmlformats.org/wordprocessingml/2006/main" xmlns:wne="http://schemas.microsoft.com/office/word/2006/wordml">
+<w:document xmlns:wpc="http://schemas.microsoft.com/office/word/2010/wordprocessingCanvas" xmlns:mc="http://schemas.openxmlformats.org/markup-compatibility/2006" xmlns:o="urn:schemas-microsoft-com:office:office" xmlns:r="http://schemas.openxmlformats.org/officeDocument/2006/relationships" xmlns:m="http://schemas.openxmlformats.org/officeDocument/2006/math" xmlns:v="urn:schemas-microsoft-com:vml" xmlns:wp14="http://schemas.microsoft.com/office/word/2010/wordprocessingDrawing" xmlns:wp="http://schemas.openxmlformats.org/drawingml/2006/wordprocessingDrawing" xmlns:w10="urn:schemas-microsoft-com:office:word" xmlns:w="http://schemas.openxmlformats.org/wordprocessingml/2006/main" xmlns:w14="http://schemas.microsoft.com/office/word/2010/wordml" xmlns:w15="http://schemas.microsoft.com/office/word/2012/wordml" xmlns:wpg="http://schemas.microsoft.com/office/word/2010/wordprocessingGroup" xmlns:wpi="http://schemas.microsoft.com/office/word/2010/wordprocessingInk" xmlns:wne="http://schemas.microsoft.com/office/word/2006/wordml" xmlns:wps="http://schemas.microsoft.com/office/word/2010/wordprocessingShape" mc:Ignorable="w14 w15 wp14">
   <w:body>
     <w:p>
       <w:pPr>
-        <w:pStyle w:val="NoSpacing"/>
+        <w:pStyle w:val="Bezodstpw"/>
         <w:pBdr>
           <w:top w:val="none" w:sz="0" w:space="0" w:color="auto"/>
           <w:left w:val="none" w:sz="0" w:space="0" w:color="auto"/>
@@ -32,7 +32,7 @@
     </w:p>
     <w:p>
       <w:pPr>
-        <w:pStyle w:val="Title"/>
+        <w:pStyle w:val="Tytu"/>
         <w:spacing w:before="5280" w:after="240"/>
       </w:pPr>
       <w:r>
@@ -47,23 +47,18 @@
     </w:p>
     <w:p>
       <w:pPr>
-        <w:pStyle w:val="Subtitle"/>
-      </w:pPr>
-      <w:r>
-        <w:t xml:space="preserve">Śledzenie </w:t>
-      </w:r>
-      <w:proofErr w:type="spellStart"/>
-      <w:r>
-        <w:t>satelit</w:t>
-      </w:r>
-      <w:proofErr w:type="spellEnd"/>
+        <w:pStyle w:val="Podtytu"/>
+      </w:pPr>
+      <w:r>
+        <w:t>Śledzenie satelit</w:t>
+      </w:r>
       <w:r>
         <w:t>.</w:t>
       </w:r>
     </w:p>
     <w:p>
       <w:pPr>
-        <w:pStyle w:val="NoSpacing"/>
+        <w:pStyle w:val="Bezodstpw"/>
         <w:pBdr>
           <w:top w:val="none" w:sz="0" w:space="0" w:color="auto"/>
           <w:left w:val="none" w:sz="0" w:space="0" w:color="auto"/>
@@ -79,7 +74,7 @@
     </w:p>
     <w:p>
       <w:pPr>
-        <w:pStyle w:val="NoSpacing"/>
+        <w:pStyle w:val="Bezodstpw"/>
         <w:pBdr>
           <w:top w:val="none" w:sz="0" w:space="0" w:color="auto"/>
           <w:left w:val="none" w:sz="0" w:space="0" w:color="auto"/>
@@ -93,515 +88,30 @@
           <w:szCs w:val="32"/>
         </w:rPr>
       </w:pPr>
+      <w:bookmarkStart w:id="0" w:name="_GoBack"/>
+      <w:bookmarkEnd w:id="0"/>
       <w:r>
         <w:t>Prof. dr hab. inż. Adam Janiak</w:t>
       </w:r>
-      <w:r>
-        <w:br w:type="page"/>
-      </w:r>
-    </w:p>
-    <w:sdt>
-      <w:sdtPr>
-        <w:rPr>
-          <w:rFonts w:ascii="Times New Roman" w:eastAsia="Times New Roman" w:hAnsi="Times New Roman" w:cs="Times New Roman"/>
-          <w:b w:val="0"/>
-          <w:bCs w:val="0"/>
-          <w:color w:val="auto"/>
-          <w:sz w:val="24"/>
-          <w:szCs w:val="24"/>
-          <w:lang w:eastAsia="pl-PL"/>
-        </w:rPr>
-        <w:id w:val="-1579586414"/>
-        <w:docPartObj>
-          <w:docPartGallery w:val="Table of Contents"/>
-          <w:docPartUnique/>
-        </w:docPartObj>
-      </w:sdtPr>
-      <w:sdtContent>
-        <w:p>
-          <w:pPr>
-            <w:pStyle w:val="TOCHeading"/>
-          </w:pPr>
-          <w:r>
-            <w:t>Spis treści</w:t>
-          </w:r>
-        </w:p>
-        <w:p>
-          <w:pPr>
-            <w:pStyle w:val="TOC1"/>
-            <w:rPr>
-              <w:rFonts w:asciiTheme="minorHAnsi" w:eastAsiaTheme="minorEastAsia" w:hAnsiTheme="minorHAnsi" w:cstheme="minorBidi"/>
-              <w:noProof/>
-              <w:sz w:val="22"/>
-              <w:szCs w:val="22"/>
-            </w:rPr>
-          </w:pPr>
-          <w:r>
-            <w:fldChar w:fldCharType="begin"/>
-          </w:r>
-          <w:r>
-            <w:instrText xml:space="preserve"> TOC \o "1-2</w:instrText>
-          </w:r>
-          <w:r>
-            <w:instrText xml:space="preserve">" \h \z \u </w:instrText>
-          </w:r>
-          <w:r>
-            <w:fldChar w:fldCharType="separate"/>
-          </w:r>
-          <w:hyperlink w:anchor="_Toc365745698" w:history="1">
-            <w:r>
-              <w:rPr>
-                <w:rStyle w:val="Hyperlink"/>
-                <w:noProof/>
-              </w:rPr>
-              <w:t>1.</w:t>
-            </w:r>
-            <w:r>
-              <w:rPr>
-                <w:rFonts w:asciiTheme="minorHAnsi" w:eastAsiaTheme="minorEastAsia" w:hAnsiTheme="minorHAnsi" w:cstheme="minorBidi"/>
-                <w:noProof/>
-                <w:sz w:val="22"/>
-                <w:szCs w:val="22"/>
-              </w:rPr>
-              <w:tab/>
-            </w:r>
-            <w:r>
-              <w:rPr>
-                <w:rStyle w:val="Hyperlink"/>
-                <w:noProof/>
-              </w:rPr>
-              <w:t>Wstęp</w:t>
-            </w:r>
-            <w:r>
-              <w:rPr>
-                <w:noProof/>
-                <w:webHidden/>
-              </w:rPr>
-              <w:tab/>
-            </w:r>
-            <w:r>
-              <w:rPr>
-                <w:noProof/>
-                <w:webHidden/>
-              </w:rPr>
-              <w:fldChar w:fldCharType="begin"/>
-            </w:r>
-            <w:r>
-              <w:rPr>
-                <w:noProof/>
-                <w:webHidden/>
-              </w:rPr>
-              <w:instrText xml:space="preserve"> PAGEREF _Toc365745698 \h </w:instrText>
-            </w:r>
-            <w:r>
-              <w:rPr>
-                <w:noProof/>
-                <w:webHidden/>
-              </w:rPr>
-            </w:r>
-            <w:r>
-              <w:rPr>
-                <w:noProof/>
-                <w:webHidden/>
-              </w:rPr>
-              <w:fldChar w:fldCharType="separate"/>
-            </w:r>
-            <w:r>
-              <w:rPr>
-                <w:noProof/>
-                <w:webHidden/>
-              </w:rPr>
-              <w:t>3</w:t>
-            </w:r>
-            <w:r>
-              <w:rPr>
-                <w:noProof/>
-                <w:webHidden/>
-              </w:rPr>
-              <w:fldChar w:fldCharType="end"/>
-            </w:r>
-          </w:hyperlink>
-        </w:p>
-        <w:p>
-          <w:pPr>
-            <w:pStyle w:val="TOC1"/>
-            <w:rPr>
-              <w:rFonts w:asciiTheme="minorHAnsi" w:eastAsiaTheme="minorEastAsia" w:hAnsiTheme="minorHAnsi" w:cstheme="minorBidi"/>
-              <w:noProof/>
-              <w:sz w:val="22"/>
-              <w:szCs w:val="22"/>
-            </w:rPr>
-          </w:pPr>
-          <w:hyperlink w:anchor="_Toc365745699" w:history="1">
-            <w:r>
-              <w:rPr>
-                <w:rStyle w:val="Hyperlink"/>
-                <w:noProof/>
-              </w:rPr>
-              <w:t>2.</w:t>
-            </w:r>
-            <w:r>
-              <w:rPr>
-                <w:rFonts w:asciiTheme="minorHAnsi" w:eastAsiaTheme="minorEastAsia" w:hAnsiTheme="minorHAnsi" w:cstheme="minorBidi"/>
-                <w:noProof/>
-                <w:sz w:val="22"/>
-                <w:szCs w:val="22"/>
-              </w:rPr>
-              <w:tab/>
-            </w:r>
-            <w:r>
-              <w:rPr>
-                <w:rStyle w:val="Hyperlink"/>
-                <w:noProof/>
-              </w:rPr>
-              <w:t>Potrzebne oprogramowanie</w:t>
-            </w:r>
-            <w:r>
-              <w:rPr>
-                <w:noProof/>
-                <w:webHidden/>
-              </w:rPr>
-              <w:tab/>
-            </w:r>
-            <w:r>
-              <w:rPr>
-                <w:noProof/>
-                <w:webHidden/>
-              </w:rPr>
-              <w:fldChar w:fldCharType="begin"/>
-            </w:r>
-            <w:r>
-              <w:rPr>
-                <w:noProof/>
-                <w:webHidden/>
-              </w:rPr>
-              <w:instrText xml:space="preserve"> PAGEREF _Toc365745699 \h </w:instrText>
-            </w:r>
-            <w:r>
-              <w:rPr>
-                <w:noProof/>
-                <w:webHidden/>
-              </w:rPr>
-            </w:r>
-            <w:r>
-              <w:rPr>
-                <w:noProof/>
-                <w:webHidden/>
-              </w:rPr>
-              <w:fldChar w:fldCharType="separate"/>
-            </w:r>
-            <w:r>
-              <w:rPr>
-                <w:noProof/>
-                <w:webHidden/>
-              </w:rPr>
-              <w:t>3</w:t>
-            </w:r>
-            <w:r>
-              <w:rPr>
-                <w:noProof/>
-                <w:webHidden/>
-              </w:rPr>
-              <w:fldChar w:fldCharType="end"/>
-            </w:r>
-          </w:hyperlink>
-        </w:p>
-        <w:p>
-          <w:pPr>
-            <w:pStyle w:val="TOC1"/>
-            <w:rPr>
-              <w:rFonts w:asciiTheme="minorHAnsi" w:eastAsiaTheme="minorEastAsia" w:hAnsiTheme="minorHAnsi" w:cstheme="minorBidi"/>
-              <w:noProof/>
-              <w:sz w:val="22"/>
-              <w:szCs w:val="22"/>
-            </w:rPr>
-          </w:pPr>
-          <w:hyperlink w:anchor="_Toc365745700" w:history="1">
-            <w:r>
-              <w:rPr>
-                <w:rStyle w:val="Hyperlink"/>
-                <w:noProof/>
-              </w:rPr>
-              <w:t>3.</w:t>
-            </w:r>
-            <w:r>
-              <w:rPr>
-                <w:rFonts w:asciiTheme="minorHAnsi" w:eastAsiaTheme="minorEastAsia" w:hAnsiTheme="minorHAnsi" w:cstheme="minorBidi"/>
-                <w:noProof/>
-                <w:sz w:val="22"/>
-                <w:szCs w:val="22"/>
-              </w:rPr>
-              <w:tab/>
-            </w:r>
-            <w:r>
-              <w:rPr>
-                <w:rStyle w:val="Hyperlink"/>
-                <w:noProof/>
-              </w:rPr>
-              <w:t>Przygotowanie projektu w programie Keil</w:t>
-            </w:r>
-            <w:r>
-              <w:rPr>
-                <w:noProof/>
-                <w:webHidden/>
-              </w:rPr>
-              <w:tab/>
-            </w:r>
-            <w:r>
-              <w:rPr>
-                <w:noProof/>
-                <w:webHidden/>
-              </w:rPr>
-              <w:fldChar w:fldCharType="begin"/>
-            </w:r>
-            <w:r>
-              <w:rPr>
-                <w:noProof/>
-                <w:webHidden/>
-              </w:rPr>
-              <w:instrText xml:space="preserve"> PAGEREF _Toc365745700 \h </w:instrText>
-            </w:r>
-            <w:r>
-              <w:rPr>
-                <w:noProof/>
-                <w:webHidden/>
-              </w:rPr>
-            </w:r>
-            <w:r>
-              <w:rPr>
-                <w:noProof/>
-                <w:webHidden/>
-              </w:rPr>
-              <w:fldChar w:fldCharType="separate"/>
-            </w:r>
-            <w:r>
-              <w:rPr>
-                <w:noProof/>
-                <w:webHidden/>
-              </w:rPr>
-              <w:t>3</w:t>
-            </w:r>
-            <w:r>
-              <w:rPr>
-                <w:noProof/>
-                <w:webHidden/>
-              </w:rPr>
-              <w:fldChar w:fldCharType="end"/>
-            </w:r>
-          </w:hyperlink>
-        </w:p>
-        <w:p>
-          <w:pPr>
-            <w:pStyle w:val="TOC1"/>
-            <w:rPr>
-              <w:rFonts w:asciiTheme="minorHAnsi" w:eastAsiaTheme="minorEastAsia" w:hAnsiTheme="minorHAnsi" w:cstheme="minorBidi"/>
-              <w:noProof/>
-              <w:sz w:val="22"/>
-              <w:szCs w:val="22"/>
-            </w:rPr>
-          </w:pPr>
-          <w:hyperlink w:anchor="_Toc365745701" w:history="1">
-            <w:r>
-              <w:rPr>
-                <w:rStyle w:val="Hyperlink"/>
-                <w:noProof/>
-              </w:rPr>
-              <w:t>4.</w:t>
-            </w:r>
-            <w:r>
-              <w:rPr>
-                <w:rFonts w:asciiTheme="minorHAnsi" w:eastAsiaTheme="minorEastAsia" w:hAnsiTheme="minorHAnsi" w:cstheme="minorBidi"/>
-                <w:noProof/>
-                <w:sz w:val="22"/>
-                <w:szCs w:val="22"/>
-              </w:rPr>
-              <w:tab/>
-            </w:r>
-            <w:r>
-              <w:rPr>
-                <w:rStyle w:val="Hyperlink"/>
-                <w:noProof/>
-              </w:rPr>
-              <w:t>Wnioski oraz podsumowanie</w:t>
-            </w:r>
-            <w:r>
-              <w:rPr>
-                <w:noProof/>
-                <w:webHidden/>
-              </w:rPr>
-              <w:tab/>
-            </w:r>
-            <w:r>
-              <w:rPr>
-                <w:noProof/>
-                <w:webHidden/>
-              </w:rPr>
-              <w:fldChar w:fldCharType="begin"/>
-            </w:r>
-            <w:r>
-              <w:rPr>
-                <w:noProof/>
-                <w:webHidden/>
-              </w:rPr>
-              <w:instrText xml:space="preserve"> PAGEREF _Toc365745701 \h </w:instrText>
-            </w:r>
-            <w:r>
-              <w:rPr>
-                <w:noProof/>
-                <w:webHidden/>
-              </w:rPr>
-            </w:r>
-            <w:r>
-              <w:rPr>
-                <w:noProof/>
-                <w:webHidden/>
-              </w:rPr>
-              <w:fldChar w:fldCharType="separate"/>
-            </w:r>
-            <w:r>
-              <w:rPr>
-                <w:noProof/>
-                <w:webHidden/>
-              </w:rPr>
-              <w:t>3</w:t>
-            </w:r>
-            <w:r>
-              <w:rPr>
-                <w:noProof/>
-                <w:webHidden/>
-              </w:rPr>
-              <w:fldChar w:fldCharType="end"/>
-            </w:r>
-          </w:hyperlink>
-        </w:p>
-        <w:p>
-          <w:pPr>
-            <w:pStyle w:val="TOC1"/>
-            <w:rPr>
-              <w:rFonts w:asciiTheme="minorHAnsi" w:eastAsiaTheme="minorEastAsia" w:hAnsiTheme="minorHAnsi" w:cstheme="minorBidi"/>
-              <w:noProof/>
-              <w:sz w:val="22"/>
-              <w:szCs w:val="22"/>
-            </w:rPr>
-          </w:pPr>
-          <w:hyperlink w:anchor="_Toc365745702" w:history="1">
-            <w:r>
-              <w:rPr>
-                <w:rStyle w:val="Hyperlink"/>
-                <w:noProof/>
-              </w:rPr>
-              <w:t>5.</w:t>
-            </w:r>
-            <w:r>
-              <w:rPr>
-                <w:rFonts w:asciiTheme="minorHAnsi" w:eastAsiaTheme="minorEastAsia" w:hAnsiTheme="minorHAnsi" w:cstheme="minorBidi"/>
-                <w:noProof/>
-                <w:sz w:val="22"/>
-                <w:szCs w:val="22"/>
-              </w:rPr>
-              <w:tab/>
-            </w:r>
-            <w:r>
-              <w:rPr>
-                <w:rStyle w:val="Hyperlink"/>
-                <w:noProof/>
-              </w:rPr>
-              <w:t>Bibliografia</w:t>
-            </w:r>
-            <w:r>
-              <w:rPr>
-                <w:noProof/>
-                <w:webHidden/>
-              </w:rPr>
-              <w:tab/>
-            </w:r>
-            <w:r>
-              <w:rPr>
-                <w:noProof/>
-                <w:webHidden/>
-              </w:rPr>
-              <w:fldChar w:fldCharType="begin"/>
-            </w:r>
-            <w:r>
-              <w:rPr>
-                <w:noProof/>
-                <w:webHidden/>
-              </w:rPr>
-              <w:instrText xml:space="preserve"> PAGEREF _Toc365745702 \h </w:instrText>
-            </w:r>
-            <w:r>
-              <w:rPr>
-                <w:noProof/>
-                <w:webHidden/>
-              </w:rPr>
-            </w:r>
-            <w:r>
-              <w:rPr>
-                <w:noProof/>
-                <w:webHidden/>
-              </w:rPr>
-              <w:fldChar w:fldCharType="separate"/>
-            </w:r>
-            <w:r>
-              <w:rPr>
-                <w:noProof/>
-                <w:webHidden/>
-              </w:rPr>
-              <w:t>3</w:t>
-            </w:r>
-            <w:r>
-              <w:rPr>
-                <w:noProof/>
-                <w:webHidden/>
-              </w:rPr>
-              <w:fldChar w:fldCharType="end"/>
-            </w:r>
-          </w:hyperlink>
-        </w:p>
-        <w:p>
-          <w:r>
-            <w:rPr>
-              <w:b/>
-              <w:bCs/>
-            </w:rPr>
-            <w:fldChar w:fldCharType="end"/>
-          </w:r>
-        </w:p>
-      </w:sdtContent>
-    </w:sdt>
-    <w:p>
-      <w:pPr>
-        <w:widowControl/>
-        <w:spacing w:after="200" w:line="276" w:lineRule="auto"/>
-        <w:ind w:firstLine="0"/>
-        <w:jc w:val="left"/>
-        <w:rPr>
-          <w:rFonts w:eastAsiaTheme="majorEastAsia" w:cstheme="majorBidi"/>
-          <w:b/>
-          <w:bCs/>
-          <w:sz w:val="36"/>
-          <w:szCs w:val="28"/>
-        </w:rPr>
-      </w:pPr>
       <w:r>
         <w:br w:type="page"/>
       </w:r>
     </w:p>
     <w:p>
       <w:pPr>
-        <w:pStyle w:val="Heading1"/>
+        <w:pStyle w:val="Nagwek1"/>
         <w:rPr>
           <w:sz w:val="32"/>
         </w:rPr>
       </w:pPr>
-      <w:bookmarkStart w:id="0" w:name="_Toc343490008"/>
-      <w:bookmarkStart w:id="1" w:name="_Toc365745698"/>
+      <w:bookmarkStart w:id="1" w:name="_Toc343490008"/>
+      <w:bookmarkStart w:id="2" w:name="_Toc365745698"/>
       <w:r>
         <w:lastRenderedPageBreak/>
         <w:t>Wstęp</w:t>
       </w:r>
-      <w:bookmarkEnd w:id="0"/>
       <w:bookmarkEnd w:id="1"/>
+      <w:bookmarkEnd w:id="2"/>
     </w:p>
     <w:p>
       <w:pPr>
@@ -630,28 +140,23 @@
     </w:p>
     <w:p>
       <w:pPr>
-        <w:pStyle w:val="Heading1"/>
-      </w:pPr>
-      <w:bookmarkStart w:id="2" w:name="_Toc365745699"/>
+        <w:pStyle w:val="Nagwek1"/>
+      </w:pPr>
+      <w:bookmarkStart w:id="3" w:name="_Toc365745699"/>
       <w:r>
         <w:t>Potrzebne oprogramowanie</w:t>
       </w:r>
-      <w:bookmarkEnd w:id="2"/>
+      <w:bookmarkEnd w:id="3"/>
     </w:p>
     <w:p>
       <w:pPr>
-        <w:pStyle w:val="Heading1"/>
-      </w:pPr>
-      <w:bookmarkStart w:id="3" w:name="_Toc365745700"/>
-      <w:r>
-        <w:t xml:space="preserve">Przygotowanie projektu w programie </w:t>
-      </w:r>
-      <w:proofErr w:type="spellStart"/>
-      <w:r>
-        <w:t>Keil</w:t>
-      </w:r>
-      <w:bookmarkEnd w:id="3"/>
-      <w:proofErr w:type="spellEnd"/>
+        <w:pStyle w:val="Nagwek1"/>
+      </w:pPr>
+      <w:bookmarkStart w:id="4" w:name="_Toc365745700"/>
+      <w:r>
+        <w:t>Przygotowanie projektu w programie Keil</w:t>
+      </w:r>
+      <w:bookmarkEnd w:id="4"/>
     </w:p>
     <w:p>
       <w:r>
@@ -674,9 +179,6 @@
         <w:framePr w:wrap="around"/>
       </w:pPr>
       <w:r>
-        <w:rPr>
-          <w:lang w:val="en-US" w:eastAsia="en-US"/>
-        </w:rPr>
         <w:drawing>
           <wp:inline distT="0" distB="0" distL="0" distR="0">
             <wp:extent cx="3981450" cy="2440229"/>
@@ -714,7 +216,7 @@
     </w:p>
     <w:p>
       <w:pPr>
-        <w:pStyle w:val="Caption"/>
+        <w:pStyle w:val="Legenda"/>
         <w:framePr w:wrap="around" w:vAnchor="text" w:hAnchor="text" w:y="1"/>
       </w:pPr>
       <w:r>
@@ -742,37 +244,20 @@
         <w:fldChar w:fldCharType="end"/>
       </w:r>
       <w:r>
-        <w:t xml:space="preserve">: Okno programu </w:t>
-      </w:r>
-      <w:proofErr w:type="spellStart"/>
-      <w:r>
-        <w:t>Keil</w:t>
-      </w:r>
-      <w:proofErr w:type="spellEnd"/>
-      <w:r>
-        <w:t xml:space="preserve"> </w:t>
-      </w:r>
-      <w:proofErr w:type="spellStart"/>
-      <w:r>
-        <w:t>uVision</w:t>
-      </w:r>
-      <w:proofErr w:type="spellEnd"/>
+        <w:t>: Okno programu Keil uVision</w:t>
+      </w:r>
     </w:p>
     <w:p>
       <w:pPr>
         <w:pStyle w:val="Wyliczenie"/>
       </w:pPr>
-      <w:bookmarkStart w:id="4" w:name="_Toc343490020"/>
-      <w:bookmarkStart w:id="5" w:name="_Toc365745701"/>
+      <w:bookmarkStart w:id="5" w:name="_Toc343490020"/>
+      <w:bookmarkStart w:id="6" w:name="_Toc365745701"/>
       <w:r>
         <w:t xml:space="preserve">Tworzenie nowego projektu </w:t>
       </w:r>
       <w:r>
-        <w:t xml:space="preserve">umożliwia kreator dostępny w menu </w:t>
-      </w:r>
-      <w:proofErr w:type="spellStart"/>
-      <w:r>
-        <w:t>P</w:t>
+        <w:t>umożliwia kreator dostępny w menu P</w:t>
       </w:r>
       <w:r>
         <w:t>roject</w:t>
@@ -783,15 +268,12 @@
       <w:r>
         <w:t>&gt;New</w:t>
       </w:r>
-      <w:proofErr w:type="spellEnd"/>
       <w:r>
         <w:t> </w:t>
       </w:r>
-      <w:proofErr w:type="spellStart"/>
       <w:r>
         <w:t>uVision</w:t>
       </w:r>
-      <w:proofErr w:type="spellEnd"/>
       <w:r>
         <w:t> </w:t>
       </w:r>
@@ -807,17 +289,8 @@
         <w:pStyle w:val="Wyliczenie"/>
       </w:pPr>
       <w:r>
-        <w:t xml:space="preserve">Stworzenie katalogów </w:t>
-      </w:r>
-      <w:proofErr w:type="spellStart"/>
-      <w:r>
-        <w:t>Application</w:t>
-      </w:r>
-      <w:proofErr w:type="spellEnd"/>
-      <w:r>
-        <w:t xml:space="preserve"> oraz Project</w:t>
-      </w:r>
-      <w:bookmarkStart w:id="6" w:name="_GoBack"/>
+        <w:t>Stworzenie katalogów Application oraz Project</w:t>
+      </w:r>
     </w:p>
     <w:p>
       <w:pPr>
@@ -826,7 +299,6 @@
       <w:r>
         <w:rPr>
           <w:noProof/>
-          <w:lang w:val="en-US" w:eastAsia="en-US"/>
         </w:rPr>
         <w:drawing>
           <wp:inline distT="0" distB="0" distL="0" distR="0">
@@ -864,7 +336,6 @@
           </wp:inline>
         </w:drawing>
       </w:r>
-      <w:bookmarkEnd w:id="6"/>
     </w:p>
     <w:p>
       <w:pPr>
@@ -889,13 +360,13 @@
     </w:p>
     <w:p>
       <w:pPr>
-        <w:pStyle w:val="Heading1"/>
+        <w:pStyle w:val="Nagwek1"/>
       </w:pPr>
       <w:r>
         <w:t>Wnioski oraz podsumowanie</w:t>
       </w:r>
-      <w:bookmarkEnd w:id="4"/>
       <w:bookmarkEnd w:id="5"/>
+      <w:bookmarkEnd w:id="6"/>
     </w:p>
     <w:p>
       <w:pPr>
@@ -942,7 +413,7 @@
     </w:p>
     <w:p>
       <w:pPr>
-        <w:pStyle w:val="Heading1"/>
+        <w:pStyle w:val="Nagwek1"/>
       </w:pPr>
       <w:bookmarkStart w:id="7" w:name="_Toc343490021"/>
       <w:bookmarkStart w:id="8" w:name="_Toc365745702"/>
@@ -959,7 +430,7 @@
       <w:hyperlink r:id="rId10" w:history="1">
         <w:r>
           <w:rPr>
-            <w:rStyle w:val="Hyperlink"/>
+            <w:rStyle w:val="Hipercze"/>
           </w:rPr>
           <w:t>http://www.mimuw.edu.pl/~grygiel/archive/dokumenty/notatki.pdf</w:t>
         </w:r>
@@ -981,7 +452,7 @@
 </file>
 
 <file path=word/endnotes.xml><?xml version="1.0" encoding="utf-8"?>
-<w:endnotes xmlns:ve="http://schemas.openxmlformats.org/markup-compatibility/2006" xmlns:o="urn:schemas-microsoft-com:office:office" xmlns:r="http://schemas.openxmlformats.org/officeDocument/2006/relationships" xmlns:m="http://schemas.openxmlformats.org/officeDocument/2006/math" xmlns:v="urn:schemas-microsoft-com:vml" xmlns:wp="http://schemas.openxmlformats.org/drawingml/2006/wordprocessingDrawing" xmlns:w10="urn:schemas-microsoft-com:office:word" xmlns:w="http://schemas.openxmlformats.org/wordprocessingml/2006/main" xmlns:wne="http://schemas.microsoft.com/office/word/2006/wordml">
+<w:endnotes xmlns:wpc="http://schemas.microsoft.com/office/word/2010/wordprocessingCanvas" xmlns:mc="http://schemas.openxmlformats.org/markup-compatibility/2006" xmlns:o="urn:schemas-microsoft-com:office:office" xmlns:r="http://schemas.openxmlformats.org/officeDocument/2006/relationships" xmlns:m="http://schemas.openxmlformats.org/officeDocument/2006/math" xmlns:v="urn:schemas-microsoft-com:vml" xmlns:wp14="http://schemas.microsoft.com/office/word/2010/wordprocessingDrawing" xmlns:wp="http://schemas.openxmlformats.org/drawingml/2006/wordprocessingDrawing" xmlns:w10="urn:schemas-microsoft-com:office:word" xmlns:w="http://schemas.openxmlformats.org/wordprocessingml/2006/main" xmlns:w14="http://schemas.microsoft.com/office/word/2010/wordml" xmlns:w15="http://schemas.microsoft.com/office/word/2012/wordml" xmlns:wpg="http://schemas.microsoft.com/office/word/2010/wordprocessingGroup" xmlns:wpi="http://schemas.microsoft.com/office/word/2010/wordprocessingInk" xmlns:wne="http://schemas.microsoft.com/office/word/2006/wordml" xmlns:wps="http://schemas.microsoft.com/office/word/2010/wordprocessingShape" mc:Ignorable="w14 w15 wp14">
   <w:endnote w:type="separator" w:id="-1">
     <w:p>
       <w:pPr>
@@ -1006,7 +477,7 @@
 </file>
 
 <file path=word/footer1.xml><?xml version="1.0" encoding="utf-8"?>
-<w:ftr xmlns:ve="http://schemas.openxmlformats.org/markup-compatibility/2006" xmlns:o="urn:schemas-microsoft-com:office:office" xmlns:r="http://schemas.openxmlformats.org/officeDocument/2006/relationships" xmlns:m="http://schemas.openxmlformats.org/officeDocument/2006/math" xmlns:v="urn:schemas-microsoft-com:vml" xmlns:wp="http://schemas.openxmlformats.org/drawingml/2006/wordprocessingDrawing" xmlns:w10="urn:schemas-microsoft-com:office:word" xmlns:w="http://schemas.openxmlformats.org/wordprocessingml/2006/main" xmlns:wne="http://schemas.microsoft.com/office/word/2006/wordml">
+<w:ftr xmlns:wpc="http://schemas.microsoft.com/office/word/2010/wordprocessingCanvas" xmlns:mc="http://schemas.openxmlformats.org/markup-compatibility/2006" xmlns:o="urn:schemas-microsoft-com:office:office" xmlns:r="http://schemas.openxmlformats.org/officeDocument/2006/relationships" xmlns:m="http://schemas.openxmlformats.org/officeDocument/2006/math" xmlns:v="urn:schemas-microsoft-com:vml" xmlns:wp14="http://schemas.microsoft.com/office/word/2010/wordprocessingDrawing" xmlns:wp="http://schemas.openxmlformats.org/drawingml/2006/wordprocessingDrawing" xmlns:w10="urn:schemas-microsoft-com:office:word" xmlns:w="http://schemas.openxmlformats.org/wordprocessingml/2006/main" xmlns:w14="http://schemas.microsoft.com/office/word/2010/wordml" xmlns:w15="http://schemas.microsoft.com/office/word/2012/wordml" xmlns:wpg="http://schemas.microsoft.com/office/word/2010/wordprocessingGroup" xmlns:wpi="http://schemas.microsoft.com/office/word/2010/wordprocessingInk" xmlns:wne="http://schemas.microsoft.com/office/word/2006/wordml" xmlns:wps="http://schemas.microsoft.com/office/word/2010/wordprocessingShape" mc:Ignorable="w14 w15 wp14">
   <w:sdt>
     <w:sdtPr>
       <w:id w:val="34014490"/>
@@ -1015,10 +486,11 @@
         <w:docPartUnique/>
       </w:docPartObj>
     </w:sdtPr>
+    <w:sdtEndPr/>
     <w:sdtContent>
       <w:p>
         <w:pPr>
-          <w:pStyle w:val="Footer"/>
+          <w:pStyle w:val="Stopka"/>
           <w:jc w:val="right"/>
         </w:pPr>
         <w:r>
@@ -1026,6 +498,33 @@
         </w:r>
         <w:r>
           <w:instrText xml:space="preserve"> PAGE   \* MERGEFORMAT </w:instrText>
+        </w:r>
+        <w:r>
+          <w:fldChar w:fldCharType="separate"/>
+        </w:r>
+        <w:r>
+          <w:rPr>
+            <w:noProof/>
+          </w:rPr>
+          <w:t>2</w:t>
+        </w:r>
+        <w:r>
+          <w:rPr>
+            <w:noProof/>
+          </w:rPr>
+          <w:fldChar w:fldCharType="end"/>
+        </w:r>
+        <w:r>
+          <w:rPr>
+            <w:noProof/>
+          </w:rPr>
+          <w:t xml:space="preserve"> z </w:t>
+        </w:r>
+        <w:r>
+          <w:fldChar w:fldCharType="begin"/>
+        </w:r>
+        <w:r>
+          <w:instrText xml:space="preserve"> NUMPAGES   \* MERGEFORMAT </w:instrText>
         </w:r>
         <w:r>
           <w:fldChar w:fldCharType="separate"/>
@@ -1042,33 +541,19 @@
           </w:rPr>
           <w:fldChar w:fldCharType="end"/>
         </w:r>
-        <w:r>
-          <w:rPr>
-            <w:noProof/>
-          </w:rPr>
-          <w:t xml:space="preserve"> z </w:t>
-        </w:r>
-        <w:fldSimple w:instr=" NUMPAGES   \* MERGEFORMAT ">
-          <w:r>
-            <w:rPr>
-              <w:noProof/>
-            </w:rPr>
-            <w:t>4</w:t>
-          </w:r>
-        </w:fldSimple>
       </w:p>
     </w:sdtContent>
   </w:sdt>
   <w:p>
     <w:pPr>
-      <w:pStyle w:val="Footer"/>
+      <w:pStyle w:val="Stopka"/>
     </w:pPr>
   </w:p>
 </w:ftr>
 </file>
 
 <file path=word/footnotes.xml><?xml version="1.0" encoding="utf-8"?>
-<w:footnotes xmlns:ve="http://schemas.openxmlformats.org/markup-compatibility/2006" xmlns:o="urn:schemas-microsoft-com:office:office" xmlns:r="http://schemas.openxmlformats.org/officeDocument/2006/relationships" xmlns:m="http://schemas.openxmlformats.org/officeDocument/2006/math" xmlns:v="urn:schemas-microsoft-com:vml" xmlns:wp="http://schemas.openxmlformats.org/drawingml/2006/wordprocessingDrawing" xmlns:w10="urn:schemas-microsoft-com:office:word" xmlns:w="http://schemas.openxmlformats.org/wordprocessingml/2006/main" xmlns:wne="http://schemas.microsoft.com/office/word/2006/wordml">
+<w:footnotes xmlns:wpc="http://schemas.microsoft.com/office/word/2010/wordprocessingCanvas" xmlns:mc="http://schemas.openxmlformats.org/markup-compatibility/2006" xmlns:o="urn:schemas-microsoft-com:office:office" xmlns:r="http://schemas.openxmlformats.org/officeDocument/2006/relationships" xmlns:m="http://schemas.openxmlformats.org/officeDocument/2006/math" xmlns:v="urn:schemas-microsoft-com:vml" xmlns:wp14="http://schemas.microsoft.com/office/word/2010/wordprocessingDrawing" xmlns:wp="http://schemas.openxmlformats.org/drawingml/2006/wordprocessingDrawing" xmlns:w10="urn:schemas-microsoft-com:office:word" xmlns:w="http://schemas.openxmlformats.org/wordprocessingml/2006/main" xmlns:w14="http://schemas.microsoft.com/office/word/2010/wordml" xmlns:w15="http://schemas.microsoft.com/office/word/2012/wordml" xmlns:wpg="http://schemas.microsoft.com/office/word/2010/wordprocessingGroup" xmlns:wpi="http://schemas.microsoft.com/office/word/2010/wordprocessingInk" xmlns:wne="http://schemas.microsoft.com/office/word/2006/wordml" xmlns:wps="http://schemas.microsoft.com/office/word/2010/wordprocessingShape" mc:Ignorable="w14 w15 wp14">
   <w:footnote w:type="separator" w:id="-1">
     <w:p>
       <w:pPr>
@@ -1093,7 +578,7 @@
 </file>
 
 <file path=word/numbering.xml><?xml version="1.0" encoding="utf-8"?>
-<w:numbering xmlns:ve="http://schemas.openxmlformats.org/markup-compatibility/2006" xmlns:o="urn:schemas-microsoft-com:office:office" xmlns:r="http://schemas.openxmlformats.org/officeDocument/2006/relationships" xmlns:m="http://schemas.openxmlformats.org/officeDocument/2006/math" xmlns:v="urn:schemas-microsoft-com:vml" xmlns:wp="http://schemas.openxmlformats.org/drawingml/2006/wordprocessingDrawing" xmlns:w10="urn:schemas-microsoft-com:office:word" xmlns:w="http://schemas.openxmlformats.org/wordprocessingml/2006/main" xmlns:wne="http://schemas.microsoft.com/office/word/2006/wordml">
+<w:numbering xmlns:wpc="http://schemas.microsoft.com/office/word/2010/wordprocessingCanvas" xmlns:mc="http://schemas.openxmlformats.org/markup-compatibility/2006" xmlns:o="urn:schemas-microsoft-com:office:office" xmlns:r="http://schemas.openxmlformats.org/officeDocument/2006/relationships" xmlns:m="http://schemas.openxmlformats.org/officeDocument/2006/math" xmlns:v="urn:schemas-microsoft-com:vml" xmlns:wp14="http://schemas.microsoft.com/office/word/2010/wordprocessingDrawing" xmlns:wp="http://schemas.openxmlformats.org/drawingml/2006/wordprocessingDrawing" xmlns:w10="urn:schemas-microsoft-com:office:word" xmlns:w="http://schemas.openxmlformats.org/wordprocessingml/2006/main" xmlns:w14="http://schemas.microsoft.com/office/word/2010/wordml" xmlns:w15="http://schemas.microsoft.com/office/word/2012/wordml" xmlns:wpg="http://schemas.microsoft.com/office/word/2010/wordprocessingGroup" xmlns:wpi="http://schemas.microsoft.com/office/word/2010/wordprocessingInk" xmlns:wne="http://schemas.microsoft.com/office/word/2006/wordml" xmlns:wps="http://schemas.microsoft.com/office/word/2010/wordprocessingShape" mc:Ignorable="w14 w15 wp14">
   <w:abstractNum w:abstractNumId="0">
     <w:nsid w:val="06D71E5C"/>
     <w:multiLevelType w:val="hybridMultilevel"/>
@@ -1558,7 +1043,7 @@
     <w:lvl w:ilvl="0" w:tplc="AD843822">
       <w:start w:val="1"/>
       <w:numFmt w:val="lowerLetter"/>
-      <w:pStyle w:val="Heading3"/>
+      <w:pStyle w:val="Nagwek3"/>
       <w:lvlText w:val="%1)"/>
       <w:lvlJc w:val="left"/>
       <w:pPr>
@@ -1758,7 +1243,7 @@
     <w:lvl w:ilvl="0" w:tplc="D4C8A468">
       <w:start w:val="1"/>
       <w:numFmt w:val="decimal"/>
-      <w:pStyle w:val="Heading1"/>
+      <w:pStyle w:val="Nagwek1"/>
       <w:lvlText w:val="%1."/>
       <w:lvlJc w:val="left"/>
       <w:pPr>
@@ -1845,7 +1330,7 @@
     <w:lvl w:ilvl="0" w:tplc="C0201D50">
       <w:start w:val="1"/>
       <w:numFmt w:val="bullet"/>
-      <w:pStyle w:val="Heading2"/>
+      <w:pStyle w:val="Nagwek2"/>
       <w:lvlText w:val=""/>
       <w:lvlJc w:val="left"/>
       <w:pPr>
@@ -2073,7 +1558,7 @@
 </file>
 
 <file path=word/styles.xml><?xml version="1.0" encoding="utf-8"?>
-<w:styles xmlns:r="http://schemas.openxmlformats.org/officeDocument/2006/relationships" xmlns:w="http://schemas.openxmlformats.org/wordprocessingml/2006/main">
+<w:styles xmlns:mc="http://schemas.openxmlformats.org/markup-compatibility/2006" xmlns:r="http://schemas.openxmlformats.org/officeDocument/2006/relationships" xmlns:w="http://schemas.openxmlformats.org/wordprocessingml/2006/main" xmlns:w14="http://schemas.microsoft.com/office/word/2010/wordml" xmlns:w15="http://schemas.microsoft.com/office/word/2012/wordml" mc:Ignorable="w14 w15">
   <w:docDefaults>
     <w:rPrDefault>
       <w:rPr>
@@ -2089,147 +1574,379 @@
       </w:pPr>
     </w:pPrDefault>
   </w:docDefaults>
-  <w:latentStyles w:defLockedState="0" w:defUIPriority="99" w:defSemiHidden="1" w:defUnhideWhenUsed="1" w:defQFormat="0" w:count="267">
-    <w:lsdException w:name="Normal" w:semiHidden="0" w:uiPriority="0" w:unhideWhenUsed="0" w:qFormat="1"/>
-    <w:lsdException w:name="heading 1" w:semiHidden="0" w:uiPriority="9" w:unhideWhenUsed="0" w:qFormat="1"/>
-    <w:lsdException w:name="heading 2" w:uiPriority="9" w:qFormat="1"/>
-    <w:lsdException w:name="heading 3" w:uiPriority="9" w:qFormat="1"/>
-    <w:lsdException w:name="heading 4" w:uiPriority="9" w:qFormat="1"/>
-    <w:lsdException w:name="heading 5" w:uiPriority="9" w:qFormat="1"/>
-    <w:lsdException w:name="heading 6" w:uiPriority="9" w:qFormat="1"/>
-    <w:lsdException w:name="heading 7" w:uiPriority="9" w:qFormat="1"/>
-    <w:lsdException w:name="heading 8" w:uiPriority="9" w:qFormat="1"/>
-    <w:lsdException w:name="heading 9" w:uiPriority="9" w:qFormat="1"/>
-    <w:lsdException w:name="toc 1" w:uiPriority="39" w:qFormat="1"/>
-    <w:lsdException w:name="toc 2" w:uiPriority="39" w:qFormat="1"/>
-    <w:lsdException w:name="toc 3" w:uiPriority="39" w:qFormat="1"/>
-    <w:lsdException w:name="toc 4" w:uiPriority="39"/>
-    <w:lsdException w:name="toc 5" w:uiPriority="39"/>
-    <w:lsdException w:name="toc 6" w:uiPriority="39"/>
-    <w:lsdException w:name="toc 7" w:uiPriority="39"/>
-    <w:lsdException w:name="toc 8" w:uiPriority="39"/>
-    <w:lsdException w:name="toc 9" w:uiPriority="39"/>
-    <w:lsdException w:name="caption" w:uiPriority="35" w:qFormat="1"/>
-    <w:lsdException w:name="Title" w:semiHidden="0" w:uiPriority="10" w:unhideWhenUsed="0" w:qFormat="1"/>
-    <w:lsdException w:name="Default Paragraph Font" w:uiPriority="1"/>
-    <w:lsdException w:name="Subtitle" w:semiHidden="0" w:uiPriority="11" w:unhideWhenUsed="0" w:qFormat="1"/>
-    <w:lsdException w:name="Strong" w:semiHidden="0" w:uiPriority="22" w:unhideWhenUsed="0"/>
-    <w:lsdException w:name="Emphasis" w:semiHidden="0" w:uiPriority="20" w:unhideWhenUsed="0"/>
-    <w:lsdException w:name="Plain Text" w:semiHidden="0" w:unhideWhenUsed="0"/>
-    <w:lsdException w:name="Table Grid" w:semiHidden="0" w:uiPriority="0" w:unhideWhenUsed="0"/>
-    <w:lsdException w:name="Placeholder Text" w:unhideWhenUsed="0"/>
-    <w:lsdException w:name="No Spacing" w:semiHidden="0" w:uiPriority="1" w:unhideWhenUsed="0" w:qFormat="1"/>
-    <w:lsdException w:name="Light Shading" w:semiHidden="0" w:uiPriority="60" w:unhideWhenUsed="0"/>
-    <w:lsdException w:name="Light List" w:semiHidden="0" w:uiPriority="61" w:unhideWhenUsed="0"/>
-    <w:lsdException w:name="Light Grid" w:semiHidden="0" w:uiPriority="62" w:unhideWhenUsed="0"/>
-    <w:lsdException w:name="Medium Shading 1" w:semiHidden="0" w:uiPriority="63" w:unhideWhenUsed="0"/>
-    <w:lsdException w:name="Medium Shading 2" w:semiHidden="0" w:uiPriority="64" w:unhideWhenUsed="0"/>
-    <w:lsdException w:name="Medium List 1" w:semiHidden="0" w:uiPriority="65" w:unhideWhenUsed="0"/>
-    <w:lsdException w:name="Medium List 2" w:semiHidden="0" w:uiPriority="66" w:unhideWhenUsed="0"/>
-    <w:lsdException w:name="Medium Grid 1" w:semiHidden="0" w:uiPriority="67" w:unhideWhenUsed="0"/>
-    <w:lsdException w:name="Medium Grid 2" w:semiHidden="0" w:uiPriority="68" w:unhideWhenUsed="0"/>
-    <w:lsdException w:name="Medium Grid 3" w:semiHidden="0" w:uiPriority="69" w:unhideWhenUsed="0"/>
-    <w:lsdException w:name="Dark List" w:semiHidden="0" w:uiPriority="70" w:unhideWhenUsed="0"/>
-    <w:lsdException w:name="Colorful Shading" w:semiHidden="0" w:uiPriority="71" w:unhideWhenUsed="0"/>
-    <w:lsdException w:name="Colorful List" w:semiHidden="0" w:uiPriority="72" w:unhideWhenUsed="0"/>
-    <w:lsdException w:name="Colorful Grid" w:semiHidden="0" w:uiPriority="73" w:unhideWhenUsed="0"/>
-    <w:lsdException w:name="Light Shading Accent 1" w:semiHidden="0" w:uiPriority="60" w:unhideWhenUsed="0"/>
-    <w:lsdException w:name="Light List Accent 1" w:semiHidden="0" w:uiPriority="61" w:unhideWhenUsed="0"/>
-    <w:lsdException w:name="Light Grid Accent 1" w:semiHidden="0" w:uiPriority="62" w:unhideWhenUsed="0"/>
-    <w:lsdException w:name="Medium Shading 1 Accent 1" w:semiHidden="0" w:uiPriority="63" w:unhideWhenUsed="0"/>
-    <w:lsdException w:name="Medium Shading 2 Accent 1" w:semiHidden="0" w:uiPriority="64" w:unhideWhenUsed="0"/>
-    <w:lsdException w:name="Medium List 1 Accent 1" w:semiHidden="0" w:uiPriority="65" w:unhideWhenUsed="0"/>
-    <w:lsdException w:name="Revision" w:unhideWhenUsed="0"/>
-    <w:lsdException w:name="List Paragraph" w:semiHidden="0" w:uiPriority="34" w:unhideWhenUsed="0"/>
-    <w:lsdException w:name="Quote" w:semiHidden="0" w:uiPriority="29" w:unhideWhenUsed="0"/>
-    <w:lsdException w:name="Intense Quote" w:semiHidden="0" w:uiPriority="30" w:unhideWhenUsed="0"/>
-    <w:lsdException w:name="Medium List 2 Accent 1" w:semiHidden="0" w:uiPriority="66" w:unhideWhenUsed="0"/>
-    <w:lsdException w:name="Medium Grid 1 Accent 1" w:semiHidden="0" w:uiPriority="67" w:unhideWhenUsed="0"/>
-    <w:lsdException w:name="Medium Grid 2 Accent 1" w:semiHidden="0" w:uiPriority="68" w:unhideWhenUsed="0"/>
-    <w:lsdException w:name="Medium Grid 3 Accent 1" w:semiHidden="0" w:uiPriority="69" w:unhideWhenUsed="0"/>
-    <w:lsdException w:name="Dark List Accent 1" w:semiHidden="0" w:uiPriority="70" w:unhideWhenUsed="0"/>
-    <w:lsdException w:name="Colorful Shading Accent 1" w:semiHidden="0" w:uiPriority="71" w:unhideWhenUsed="0"/>
-    <w:lsdException w:name="Colorful List Accent 1" w:semiHidden="0" w:uiPriority="72" w:unhideWhenUsed="0"/>
-    <w:lsdException w:name="Colorful Grid Accent 1" w:semiHidden="0" w:uiPriority="73" w:unhideWhenUsed="0"/>
-    <w:lsdException w:name="Light Shading Accent 2" w:semiHidden="0" w:uiPriority="60" w:unhideWhenUsed="0"/>
-    <w:lsdException w:name="Light List Accent 2" w:semiHidden="0" w:uiPriority="61" w:unhideWhenUsed="0"/>
-    <w:lsdException w:name="Light Grid Accent 2" w:semiHidden="0" w:uiPriority="62" w:unhideWhenUsed="0"/>
-    <w:lsdException w:name="Medium Shading 1 Accent 2" w:semiHidden="0" w:uiPriority="63" w:unhideWhenUsed="0"/>
-    <w:lsdException w:name="Medium Shading 2 Accent 2" w:semiHidden="0" w:uiPriority="64" w:unhideWhenUsed="0"/>
-    <w:lsdException w:name="Medium List 1 Accent 2" w:semiHidden="0" w:uiPriority="65" w:unhideWhenUsed="0"/>
-    <w:lsdException w:name="Medium List 2 Accent 2" w:semiHidden="0" w:uiPriority="66" w:unhideWhenUsed="0"/>
-    <w:lsdException w:name="Medium Grid 1 Accent 2" w:semiHidden="0" w:uiPriority="67" w:unhideWhenUsed="0"/>
-    <w:lsdException w:name="Medium Grid 2 Accent 2" w:semiHidden="0" w:uiPriority="68" w:unhideWhenUsed="0"/>
-    <w:lsdException w:name="Medium Grid 3 Accent 2" w:semiHidden="0" w:uiPriority="69" w:unhideWhenUsed="0"/>
-    <w:lsdException w:name="Dark List Accent 2" w:semiHidden="0" w:uiPriority="70" w:unhideWhenUsed="0"/>
-    <w:lsdException w:name="Colorful Shading Accent 2" w:semiHidden="0" w:uiPriority="71" w:unhideWhenUsed="0"/>
-    <w:lsdException w:name="Colorful List Accent 2" w:semiHidden="0" w:uiPriority="72" w:unhideWhenUsed="0"/>
-    <w:lsdException w:name="Colorful Grid Accent 2" w:semiHidden="0" w:uiPriority="73" w:unhideWhenUsed="0"/>
-    <w:lsdException w:name="Light Shading Accent 3" w:semiHidden="0" w:uiPriority="60" w:unhideWhenUsed="0"/>
-    <w:lsdException w:name="Light List Accent 3" w:semiHidden="0" w:uiPriority="61" w:unhideWhenUsed="0"/>
-    <w:lsdException w:name="Light Grid Accent 3" w:semiHidden="0" w:uiPriority="62" w:unhideWhenUsed="0"/>
-    <w:lsdException w:name="Medium Shading 1 Accent 3" w:semiHidden="0" w:uiPriority="63" w:unhideWhenUsed="0"/>
-    <w:lsdException w:name="Medium Shading 2 Accent 3" w:semiHidden="0" w:uiPriority="64" w:unhideWhenUsed="0"/>
-    <w:lsdException w:name="Medium List 1 Accent 3" w:semiHidden="0" w:uiPriority="65" w:unhideWhenUsed="0"/>
-    <w:lsdException w:name="Medium List 2 Accent 3" w:semiHidden="0" w:uiPriority="66" w:unhideWhenUsed="0"/>
-    <w:lsdException w:name="Medium Grid 1 Accent 3" w:semiHidden="0" w:uiPriority="67" w:unhideWhenUsed="0"/>
-    <w:lsdException w:name="Medium Grid 2 Accent 3" w:semiHidden="0" w:uiPriority="68" w:unhideWhenUsed="0"/>
-    <w:lsdException w:name="Medium Grid 3 Accent 3" w:semiHidden="0" w:uiPriority="69" w:unhideWhenUsed="0"/>
-    <w:lsdException w:name="Dark List Accent 3" w:semiHidden="0" w:uiPriority="70" w:unhideWhenUsed="0"/>
-    <w:lsdException w:name="Colorful Shading Accent 3" w:semiHidden="0" w:uiPriority="71" w:unhideWhenUsed="0"/>
-    <w:lsdException w:name="Colorful List Accent 3" w:semiHidden="0" w:uiPriority="72" w:unhideWhenUsed="0"/>
-    <w:lsdException w:name="Colorful Grid Accent 3" w:semiHidden="0" w:uiPriority="73" w:unhideWhenUsed="0"/>
-    <w:lsdException w:name="Light Shading Accent 4" w:semiHidden="0" w:uiPriority="60" w:unhideWhenUsed="0"/>
-    <w:lsdException w:name="Light List Accent 4" w:semiHidden="0" w:uiPriority="61" w:unhideWhenUsed="0"/>
-    <w:lsdException w:name="Light Grid Accent 4" w:semiHidden="0" w:uiPriority="62" w:unhideWhenUsed="0"/>
-    <w:lsdException w:name="Medium Shading 1 Accent 4" w:semiHidden="0" w:uiPriority="63" w:unhideWhenUsed="0"/>
-    <w:lsdException w:name="Medium Shading 2 Accent 4" w:semiHidden="0" w:uiPriority="64" w:unhideWhenUsed="0"/>
-    <w:lsdException w:name="Medium List 1 Accent 4" w:semiHidden="0" w:uiPriority="65" w:unhideWhenUsed="0"/>
-    <w:lsdException w:name="Medium List 2 Accent 4" w:semiHidden="0" w:uiPriority="66" w:unhideWhenUsed="0"/>
-    <w:lsdException w:name="Medium Grid 1 Accent 4" w:semiHidden="0" w:uiPriority="67" w:unhideWhenUsed="0"/>
-    <w:lsdException w:name="Medium Grid 2 Accent 4" w:semiHidden="0" w:uiPriority="68" w:unhideWhenUsed="0"/>
-    <w:lsdException w:name="Medium Grid 3 Accent 4" w:semiHidden="0" w:uiPriority="69" w:unhideWhenUsed="0"/>
-    <w:lsdException w:name="Dark List Accent 4" w:semiHidden="0" w:uiPriority="70" w:unhideWhenUsed="0"/>
-    <w:lsdException w:name="Colorful Shading Accent 4" w:semiHidden="0" w:uiPriority="71" w:unhideWhenUsed="0"/>
-    <w:lsdException w:name="Colorful List Accent 4" w:semiHidden="0" w:uiPriority="72" w:unhideWhenUsed="0"/>
-    <w:lsdException w:name="Colorful Grid Accent 4" w:semiHidden="0" w:uiPriority="73" w:unhideWhenUsed="0"/>
-    <w:lsdException w:name="Light Shading Accent 5" w:semiHidden="0" w:uiPriority="60" w:unhideWhenUsed="0"/>
-    <w:lsdException w:name="Light List Accent 5" w:semiHidden="0" w:uiPriority="61" w:unhideWhenUsed="0"/>
-    <w:lsdException w:name="Light Grid Accent 5" w:semiHidden="0" w:uiPriority="62" w:unhideWhenUsed="0"/>
-    <w:lsdException w:name="Medium Shading 1 Accent 5" w:semiHidden="0" w:uiPriority="63" w:unhideWhenUsed="0"/>
-    <w:lsdException w:name="Medium Shading 2 Accent 5" w:semiHidden="0" w:uiPriority="64" w:unhideWhenUsed="0"/>
-    <w:lsdException w:name="Medium List 1 Accent 5" w:semiHidden="0" w:uiPriority="65" w:unhideWhenUsed="0"/>
-    <w:lsdException w:name="Medium List 2 Accent 5" w:semiHidden="0" w:uiPriority="66" w:unhideWhenUsed="0"/>
-    <w:lsdException w:name="Medium Grid 1 Accent 5" w:semiHidden="0" w:uiPriority="67" w:unhideWhenUsed="0"/>
-    <w:lsdException w:name="Medium Grid 2 Accent 5" w:semiHidden="0" w:uiPriority="68" w:unhideWhenUsed="0"/>
-    <w:lsdException w:name="Medium Grid 3 Accent 5" w:semiHidden="0" w:uiPriority="69" w:unhideWhenUsed="0"/>
-    <w:lsdException w:name="Dark List Accent 5" w:semiHidden="0" w:uiPriority="70" w:unhideWhenUsed="0"/>
-    <w:lsdException w:name="Colorful Shading Accent 5" w:semiHidden="0" w:uiPriority="71" w:unhideWhenUsed="0"/>
-    <w:lsdException w:name="Colorful List Accent 5" w:semiHidden="0" w:uiPriority="72" w:unhideWhenUsed="0"/>
-    <w:lsdException w:name="Colorful Grid Accent 5" w:semiHidden="0" w:uiPriority="73" w:unhideWhenUsed="0"/>
-    <w:lsdException w:name="Light Shading Accent 6" w:semiHidden="0" w:uiPriority="60" w:unhideWhenUsed="0"/>
-    <w:lsdException w:name="Light List Accent 6" w:semiHidden="0" w:uiPriority="61" w:unhideWhenUsed="0"/>
-    <w:lsdException w:name="Light Grid Accent 6" w:semiHidden="0" w:uiPriority="62" w:unhideWhenUsed="0"/>
-    <w:lsdException w:name="Medium Shading 1 Accent 6" w:semiHidden="0" w:uiPriority="63" w:unhideWhenUsed="0"/>
-    <w:lsdException w:name="Medium Shading 2 Accent 6" w:semiHidden="0" w:uiPriority="64" w:unhideWhenUsed="0"/>
-    <w:lsdException w:name="Medium List 1 Accent 6" w:semiHidden="0" w:uiPriority="65" w:unhideWhenUsed="0"/>
-    <w:lsdException w:name="Medium List 2 Accent 6" w:semiHidden="0" w:uiPriority="66" w:unhideWhenUsed="0"/>
-    <w:lsdException w:name="Medium Grid 1 Accent 6" w:semiHidden="0" w:uiPriority="67" w:unhideWhenUsed="0"/>
-    <w:lsdException w:name="Medium Grid 2 Accent 6" w:semiHidden="0" w:uiPriority="68" w:unhideWhenUsed="0"/>
-    <w:lsdException w:name="Medium Grid 3 Accent 6" w:semiHidden="0" w:uiPriority="69" w:unhideWhenUsed="0"/>
-    <w:lsdException w:name="Dark List Accent 6" w:semiHidden="0" w:uiPriority="70" w:unhideWhenUsed="0"/>
-    <w:lsdException w:name="Colorful Shading Accent 6" w:semiHidden="0" w:uiPriority="71" w:unhideWhenUsed="0"/>
-    <w:lsdException w:name="Colorful List Accent 6" w:semiHidden="0" w:uiPriority="72" w:unhideWhenUsed="0"/>
-    <w:lsdException w:name="Colorful Grid Accent 6" w:semiHidden="0" w:uiPriority="73" w:unhideWhenUsed="0"/>
-    <w:lsdException w:name="Subtle Emphasis" w:semiHidden="0" w:uiPriority="19" w:unhideWhenUsed="0"/>
-    <w:lsdException w:name="Intense Emphasis" w:semiHidden="0" w:uiPriority="21" w:unhideWhenUsed="0"/>
-    <w:lsdException w:name="Subtle Reference" w:semiHidden="0" w:uiPriority="31" w:unhideWhenUsed="0"/>
-    <w:lsdException w:name="Intense Reference" w:semiHidden="0" w:uiPriority="32" w:unhideWhenUsed="0"/>
-    <w:lsdException w:name="Book Title" w:semiHidden="0" w:uiPriority="33" w:unhideWhenUsed="0"/>
-    <w:lsdException w:name="Bibliography" w:uiPriority="37"/>
-    <w:lsdException w:name="TOC Heading" w:uiPriority="39" w:qFormat="1"/>
+  <w:latentStyles w:defLockedState="0" w:defUIPriority="99" w:defSemiHidden="0" w:defUnhideWhenUsed="0" w:defQFormat="0" w:count="371">
+    <w:lsdException w:name="Normal" w:uiPriority="0" w:qFormat="1"/>
+    <w:lsdException w:name="heading 1" w:uiPriority="9" w:qFormat="1"/>
+    <w:lsdException w:name="heading 2" w:semiHidden="1" w:uiPriority="9" w:unhideWhenUsed="1" w:qFormat="1"/>
+    <w:lsdException w:name="heading 3" w:semiHidden="1" w:uiPriority="9" w:unhideWhenUsed="1" w:qFormat="1"/>
+    <w:lsdException w:name="heading 4" w:semiHidden="1" w:uiPriority="9" w:unhideWhenUsed="1" w:qFormat="1"/>
+    <w:lsdException w:name="heading 5" w:semiHidden="1" w:uiPriority="9" w:unhideWhenUsed="1" w:qFormat="1"/>
+    <w:lsdException w:name="heading 6" w:semiHidden="1" w:uiPriority="9" w:unhideWhenUsed="1" w:qFormat="1"/>
+    <w:lsdException w:name="heading 7" w:semiHidden="1" w:uiPriority="9" w:unhideWhenUsed="1" w:qFormat="1"/>
+    <w:lsdException w:name="heading 8" w:semiHidden="1" w:uiPriority="9" w:unhideWhenUsed="1" w:qFormat="1"/>
+    <w:lsdException w:name="heading 9" w:semiHidden="1" w:uiPriority="9" w:unhideWhenUsed="1" w:qFormat="1"/>
+    <w:lsdException w:name="index 1" w:semiHidden="1" w:unhideWhenUsed="1"/>
+    <w:lsdException w:name="index 2" w:semiHidden="1" w:unhideWhenUsed="1"/>
+    <w:lsdException w:name="index 3" w:semiHidden="1" w:unhideWhenUsed="1"/>
+    <w:lsdException w:name="index 4" w:semiHidden="1" w:unhideWhenUsed="1"/>
+    <w:lsdException w:name="index 5" w:semiHidden="1" w:unhideWhenUsed="1"/>
+    <w:lsdException w:name="index 6" w:semiHidden="1" w:unhideWhenUsed="1"/>
+    <w:lsdException w:name="index 7" w:semiHidden="1" w:unhideWhenUsed="1"/>
+    <w:lsdException w:name="index 8" w:semiHidden="1" w:unhideWhenUsed="1"/>
+    <w:lsdException w:name="index 9" w:semiHidden="1" w:unhideWhenUsed="1"/>
+    <w:lsdException w:name="toc 1" w:semiHidden="1" w:uiPriority="39" w:unhideWhenUsed="1" w:qFormat="1"/>
+    <w:lsdException w:name="toc 2" w:semiHidden="1" w:uiPriority="39" w:unhideWhenUsed="1" w:qFormat="1"/>
+    <w:lsdException w:name="toc 3" w:semiHidden="1" w:uiPriority="39" w:unhideWhenUsed="1" w:qFormat="1"/>
+    <w:lsdException w:name="toc 4" w:semiHidden="1" w:uiPriority="39" w:unhideWhenUsed="1"/>
+    <w:lsdException w:name="toc 5" w:semiHidden="1" w:uiPriority="39" w:unhideWhenUsed="1"/>
+    <w:lsdException w:name="toc 6" w:semiHidden="1" w:uiPriority="39" w:unhideWhenUsed="1"/>
+    <w:lsdException w:name="toc 7" w:semiHidden="1" w:uiPriority="39" w:unhideWhenUsed="1"/>
+    <w:lsdException w:name="toc 8" w:semiHidden="1" w:uiPriority="39" w:unhideWhenUsed="1"/>
+    <w:lsdException w:name="toc 9" w:semiHidden="1" w:uiPriority="39" w:unhideWhenUsed="1"/>
+    <w:lsdException w:name="Normal Indent" w:semiHidden="1" w:unhideWhenUsed="1"/>
+    <w:lsdException w:name="footnote text" w:semiHidden="1" w:unhideWhenUsed="1"/>
+    <w:lsdException w:name="annotation text" w:semiHidden="1" w:unhideWhenUsed="1"/>
+    <w:lsdException w:name="header" w:semiHidden="1" w:unhideWhenUsed="1"/>
+    <w:lsdException w:name="footer" w:semiHidden="1" w:unhideWhenUsed="1"/>
+    <w:lsdException w:name="index heading" w:semiHidden="1" w:unhideWhenUsed="1"/>
+    <w:lsdException w:name="caption" w:semiHidden="1" w:uiPriority="35" w:unhideWhenUsed="1" w:qFormat="1"/>
+    <w:lsdException w:name="table of figures" w:semiHidden="1" w:unhideWhenUsed="1"/>
+    <w:lsdException w:name="envelope address" w:semiHidden="1" w:unhideWhenUsed="1"/>
+    <w:lsdException w:name="envelope return" w:semiHidden="1" w:unhideWhenUsed="1"/>
+    <w:lsdException w:name="footnote reference" w:semiHidden="1" w:unhideWhenUsed="1"/>
+    <w:lsdException w:name="annotation reference" w:semiHidden="1" w:unhideWhenUsed="1"/>
+    <w:lsdException w:name="line number" w:semiHidden="1" w:unhideWhenUsed="1"/>
+    <w:lsdException w:name="page number" w:semiHidden="1" w:unhideWhenUsed="1"/>
+    <w:lsdException w:name="endnote reference" w:semiHidden="1" w:unhideWhenUsed="1"/>
+    <w:lsdException w:name="endnote text" w:semiHidden="1" w:unhideWhenUsed="1"/>
+    <w:lsdException w:name="table of authorities" w:semiHidden="1" w:unhideWhenUsed="1"/>
+    <w:lsdException w:name="macro" w:semiHidden="1" w:unhideWhenUsed="1"/>
+    <w:lsdException w:name="toa heading" w:semiHidden="1" w:unhideWhenUsed="1"/>
+    <w:lsdException w:name="List" w:semiHidden="1" w:unhideWhenUsed="1"/>
+    <w:lsdException w:name="List Bullet" w:semiHidden="1" w:unhideWhenUsed="1"/>
+    <w:lsdException w:name="List Number" w:semiHidden="1" w:unhideWhenUsed="1"/>
+    <w:lsdException w:name="List 2" w:semiHidden="1" w:unhideWhenUsed="1"/>
+    <w:lsdException w:name="List 3" w:semiHidden="1" w:unhideWhenUsed="1"/>
+    <w:lsdException w:name="List 4" w:semiHidden="1" w:unhideWhenUsed="1"/>
+    <w:lsdException w:name="List 5" w:semiHidden="1" w:unhideWhenUsed="1"/>
+    <w:lsdException w:name="List Bullet 2" w:semiHidden="1" w:unhideWhenUsed="1"/>
+    <w:lsdException w:name="List Bullet 3" w:semiHidden="1" w:unhideWhenUsed="1"/>
+    <w:lsdException w:name="List Bullet 4" w:semiHidden="1" w:unhideWhenUsed="1"/>
+    <w:lsdException w:name="List Bullet 5" w:semiHidden="1" w:unhideWhenUsed="1"/>
+    <w:lsdException w:name="List Number 2" w:semiHidden="1" w:unhideWhenUsed="1"/>
+    <w:lsdException w:name="List Number 3" w:semiHidden="1" w:unhideWhenUsed="1"/>
+    <w:lsdException w:name="List Number 4" w:semiHidden="1" w:unhideWhenUsed="1"/>
+    <w:lsdException w:name="List Number 5" w:semiHidden="1" w:unhideWhenUsed="1"/>
+    <w:lsdException w:name="Title" w:uiPriority="10" w:qFormat="1"/>
+    <w:lsdException w:name="Closing" w:semiHidden="1" w:unhideWhenUsed="1"/>
+    <w:lsdException w:name="Signature" w:semiHidden="1" w:unhideWhenUsed="1"/>
+    <w:lsdException w:name="Default Paragraph Font" w:semiHidden="1" w:uiPriority="1" w:unhideWhenUsed="1"/>
+    <w:lsdException w:name="Body Text" w:semiHidden="1" w:unhideWhenUsed="1"/>
+    <w:lsdException w:name="Body Text Indent" w:semiHidden="1" w:unhideWhenUsed="1"/>
+    <w:lsdException w:name="List Continue" w:semiHidden="1" w:unhideWhenUsed="1"/>
+    <w:lsdException w:name="List Continue 2" w:semiHidden="1" w:unhideWhenUsed="1"/>
+    <w:lsdException w:name="List Continue 3" w:semiHidden="1" w:unhideWhenUsed="1"/>
+    <w:lsdException w:name="List Continue 4" w:semiHidden="1" w:unhideWhenUsed="1"/>
+    <w:lsdException w:name="List Continue 5" w:semiHidden="1" w:unhideWhenUsed="1"/>
+    <w:lsdException w:name="Message Header" w:semiHidden="1" w:unhideWhenUsed="1"/>
+    <w:lsdException w:name="Subtitle" w:uiPriority="11" w:qFormat="1"/>
+    <w:lsdException w:name="Salutation" w:semiHidden="1" w:unhideWhenUsed="1"/>
+    <w:lsdException w:name="Date" w:semiHidden="1" w:unhideWhenUsed="1"/>
+    <w:lsdException w:name="Body Text First Indent" w:semiHidden="1" w:unhideWhenUsed="1"/>
+    <w:lsdException w:name="Body Text First Indent 2" w:semiHidden="1" w:unhideWhenUsed="1"/>
+    <w:lsdException w:name="Note Heading" w:semiHidden="1" w:unhideWhenUsed="1"/>
+    <w:lsdException w:name="Body Text 2" w:semiHidden="1" w:unhideWhenUsed="1"/>
+    <w:lsdException w:name="Body Text 3" w:semiHidden="1" w:unhideWhenUsed="1"/>
+    <w:lsdException w:name="Body Text Indent 2" w:semiHidden="1" w:unhideWhenUsed="1"/>
+    <w:lsdException w:name="Body Text Indent 3" w:semiHidden="1" w:unhideWhenUsed="1"/>
+    <w:lsdException w:name="Block Text" w:semiHidden="1" w:unhideWhenUsed="1"/>
+    <w:lsdException w:name="Hyperlink" w:semiHidden="1" w:unhideWhenUsed="1"/>
+    <w:lsdException w:name="FollowedHyperlink" w:semiHidden="1" w:unhideWhenUsed="1"/>
+    <w:lsdException w:name="Strong" w:uiPriority="22"/>
+    <w:lsdException w:name="Emphasis" w:uiPriority="20"/>
+    <w:lsdException w:name="Document Map" w:semiHidden="1" w:unhideWhenUsed="1"/>
+    <w:lsdException w:name="E-mail Signature" w:semiHidden="1" w:unhideWhenUsed="1"/>
+    <w:lsdException w:name="HTML Top of Form" w:semiHidden="1" w:unhideWhenUsed="1"/>
+    <w:lsdException w:name="HTML Bottom of Form" w:semiHidden="1" w:unhideWhenUsed="1"/>
+    <w:lsdException w:name="Normal (Web)" w:semiHidden="1" w:unhideWhenUsed="1"/>
+    <w:lsdException w:name="HTML Acronym" w:semiHidden="1" w:unhideWhenUsed="1"/>
+    <w:lsdException w:name="HTML Address" w:semiHidden="1" w:unhideWhenUsed="1"/>
+    <w:lsdException w:name="HTML Cite" w:semiHidden="1" w:unhideWhenUsed="1"/>
+    <w:lsdException w:name="HTML Code" w:semiHidden="1" w:unhideWhenUsed="1"/>
+    <w:lsdException w:name="HTML Definition" w:semiHidden="1" w:unhideWhenUsed="1"/>
+    <w:lsdException w:name="HTML Keyboard" w:semiHidden="1" w:unhideWhenUsed="1"/>
+    <w:lsdException w:name="HTML Preformatted" w:semiHidden="1" w:unhideWhenUsed="1"/>
+    <w:lsdException w:name="HTML Sample" w:semiHidden="1" w:unhideWhenUsed="1"/>
+    <w:lsdException w:name="HTML Typewriter" w:semiHidden="1" w:unhideWhenUsed="1"/>
+    <w:lsdException w:name="HTML Variable" w:semiHidden="1" w:unhideWhenUsed="1"/>
+    <w:lsdException w:name="Normal Table" w:semiHidden="1" w:unhideWhenUsed="1"/>
+    <w:lsdException w:name="annotation subject" w:semiHidden="1" w:unhideWhenUsed="1"/>
+    <w:lsdException w:name="No List" w:semiHidden="1" w:unhideWhenUsed="1"/>
+    <w:lsdException w:name="Outline List 1" w:semiHidden="1" w:unhideWhenUsed="1"/>
+    <w:lsdException w:name="Outline List 2" w:semiHidden="1" w:unhideWhenUsed="1"/>
+    <w:lsdException w:name="Outline List 3" w:semiHidden="1" w:unhideWhenUsed="1"/>
+    <w:lsdException w:name="Table Simple 1" w:semiHidden="1" w:unhideWhenUsed="1"/>
+    <w:lsdException w:name="Table Simple 2" w:semiHidden="1" w:unhideWhenUsed="1"/>
+    <w:lsdException w:name="Table Simple 3" w:semiHidden="1" w:unhideWhenUsed="1"/>
+    <w:lsdException w:name="Table Classic 1" w:semiHidden="1" w:unhideWhenUsed="1"/>
+    <w:lsdException w:name="Table Classic 2" w:semiHidden="1" w:unhideWhenUsed="1"/>
+    <w:lsdException w:name="Table Classic 3" w:semiHidden="1" w:unhideWhenUsed="1"/>
+    <w:lsdException w:name="Table Classic 4" w:semiHidden="1" w:unhideWhenUsed="1"/>
+    <w:lsdException w:name="Table Colorful 1" w:semiHidden="1" w:unhideWhenUsed="1"/>
+    <w:lsdException w:name="Table Colorful 2" w:semiHidden="1" w:unhideWhenUsed="1"/>
+    <w:lsdException w:name="Table Colorful 3" w:semiHidden="1" w:unhideWhenUsed="1"/>
+    <w:lsdException w:name="Table Columns 1" w:semiHidden="1" w:unhideWhenUsed="1"/>
+    <w:lsdException w:name="Table Columns 2" w:semiHidden="1" w:unhideWhenUsed="1"/>
+    <w:lsdException w:name="Table Columns 3" w:semiHidden="1" w:unhideWhenUsed="1"/>
+    <w:lsdException w:name="Table Columns 4" w:semiHidden="1" w:unhideWhenUsed="1"/>
+    <w:lsdException w:name="Table Columns 5" w:semiHidden="1" w:unhideWhenUsed="1"/>
+    <w:lsdException w:name="Table Grid 1" w:semiHidden="1" w:unhideWhenUsed="1"/>
+    <w:lsdException w:name="Table Grid 2" w:semiHidden="1" w:unhideWhenUsed="1"/>
+    <w:lsdException w:name="Table Grid 3" w:semiHidden="1" w:unhideWhenUsed="1"/>
+    <w:lsdException w:name="Table Grid 4" w:semiHidden="1" w:unhideWhenUsed="1"/>
+    <w:lsdException w:name="Table Grid 5" w:semiHidden="1" w:unhideWhenUsed="1"/>
+    <w:lsdException w:name="Table Grid 6" w:semiHidden="1" w:unhideWhenUsed="1"/>
+    <w:lsdException w:name="Table Grid 7" w:semiHidden="1" w:unhideWhenUsed="1"/>
+    <w:lsdException w:name="Table Grid 8" w:semiHidden="1" w:unhideWhenUsed="1"/>
+    <w:lsdException w:name="Table List 1" w:semiHidden="1" w:unhideWhenUsed="1"/>
+    <w:lsdException w:name="Table List 2" w:semiHidden="1" w:unhideWhenUsed="1"/>
+    <w:lsdException w:name="Table List 3" w:semiHidden="1" w:unhideWhenUsed="1"/>
+    <w:lsdException w:name="Table List 4" w:semiHidden="1" w:unhideWhenUsed="1"/>
+    <w:lsdException w:name="Table List 5" w:semiHidden="1" w:unhideWhenUsed="1"/>
+    <w:lsdException w:name="Table List 6" w:semiHidden="1" w:unhideWhenUsed="1"/>
+    <w:lsdException w:name="Table List 7" w:semiHidden="1" w:unhideWhenUsed="1"/>
+    <w:lsdException w:name="Table List 8" w:semiHidden="1" w:unhideWhenUsed="1"/>
+    <w:lsdException w:name="Table 3D effects 1" w:semiHidden="1" w:unhideWhenUsed="1"/>
+    <w:lsdException w:name="Table 3D effects 2" w:semiHidden="1" w:unhideWhenUsed="1"/>
+    <w:lsdException w:name="Table 3D effects 3" w:semiHidden="1" w:unhideWhenUsed="1"/>
+    <w:lsdException w:name="Table Contemporary" w:semiHidden="1" w:unhideWhenUsed="1"/>
+    <w:lsdException w:name="Table Elegant" w:semiHidden="1" w:unhideWhenUsed="1"/>
+    <w:lsdException w:name="Table Professional" w:semiHidden="1" w:unhideWhenUsed="1"/>
+    <w:lsdException w:name="Table Subtle 1" w:semiHidden="1" w:unhideWhenUsed="1"/>
+    <w:lsdException w:name="Table Subtle 2" w:semiHidden="1" w:unhideWhenUsed="1"/>
+    <w:lsdException w:name="Table Web 1" w:semiHidden="1" w:unhideWhenUsed="1"/>
+    <w:lsdException w:name="Table Web 2" w:semiHidden="1" w:unhideWhenUsed="1"/>
+    <w:lsdException w:name="Table Web 3" w:semiHidden="1" w:unhideWhenUsed="1"/>
+    <w:lsdException w:name="Balloon Text" w:semiHidden="1" w:unhideWhenUsed="1"/>
+    <w:lsdException w:name="Table Grid" w:uiPriority="0"/>
+    <w:lsdException w:name="Table Theme" w:semiHidden="1" w:unhideWhenUsed="1"/>
+    <w:lsdException w:name="Placeholder Text" w:semiHidden="1"/>
+    <w:lsdException w:name="No Spacing" w:uiPriority="1" w:qFormat="1"/>
+    <w:lsdException w:name="Light Shading" w:uiPriority="60"/>
+    <w:lsdException w:name="Light List" w:uiPriority="61"/>
+    <w:lsdException w:name="Light Grid" w:uiPriority="62"/>
+    <w:lsdException w:name="Medium Shading 1" w:uiPriority="63"/>
+    <w:lsdException w:name="Medium Shading 2" w:uiPriority="64"/>
+    <w:lsdException w:name="Medium List 1" w:uiPriority="65"/>
+    <w:lsdException w:name="Medium List 2" w:uiPriority="66"/>
+    <w:lsdException w:name="Medium Grid 1" w:uiPriority="67"/>
+    <w:lsdException w:name="Medium Grid 2" w:uiPriority="68"/>
+    <w:lsdException w:name="Medium Grid 3" w:uiPriority="69"/>
+    <w:lsdException w:name="Dark List" w:uiPriority="70"/>
+    <w:lsdException w:name="Colorful Shading" w:uiPriority="71"/>
+    <w:lsdException w:name="Colorful List" w:uiPriority="72"/>
+    <w:lsdException w:name="Colorful Grid" w:uiPriority="73"/>
+    <w:lsdException w:name="Light Shading Accent 1" w:uiPriority="60"/>
+    <w:lsdException w:name="Light List Accent 1" w:uiPriority="61"/>
+    <w:lsdException w:name="Light Grid Accent 1" w:uiPriority="62"/>
+    <w:lsdException w:name="Medium Shading 1 Accent 1" w:uiPriority="63"/>
+    <w:lsdException w:name="Medium Shading 2 Accent 1" w:uiPriority="64"/>
+    <w:lsdException w:name="Medium List 1 Accent 1" w:uiPriority="65"/>
+    <w:lsdException w:name="Revision" w:semiHidden="1"/>
+    <w:lsdException w:name="List Paragraph" w:uiPriority="34"/>
+    <w:lsdException w:name="Quote" w:uiPriority="29"/>
+    <w:lsdException w:name="Intense Quote" w:uiPriority="30"/>
+    <w:lsdException w:name="Medium List 2 Accent 1" w:uiPriority="66"/>
+    <w:lsdException w:name="Medium Grid 1 Accent 1" w:uiPriority="67"/>
+    <w:lsdException w:name="Medium Grid 2 Accent 1" w:uiPriority="68"/>
+    <w:lsdException w:name="Medium Grid 3 Accent 1" w:uiPriority="69"/>
+    <w:lsdException w:name="Dark List Accent 1" w:uiPriority="70"/>
+    <w:lsdException w:name="Colorful Shading Accent 1" w:uiPriority="71"/>
+    <w:lsdException w:name="Colorful List Accent 1" w:uiPriority="72"/>
+    <w:lsdException w:name="Colorful Grid Accent 1" w:uiPriority="73"/>
+    <w:lsdException w:name="Light Shading Accent 2" w:uiPriority="60"/>
+    <w:lsdException w:name="Light List Accent 2" w:uiPriority="61"/>
+    <w:lsdException w:name="Light Grid Accent 2" w:uiPriority="62"/>
+    <w:lsdException w:name="Medium Shading 1 Accent 2" w:uiPriority="63"/>
+    <w:lsdException w:name="Medium Shading 2 Accent 2" w:uiPriority="64"/>
+    <w:lsdException w:name="Medium List 1 Accent 2" w:uiPriority="65"/>
+    <w:lsdException w:name="Medium List 2 Accent 2" w:uiPriority="66"/>
+    <w:lsdException w:name="Medium Grid 1 Accent 2" w:uiPriority="67"/>
+    <w:lsdException w:name="Medium Grid 2 Accent 2" w:uiPriority="68"/>
+    <w:lsdException w:name="Medium Grid 3 Accent 2" w:uiPriority="69"/>
+    <w:lsdException w:name="Dark List Accent 2" w:uiPriority="70"/>
+    <w:lsdException w:name="Colorful Shading Accent 2" w:uiPriority="71"/>
+    <w:lsdException w:name="Colorful List Accent 2" w:uiPriority="72"/>
+    <w:lsdException w:name="Colorful Grid Accent 2" w:uiPriority="73"/>
+    <w:lsdException w:name="Light Shading Accent 3" w:uiPriority="60"/>
+    <w:lsdException w:name="Light List Accent 3" w:uiPriority="61"/>
+    <w:lsdException w:name="Light Grid Accent 3" w:uiPriority="62"/>
+    <w:lsdException w:name="Medium Shading 1 Accent 3" w:uiPriority="63"/>
+    <w:lsdException w:name="Medium Shading 2 Accent 3" w:uiPriority="64"/>
+    <w:lsdException w:name="Medium List 1 Accent 3" w:uiPriority="65"/>
+    <w:lsdException w:name="Medium List 2 Accent 3" w:uiPriority="66"/>
+    <w:lsdException w:name="Medium Grid 1 Accent 3" w:uiPriority="67"/>
+    <w:lsdException w:name="Medium Grid 2 Accent 3" w:uiPriority="68"/>
+    <w:lsdException w:name="Medium Grid 3 Accent 3" w:uiPriority="69"/>
+    <w:lsdException w:name="Dark List Accent 3" w:uiPriority="70"/>
+    <w:lsdException w:name="Colorful Shading Accent 3" w:uiPriority="71"/>
+    <w:lsdException w:name="Colorful List Accent 3" w:uiPriority="72"/>
+    <w:lsdException w:name="Colorful Grid Accent 3" w:uiPriority="73"/>
+    <w:lsdException w:name="Light Shading Accent 4" w:uiPriority="60"/>
+    <w:lsdException w:name="Light List Accent 4" w:uiPriority="61"/>
+    <w:lsdException w:name="Light Grid Accent 4" w:uiPriority="62"/>
+    <w:lsdException w:name="Medium Shading 1 Accent 4" w:uiPriority="63"/>
+    <w:lsdException w:name="Medium Shading 2 Accent 4" w:uiPriority="64"/>
+    <w:lsdException w:name="Medium List 1 Accent 4" w:uiPriority="65"/>
+    <w:lsdException w:name="Medium List 2 Accent 4" w:uiPriority="66"/>
+    <w:lsdException w:name="Medium Grid 1 Accent 4" w:uiPriority="67"/>
+    <w:lsdException w:name="Medium Grid 2 Accent 4" w:uiPriority="68"/>
+    <w:lsdException w:name="Medium Grid 3 Accent 4" w:uiPriority="69"/>
+    <w:lsdException w:name="Dark List Accent 4" w:uiPriority="70"/>
+    <w:lsdException w:name="Colorful Shading Accent 4" w:uiPriority="71"/>
+    <w:lsdException w:name="Colorful List Accent 4" w:uiPriority="72"/>
+    <w:lsdException w:name="Colorful Grid Accent 4" w:uiPriority="73"/>
+    <w:lsdException w:name="Light Shading Accent 5" w:uiPriority="60"/>
+    <w:lsdException w:name="Light List Accent 5" w:uiPriority="61"/>
+    <w:lsdException w:name="Light Grid Accent 5" w:uiPriority="62"/>
+    <w:lsdException w:name="Medium Shading 1 Accent 5" w:uiPriority="63"/>
+    <w:lsdException w:name="Medium Shading 2 Accent 5" w:uiPriority="64"/>
+    <w:lsdException w:name="Medium List 1 Accent 5" w:uiPriority="65"/>
+    <w:lsdException w:name="Medium List 2 Accent 5" w:uiPriority="66"/>
+    <w:lsdException w:name="Medium Grid 1 Accent 5" w:uiPriority="67"/>
+    <w:lsdException w:name="Medium Grid 2 Accent 5" w:uiPriority="68"/>
+    <w:lsdException w:name="Medium Grid 3 Accent 5" w:uiPriority="69"/>
+    <w:lsdException w:name="Dark List Accent 5" w:uiPriority="70"/>
+    <w:lsdException w:name="Colorful Shading Accent 5" w:uiPriority="71"/>
+    <w:lsdException w:name="Colorful List Accent 5" w:uiPriority="72"/>
+    <w:lsdException w:name="Colorful Grid Accent 5" w:uiPriority="73"/>
+    <w:lsdException w:name="Light Shading Accent 6" w:uiPriority="60"/>
+    <w:lsdException w:name="Light List Accent 6" w:uiPriority="61"/>
+    <w:lsdException w:name="Light Grid Accent 6" w:uiPriority="62"/>
+    <w:lsdException w:name="Medium Shading 1 Accent 6" w:uiPriority="63"/>
+    <w:lsdException w:name="Medium Shading 2 Accent 6" w:uiPriority="64"/>
+    <w:lsdException w:name="Medium List 1 Accent 6" w:uiPriority="65"/>
+    <w:lsdException w:name="Medium List 2 Accent 6" w:uiPriority="66"/>
+    <w:lsdException w:name="Medium Grid 1 Accent 6" w:uiPriority="67"/>
+    <w:lsdException w:name="Medium Grid 2 Accent 6" w:uiPriority="68"/>
+    <w:lsdException w:name="Medium Grid 3 Accent 6" w:uiPriority="69"/>
+    <w:lsdException w:name="Dark List Accent 6" w:uiPriority="70"/>
+    <w:lsdException w:name="Colorful Shading Accent 6" w:uiPriority="71"/>
+    <w:lsdException w:name="Colorful List Accent 6" w:uiPriority="72"/>
+    <w:lsdException w:name="Colorful Grid Accent 6" w:uiPriority="73"/>
+    <w:lsdException w:name="Subtle Emphasis" w:uiPriority="19"/>
+    <w:lsdException w:name="Intense Emphasis" w:uiPriority="21"/>
+    <w:lsdException w:name="Subtle Reference" w:uiPriority="31"/>
+    <w:lsdException w:name="Intense Reference" w:uiPriority="32"/>
+    <w:lsdException w:name="Book Title" w:uiPriority="33"/>
+    <w:lsdException w:name="Bibliography" w:semiHidden="1" w:uiPriority="37" w:unhideWhenUsed="1"/>
+    <w:lsdException w:name="TOC Heading" w:semiHidden="1" w:uiPriority="39" w:unhideWhenUsed="1" w:qFormat="1"/>
+    <w:lsdException w:name="Plain Table 1" w:uiPriority="41"/>
+    <w:lsdException w:name="Plain Table 2" w:uiPriority="42"/>
+    <w:lsdException w:name="Plain Table 3" w:uiPriority="43"/>
+    <w:lsdException w:name="Plain Table 4" w:uiPriority="44"/>
+    <w:lsdException w:name="Plain Table 5" w:uiPriority="45"/>
+    <w:lsdException w:name="Grid Table Light" w:uiPriority="40"/>
+    <w:lsdException w:name="Grid Table 1 Light" w:uiPriority="46"/>
+    <w:lsdException w:name="Grid Table 2" w:uiPriority="47"/>
+    <w:lsdException w:name="Grid Table 3" w:uiPriority="48"/>
+    <w:lsdException w:name="Grid Table 4" w:uiPriority="49"/>
+    <w:lsdException w:name="Grid Table 5 Dark" w:uiPriority="50"/>
+    <w:lsdException w:name="Grid Table 6 Colorful" w:uiPriority="51"/>
+    <w:lsdException w:name="Grid Table 7 Colorful" w:uiPriority="52"/>
+    <w:lsdException w:name="Grid Table 1 Light Accent 1" w:uiPriority="46"/>
+    <w:lsdException w:name="Grid Table 2 Accent 1" w:uiPriority="47"/>
+    <w:lsdException w:name="Grid Table 3 Accent 1" w:uiPriority="48"/>
+    <w:lsdException w:name="Grid Table 4 Accent 1" w:uiPriority="49"/>
+    <w:lsdException w:name="Grid Table 5 Dark Accent 1" w:uiPriority="50"/>
+    <w:lsdException w:name="Grid Table 6 Colorful Accent 1" w:uiPriority="51"/>
+    <w:lsdException w:name="Grid Table 7 Colorful Accent 1" w:uiPriority="52"/>
+    <w:lsdException w:name="Grid Table 1 Light Accent 2" w:uiPriority="46"/>
+    <w:lsdException w:name="Grid Table 2 Accent 2" w:uiPriority="47"/>
+    <w:lsdException w:name="Grid Table 3 Accent 2" w:uiPriority="48"/>
+    <w:lsdException w:name="Grid Table 4 Accent 2" w:uiPriority="49"/>
+    <w:lsdException w:name="Grid Table 5 Dark Accent 2" w:uiPriority="50"/>
+    <w:lsdException w:name="Grid Table 6 Colorful Accent 2" w:uiPriority="51"/>
+    <w:lsdException w:name="Grid Table 7 Colorful Accent 2" w:uiPriority="52"/>
+    <w:lsdException w:name="Grid Table 1 Light Accent 3" w:uiPriority="46"/>
+    <w:lsdException w:name="Grid Table 2 Accent 3" w:uiPriority="47"/>
+    <w:lsdException w:name="Grid Table 3 Accent 3" w:uiPriority="48"/>
+    <w:lsdException w:name="Grid Table 4 Accent 3" w:uiPriority="49"/>
+    <w:lsdException w:name="Grid Table 5 Dark Accent 3" w:uiPriority="50"/>
+    <w:lsdException w:name="Grid Table 6 Colorful Accent 3" w:uiPriority="51"/>
+    <w:lsdException w:name="Grid Table 7 Colorful Accent 3" w:uiPriority="52"/>
+    <w:lsdException w:name="Grid Table 1 Light Accent 4" w:uiPriority="46"/>
+    <w:lsdException w:name="Grid Table 2 Accent 4" w:uiPriority="47"/>
+    <w:lsdException w:name="Grid Table 3 Accent 4" w:uiPriority="48"/>
+    <w:lsdException w:name="Grid Table 4 Accent 4" w:uiPriority="49"/>
+    <w:lsdException w:name="Grid Table 5 Dark Accent 4" w:uiPriority="50"/>
+    <w:lsdException w:name="Grid Table 6 Colorful Accent 4" w:uiPriority="51"/>
+    <w:lsdException w:name="Grid Table 7 Colorful Accent 4" w:uiPriority="52"/>
+    <w:lsdException w:name="Grid Table 1 Light Accent 5" w:uiPriority="46"/>
+    <w:lsdException w:name="Grid Table 2 Accent 5" w:uiPriority="47"/>
+    <w:lsdException w:name="Grid Table 3 Accent 5" w:uiPriority="48"/>
+    <w:lsdException w:name="Grid Table 4 Accent 5" w:uiPriority="49"/>
+    <w:lsdException w:name="Grid Table 5 Dark Accent 5" w:uiPriority="50"/>
+    <w:lsdException w:name="Grid Table 6 Colorful Accent 5" w:uiPriority="51"/>
+    <w:lsdException w:name="Grid Table 7 Colorful Accent 5" w:uiPriority="52"/>
+    <w:lsdException w:name="Grid Table 1 Light Accent 6" w:uiPriority="46"/>
+    <w:lsdException w:name="Grid Table 2 Accent 6" w:uiPriority="47"/>
+    <w:lsdException w:name="Grid Table 3 Accent 6" w:uiPriority="48"/>
+    <w:lsdException w:name="Grid Table 4 Accent 6" w:uiPriority="49"/>
+    <w:lsdException w:name="Grid Table 5 Dark Accent 6" w:uiPriority="50"/>
+    <w:lsdException w:name="Grid Table 6 Colorful Accent 6" w:uiPriority="51"/>
+    <w:lsdException w:name="Grid Table 7 Colorful Accent 6" w:uiPriority="52"/>
+    <w:lsdException w:name="List Table 1 Light" w:uiPriority="46"/>
+    <w:lsdException w:name="List Table 2" w:uiPriority="47"/>
+    <w:lsdException w:name="List Table 3" w:uiPriority="48"/>
+    <w:lsdException w:name="List Table 4" w:uiPriority="49"/>
+    <w:lsdException w:name="List Table 5 Dark" w:uiPriority="50"/>
+    <w:lsdException w:name="List Table 6 Colorful" w:uiPriority="51"/>
+    <w:lsdException w:name="List Table 7 Colorful" w:uiPriority="52"/>
+    <w:lsdException w:name="List Table 1 Light Accent 1" w:uiPriority="46"/>
+    <w:lsdException w:name="List Table 2 Accent 1" w:uiPriority="47"/>
+    <w:lsdException w:name="List Table 3 Accent 1" w:uiPriority="48"/>
+    <w:lsdException w:name="List Table 4 Accent 1" w:uiPriority="49"/>
+    <w:lsdException w:name="List Table 5 Dark Accent 1" w:uiPriority="50"/>
+    <w:lsdException w:name="List Table 6 Colorful Accent 1" w:uiPriority="51"/>
+    <w:lsdException w:name="List Table 7 Colorful Accent 1" w:uiPriority="52"/>
+    <w:lsdException w:name="List Table 1 Light Accent 2" w:uiPriority="46"/>
+    <w:lsdException w:name="List Table 2 Accent 2" w:uiPriority="47"/>
+    <w:lsdException w:name="List Table 3 Accent 2" w:uiPriority="48"/>
+    <w:lsdException w:name="List Table 4 Accent 2" w:uiPriority="49"/>
+    <w:lsdException w:name="List Table 5 Dark Accent 2" w:uiPriority="50"/>
+    <w:lsdException w:name="List Table 6 Colorful Accent 2" w:uiPriority="51"/>
+    <w:lsdException w:name="List Table 7 Colorful Accent 2" w:uiPriority="52"/>
+    <w:lsdException w:name="List Table 1 Light Accent 3" w:uiPriority="46"/>
+    <w:lsdException w:name="List Table 2 Accent 3" w:uiPriority="47"/>
+    <w:lsdException w:name="List Table 3 Accent 3" w:uiPriority="48"/>
+    <w:lsdException w:name="List Table 4 Accent 3" w:uiPriority="49"/>
+    <w:lsdException w:name="List Table 5 Dark Accent 3" w:uiPriority="50"/>
+    <w:lsdException w:name="List Table 6 Colorful Accent 3" w:uiPriority="51"/>
+    <w:lsdException w:name="List Table 7 Colorful Accent 3" w:uiPriority="52"/>
+    <w:lsdException w:name="List Table 1 Light Accent 4" w:uiPriority="46"/>
+    <w:lsdException w:name="List Table 2 Accent 4" w:uiPriority="47"/>
+    <w:lsdException w:name="List Table 3 Accent 4" w:uiPriority="48"/>
+    <w:lsdException w:name="List Table 4 Accent 4" w:uiPriority="49"/>
+    <w:lsdException w:name="List Table 5 Dark Accent 4" w:uiPriority="50"/>
+    <w:lsdException w:name="List Table 6 Colorful Accent 4" w:uiPriority="51"/>
+    <w:lsdException w:name="List Table 7 Colorful Accent 4" w:uiPriority="52"/>
+    <w:lsdException w:name="List Table 1 Light Accent 5" w:uiPriority="46"/>
+    <w:lsdException w:name="List Table 2 Accent 5" w:uiPriority="47"/>
+    <w:lsdException w:name="List Table 3 Accent 5" w:uiPriority="48"/>
+    <w:lsdException w:name="List Table 4 Accent 5" w:uiPriority="49"/>
+    <w:lsdException w:name="List Table 5 Dark Accent 5" w:uiPriority="50"/>
+    <w:lsdException w:name="List Table 6 Colorful Accent 5" w:uiPriority="51"/>
+    <w:lsdException w:name="List Table 7 Colorful Accent 5" w:uiPriority="52"/>
+    <w:lsdException w:name="List Table 1 Light Accent 6" w:uiPriority="46"/>
+    <w:lsdException w:name="List Table 2 Accent 6" w:uiPriority="47"/>
+    <w:lsdException w:name="List Table 3 Accent 6" w:uiPriority="48"/>
+    <w:lsdException w:name="List Table 4 Accent 6" w:uiPriority="49"/>
+    <w:lsdException w:name="List Table 5 Dark Accent 6" w:uiPriority="50"/>
+    <w:lsdException w:name="List Table 6 Colorful Accent 6" w:uiPriority="51"/>
+    <w:lsdException w:name="List Table 7 Colorful Accent 6" w:uiPriority="52"/>
   </w:latentStyles>
-  <w:style w:type="paragraph" w:default="1" w:styleId="Normal">
+  <w:style w:type="paragraph" w:default="1" w:styleId="Normalny">
     <w:name w:val="Normal"/>
     <w:qFormat/>
     <w:rsid w:val="00EC2D5A"/>
@@ -2246,11 +1963,11 @@
       <w:lang w:eastAsia="pl-PL"/>
     </w:rPr>
   </w:style>
-  <w:style w:type="paragraph" w:styleId="Heading1">
+  <w:style w:type="paragraph" w:styleId="Nagwek1">
     <w:name w:val="heading 1"/>
-    <w:basedOn w:val="ListParagraph"/>
-    <w:next w:val="Normal"/>
-    <w:link w:val="Heading1Char"/>
+    <w:basedOn w:val="Akapitzlist"/>
+    <w:next w:val="Normalny"/>
+    <w:link w:val="Nagwek1Znak"/>
     <w:uiPriority w:val="9"/>
     <w:qFormat/>
     <w:rsid w:val="006A48C7"/>
@@ -2271,11 +1988,11 @@
       <w:szCs w:val="28"/>
     </w:rPr>
   </w:style>
-  <w:style w:type="paragraph" w:styleId="Heading2">
+  <w:style w:type="paragraph" w:styleId="Nagwek2">
     <w:name w:val="heading 2"/>
-    <w:basedOn w:val="ListParagraph"/>
-    <w:next w:val="Normal"/>
-    <w:link w:val="Heading2Char"/>
+    <w:basedOn w:val="Akapitzlist"/>
+    <w:next w:val="Normalny"/>
+    <w:link w:val="Nagwek2Znak"/>
     <w:uiPriority w:val="9"/>
     <w:unhideWhenUsed/>
     <w:qFormat/>
@@ -2297,11 +2014,11 @@
       <w:szCs w:val="26"/>
     </w:rPr>
   </w:style>
-  <w:style w:type="paragraph" w:styleId="Heading3">
+  <w:style w:type="paragraph" w:styleId="Nagwek3">
     <w:name w:val="heading 3"/>
-    <w:basedOn w:val="Heading2"/>
-    <w:next w:val="Normal"/>
-    <w:link w:val="Heading3Char"/>
+    <w:basedOn w:val="Nagwek2"/>
+    <w:next w:val="Normalny"/>
+    <w:link w:val="Nagwek3Znak"/>
     <w:uiPriority w:val="9"/>
     <w:unhideWhenUsed/>
     <w:qFormat/>
@@ -2319,11 +2036,11 @@
       <w:rFonts w:asciiTheme="majorHAnsi" w:hAnsiTheme="majorHAnsi"/>
     </w:rPr>
   </w:style>
-  <w:style w:type="paragraph" w:styleId="Heading4">
+  <w:style w:type="paragraph" w:styleId="Nagwek4">
     <w:name w:val="heading 4"/>
-    <w:basedOn w:val="Normal"/>
-    <w:next w:val="Normal"/>
-    <w:link w:val="Heading4Char"/>
+    <w:basedOn w:val="Normalny"/>
+    <w:next w:val="Normalny"/>
+    <w:link w:val="Nagwek4Znak"/>
     <w:uiPriority w:val="9"/>
     <w:semiHidden/>
     <w:unhideWhenUsed/>
@@ -2344,11 +2061,11 @@
       <w:color w:val="4F81BD" w:themeColor="accent1"/>
     </w:rPr>
   </w:style>
-  <w:style w:type="paragraph" w:styleId="Heading5">
+  <w:style w:type="paragraph" w:styleId="Nagwek5">
     <w:name w:val="heading 5"/>
-    <w:basedOn w:val="Normal"/>
-    <w:next w:val="Normal"/>
-    <w:link w:val="Heading5Char"/>
+    <w:basedOn w:val="Normalny"/>
+    <w:next w:val="Normalny"/>
+    <w:link w:val="Nagwek5Znak"/>
     <w:uiPriority w:val="9"/>
     <w:semiHidden/>
     <w:unhideWhenUsed/>
@@ -2365,11 +2082,11 @@
       <w:color w:val="243F60" w:themeColor="accent1" w:themeShade="7F"/>
     </w:rPr>
   </w:style>
-  <w:style w:type="paragraph" w:styleId="Heading6">
+  <w:style w:type="paragraph" w:styleId="Nagwek6">
     <w:name w:val="heading 6"/>
-    <w:basedOn w:val="Normal"/>
-    <w:next w:val="Normal"/>
-    <w:link w:val="Heading6Char"/>
+    <w:basedOn w:val="Normalny"/>
+    <w:next w:val="Normalny"/>
+    <w:link w:val="Nagwek6Znak"/>
     <w:uiPriority w:val="9"/>
     <w:semiHidden/>
     <w:unhideWhenUsed/>
@@ -2388,11 +2105,11 @@
       <w:color w:val="243F60" w:themeColor="accent1" w:themeShade="7F"/>
     </w:rPr>
   </w:style>
-  <w:style w:type="paragraph" w:styleId="Heading7">
+  <w:style w:type="paragraph" w:styleId="Nagwek7">
     <w:name w:val="heading 7"/>
-    <w:basedOn w:val="Normal"/>
-    <w:next w:val="Normal"/>
-    <w:link w:val="Heading7Char"/>
+    <w:basedOn w:val="Normalny"/>
+    <w:next w:val="Normalny"/>
+    <w:link w:val="Nagwek7Znak"/>
     <w:uiPriority w:val="9"/>
     <w:semiHidden/>
     <w:unhideWhenUsed/>
@@ -2411,11 +2128,11 @@
       <w:color w:val="404040" w:themeColor="text1" w:themeTint="BF"/>
     </w:rPr>
   </w:style>
-  <w:style w:type="paragraph" w:styleId="Heading8">
+  <w:style w:type="paragraph" w:styleId="Nagwek8">
     <w:name w:val="heading 8"/>
-    <w:basedOn w:val="Normal"/>
-    <w:next w:val="Normal"/>
-    <w:link w:val="Heading8Char"/>
+    <w:basedOn w:val="Normalny"/>
+    <w:next w:val="Normalny"/>
+    <w:link w:val="Nagwek8Znak"/>
     <w:uiPriority w:val="9"/>
     <w:semiHidden/>
     <w:unhideWhenUsed/>
@@ -2434,11 +2151,11 @@
       <w:szCs w:val="20"/>
     </w:rPr>
   </w:style>
-  <w:style w:type="paragraph" w:styleId="Heading9">
+  <w:style w:type="paragraph" w:styleId="Nagwek9">
     <w:name w:val="heading 9"/>
-    <w:basedOn w:val="Normal"/>
-    <w:next w:val="Normal"/>
-    <w:link w:val="Heading9Char"/>
+    <w:basedOn w:val="Normalny"/>
+    <w:next w:val="Normalny"/>
+    <w:link w:val="Nagwek9Znak"/>
     <w:uiPriority w:val="9"/>
     <w:semiHidden/>
     <w:unhideWhenUsed/>
@@ -2459,18 +2176,17 @@
       <w:szCs w:val="20"/>
     </w:rPr>
   </w:style>
-  <w:style w:type="character" w:default="1" w:styleId="DefaultParagraphFont">
+  <w:style w:type="character" w:default="1" w:styleId="Domylnaczcionkaakapitu">
     <w:name w:val="Default Paragraph Font"/>
     <w:uiPriority w:val="1"/>
     <w:semiHidden/>
     <w:unhideWhenUsed/>
   </w:style>
-  <w:style w:type="table" w:default="1" w:styleId="TableNormal">
+  <w:style w:type="table" w:default="1" w:styleId="Standardowy">
     <w:name w:val="Normal Table"/>
     <w:uiPriority w:val="99"/>
     <w:semiHidden/>
     <w:unhideWhenUsed/>
-    <w:qFormat/>
     <w:tblPr>
       <w:tblInd w:w="0" w:type="dxa"/>
       <w:tblCellMar>
@@ -2481,16 +2197,16 @@
       </w:tblCellMar>
     </w:tblPr>
   </w:style>
-  <w:style w:type="numbering" w:default="1" w:styleId="NoList">
+  <w:style w:type="numbering" w:default="1" w:styleId="Bezlisty">
     <w:name w:val="No List"/>
     <w:uiPriority w:val="99"/>
     <w:semiHidden/>
     <w:unhideWhenUsed/>
   </w:style>
-  <w:style w:type="paragraph" w:styleId="Title">
+  <w:style w:type="paragraph" w:styleId="Tytu">
     <w:name w:val="Title"/>
-    <w:next w:val="Normal"/>
-    <w:link w:val="TitleChar"/>
+    <w:next w:val="Normalny"/>
+    <w:link w:val="TytuZnak"/>
     <w:uiPriority w:val="10"/>
     <w:qFormat/>
     <w:rsid w:val="00922CC3"/>
@@ -2508,10 +2224,10 @@
       <w:lang w:eastAsia="pl-PL"/>
     </w:rPr>
   </w:style>
-  <w:style w:type="character" w:customStyle="1" w:styleId="TitleChar">
-    <w:name w:val="Title Char"/>
-    <w:basedOn w:val="DefaultParagraphFont"/>
-    <w:link w:val="Title"/>
+  <w:style w:type="character" w:customStyle="1" w:styleId="TytuZnak">
+    <w:name w:val="Tytuł Znak"/>
+    <w:basedOn w:val="Domylnaczcionkaakapitu"/>
+    <w:link w:val="Tytu"/>
     <w:uiPriority w:val="10"/>
     <w:rsid w:val="00922CC3"/>
     <w:rPr>
@@ -2523,10 +2239,10 @@
       <w:lang w:eastAsia="pl-PL"/>
     </w:rPr>
   </w:style>
-  <w:style w:type="character" w:customStyle="1" w:styleId="Heading1Char">
-    <w:name w:val="Heading 1 Char"/>
-    <w:basedOn w:val="DefaultParagraphFont"/>
-    <w:link w:val="Heading1"/>
+  <w:style w:type="character" w:customStyle="1" w:styleId="Nagwek1Znak">
+    <w:name w:val="Nagłówek 1 Znak"/>
+    <w:basedOn w:val="Domylnaczcionkaakapitu"/>
+    <w:link w:val="Nagwek1"/>
     <w:uiPriority w:val="9"/>
     <w:rsid w:val="006A48C7"/>
     <w:rPr>
@@ -2538,10 +2254,10 @@
       <w:lang w:eastAsia="pl-PL"/>
     </w:rPr>
   </w:style>
-  <w:style w:type="paragraph" w:styleId="ListParagraph">
+  <w:style w:type="paragraph" w:styleId="Akapitzlist">
     <w:name w:val="List Paragraph"/>
-    <w:basedOn w:val="Normal"/>
-    <w:link w:val="ListParagraphChar"/>
+    <w:basedOn w:val="Normalny"/>
+    <w:link w:val="AkapitzlistZnak"/>
     <w:uiPriority w:val="34"/>
     <w:rsid w:val="0025140E"/>
     <w:pPr>
@@ -2549,10 +2265,10 @@
       <w:contextualSpacing/>
     </w:pPr>
   </w:style>
-  <w:style w:type="character" w:customStyle="1" w:styleId="Heading2Char">
-    <w:name w:val="Heading 2 Char"/>
-    <w:basedOn w:val="DefaultParagraphFont"/>
-    <w:link w:val="Heading2"/>
+  <w:style w:type="character" w:customStyle="1" w:styleId="Nagwek2Znak">
+    <w:name w:val="Nagłówek 2 Znak"/>
+    <w:basedOn w:val="Domylnaczcionkaakapitu"/>
+    <w:link w:val="Nagwek2"/>
     <w:uiPriority w:val="9"/>
     <w:rsid w:val="00930BFF"/>
     <w:rPr>
@@ -2564,9 +2280,9 @@
       <w:lang w:eastAsia="pl-PL"/>
     </w:rPr>
   </w:style>
-  <w:style w:type="paragraph" w:styleId="NoSpacing">
+  <w:style w:type="paragraph" w:styleId="Bezodstpw">
     <w:name w:val="No Spacing"/>
-    <w:basedOn w:val="Normal"/>
+    <w:basedOn w:val="Normalny"/>
     <w:uiPriority w:val="1"/>
     <w:qFormat/>
     <w:rsid w:val="001B4E64"/>
@@ -2586,17 +2302,17 @@
       <w:rFonts w:ascii="Consolas" w:hAnsi="Consolas"/>
     </w:rPr>
   </w:style>
-  <w:style w:type="character" w:customStyle="1" w:styleId="ListParagraphChar">
-    <w:name w:val="List Paragraph Char"/>
-    <w:basedOn w:val="DefaultParagraphFont"/>
-    <w:link w:val="ListParagraph"/>
+  <w:style w:type="character" w:customStyle="1" w:styleId="AkapitzlistZnak">
+    <w:name w:val="Akapit z listą Znak"/>
+    <w:basedOn w:val="Domylnaczcionkaakapitu"/>
+    <w:link w:val="Akapitzlist"/>
     <w:uiPriority w:val="34"/>
     <w:locked/>
     <w:rsid w:val="00047A7F"/>
   </w:style>
   <w:style w:type="character" w:customStyle="1" w:styleId="PunktZnak">
     <w:name w:val="Punkt Znak"/>
-    <w:basedOn w:val="ListParagraphChar"/>
+    <w:basedOn w:val="AkapitzlistZnak"/>
     <w:link w:val="Punkt"/>
     <w:locked/>
     <w:rsid w:val="007025C1"/>
@@ -2610,7 +2326,7 @@
   </w:style>
   <w:style w:type="paragraph" w:customStyle="1" w:styleId="Punkt">
     <w:name w:val="Punkt"/>
-    <w:basedOn w:val="ListParagraph"/>
+    <w:basedOn w:val="Akapitzlist"/>
     <w:link w:val="PunktZnak"/>
     <w:rsid w:val="007025C1"/>
     <w:pPr>
@@ -2626,9 +2342,9 @@
       <w:szCs w:val="32"/>
     </w:rPr>
   </w:style>
-  <w:style w:type="table" w:styleId="TableGrid">
+  <w:style w:type="table" w:styleId="Tabela-Siatka">
     <w:name w:val="Table Grid"/>
-    <w:basedOn w:val="TableNormal"/>
+    <w:basedOn w:val="Standardowy"/>
     <w:rsid w:val="00047A7F"/>
     <w:pPr>
       <w:spacing w:after="0" w:line="240" w:lineRule="auto"/>
@@ -2656,10 +2372,10 @@
       </w:tblCellMar>
     </w:tblPr>
   </w:style>
-  <w:style w:type="paragraph" w:styleId="BalloonText">
+  <w:style w:type="paragraph" w:styleId="Tekstdymka">
     <w:name w:val="Balloon Text"/>
-    <w:basedOn w:val="Normal"/>
-    <w:link w:val="BalloonTextChar"/>
+    <w:basedOn w:val="Normalny"/>
+    <w:link w:val="TekstdymkaZnak"/>
     <w:uiPriority w:val="99"/>
     <w:semiHidden/>
     <w:unhideWhenUsed/>
@@ -2670,10 +2386,10 @@
       <w:szCs w:val="16"/>
     </w:rPr>
   </w:style>
-  <w:style w:type="character" w:customStyle="1" w:styleId="BalloonTextChar">
-    <w:name w:val="Balloon Text Char"/>
-    <w:basedOn w:val="DefaultParagraphFont"/>
-    <w:link w:val="BalloonText"/>
+  <w:style w:type="character" w:customStyle="1" w:styleId="TekstdymkaZnak">
+    <w:name w:val="Tekst dymka Znak"/>
+    <w:basedOn w:val="Domylnaczcionkaakapitu"/>
+    <w:link w:val="Tekstdymka"/>
     <w:uiPriority w:val="99"/>
     <w:semiHidden/>
     <w:rsid w:val="00047A7F"/>
@@ -2684,11 +2400,11 @@
       <w:lang w:eastAsia="pl-PL"/>
     </w:rPr>
   </w:style>
-  <w:style w:type="paragraph" w:styleId="Subtitle">
+  <w:style w:type="paragraph" w:styleId="Podtytu">
     <w:name w:val="Subtitle"/>
-    <w:basedOn w:val="Title"/>
-    <w:next w:val="Normal"/>
-    <w:link w:val="SubtitleChar"/>
+    <w:basedOn w:val="Tytu"/>
+    <w:next w:val="Normalny"/>
+    <w:link w:val="PodtytuZnak"/>
     <w:uiPriority w:val="11"/>
     <w:qFormat/>
     <w:rsid w:val="007025C1"/>
@@ -2702,10 +2418,10 @@
       <w:sz w:val="40"/>
     </w:rPr>
   </w:style>
-  <w:style w:type="character" w:customStyle="1" w:styleId="SubtitleChar">
-    <w:name w:val="Subtitle Char"/>
-    <w:basedOn w:val="DefaultParagraphFont"/>
-    <w:link w:val="Subtitle"/>
+  <w:style w:type="character" w:customStyle="1" w:styleId="PodtytuZnak">
+    <w:name w:val="Podtytuł Znak"/>
+    <w:basedOn w:val="Domylnaczcionkaakapitu"/>
+    <w:link w:val="Podtytu"/>
     <w:uiPriority w:val="11"/>
     <w:rsid w:val="007025C1"/>
     <w:rPr>
@@ -2718,10 +2434,10 @@
       <w:lang w:eastAsia="pl-PL"/>
     </w:rPr>
   </w:style>
-  <w:style w:type="character" w:customStyle="1" w:styleId="Heading3Char">
-    <w:name w:val="Heading 3 Char"/>
-    <w:basedOn w:val="DefaultParagraphFont"/>
-    <w:link w:val="Heading3"/>
+  <w:style w:type="character" w:customStyle="1" w:styleId="Nagwek3Znak">
+    <w:name w:val="Nagłówek 3 Znak"/>
+    <w:basedOn w:val="Domylnaczcionkaakapitu"/>
+    <w:link w:val="Nagwek3"/>
     <w:uiPriority w:val="9"/>
     <w:rsid w:val="00FC63CE"/>
     <w:rPr>
@@ -2733,10 +2449,10 @@
       <w:lang w:eastAsia="pl-PL"/>
     </w:rPr>
   </w:style>
-  <w:style w:type="character" w:customStyle="1" w:styleId="Heading4Char">
-    <w:name w:val="Heading 4 Char"/>
-    <w:basedOn w:val="DefaultParagraphFont"/>
-    <w:link w:val="Heading4"/>
+  <w:style w:type="character" w:customStyle="1" w:styleId="Nagwek4Znak">
+    <w:name w:val="Nagłówek 4 Znak"/>
+    <w:basedOn w:val="Domylnaczcionkaakapitu"/>
+    <w:link w:val="Nagwek4"/>
     <w:uiPriority w:val="9"/>
     <w:semiHidden/>
     <w:rsid w:val="00075B74"/>
@@ -2752,10 +2468,10 @@
       <w:lang w:eastAsia="pl-PL"/>
     </w:rPr>
   </w:style>
-  <w:style w:type="character" w:customStyle="1" w:styleId="Heading5Char">
-    <w:name w:val="Heading 5 Char"/>
-    <w:basedOn w:val="DefaultParagraphFont"/>
-    <w:link w:val="Heading5"/>
+  <w:style w:type="character" w:customStyle="1" w:styleId="Nagwek5Znak">
+    <w:name w:val="Nagłówek 5 Znak"/>
+    <w:basedOn w:val="Domylnaczcionkaakapitu"/>
+    <w:link w:val="Nagwek5"/>
     <w:uiPriority w:val="9"/>
     <w:semiHidden/>
     <w:rsid w:val="00075B74"/>
@@ -2767,10 +2483,10 @@
       <w:lang w:eastAsia="pl-PL"/>
     </w:rPr>
   </w:style>
-  <w:style w:type="character" w:customStyle="1" w:styleId="Heading6Char">
-    <w:name w:val="Heading 6 Char"/>
-    <w:basedOn w:val="DefaultParagraphFont"/>
-    <w:link w:val="Heading6"/>
+  <w:style w:type="character" w:customStyle="1" w:styleId="Nagwek6Znak">
+    <w:name w:val="Nagłówek 6 Znak"/>
+    <w:basedOn w:val="Domylnaczcionkaakapitu"/>
+    <w:link w:val="Nagwek6"/>
     <w:uiPriority w:val="9"/>
     <w:semiHidden/>
     <w:rsid w:val="00075B74"/>
@@ -2784,10 +2500,10 @@
       <w:lang w:eastAsia="pl-PL"/>
     </w:rPr>
   </w:style>
-  <w:style w:type="character" w:customStyle="1" w:styleId="Heading7Char">
-    <w:name w:val="Heading 7 Char"/>
-    <w:basedOn w:val="DefaultParagraphFont"/>
-    <w:link w:val="Heading7"/>
+  <w:style w:type="character" w:customStyle="1" w:styleId="Nagwek7Znak">
+    <w:name w:val="Nagłówek 7 Znak"/>
+    <w:basedOn w:val="Domylnaczcionkaakapitu"/>
+    <w:link w:val="Nagwek7"/>
     <w:uiPriority w:val="9"/>
     <w:semiHidden/>
     <w:rsid w:val="00075B74"/>
@@ -2801,10 +2517,10 @@
       <w:lang w:eastAsia="pl-PL"/>
     </w:rPr>
   </w:style>
-  <w:style w:type="character" w:customStyle="1" w:styleId="Heading8Char">
-    <w:name w:val="Heading 8 Char"/>
-    <w:basedOn w:val="DefaultParagraphFont"/>
-    <w:link w:val="Heading8"/>
+  <w:style w:type="character" w:customStyle="1" w:styleId="Nagwek8Znak">
+    <w:name w:val="Nagłówek 8 Znak"/>
+    <w:basedOn w:val="Domylnaczcionkaakapitu"/>
+    <w:link w:val="Nagwek8"/>
     <w:uiPriority w:val="9"/>
     <w:semiHidden/>
     <w:rsid w:val="00075B74"/>
@@ -2816,10 +2532,10 @@
       <w:lang w:eastAsia="pl-PL"/>
     </w:rPr>
   </w:style>
-  <w:style w:type="character" w:customStyle="1" w:styleId="Heading9Char">
-    <w:name w:val="Heading 9 Char"/>
-    <w:basedOn w:val="DefaultParagraphFont"/>
-    <w:link w:val="Heading9"/>
+  <w:style w:type="character" w:customStyle="1" w:styleId="Nagwek9Znak">
+    <w:name w:val="Nagłówek 9 Znak"/>
+    <w:basedOn w:val="Domylnaczcionkaakapitu"/>
+    <w:link w:val="Nagwek9"/>
     <w:uiPriority w:val="9"/>
     <w:semiHidden/>
     <w:rsid w:val="00075B74"/>
@@ -2833,9 +2549,9 @@
       <w:lang w:eastAsia="pl-PL"/>
     </w:rPr>
   </w:style>
-  <w:style w:type="character" w:styleId="PlaceholderText">
+  <w:style w:type="character" w:styleId="Tekstzastpczy">
     <w:name w:val="Placeholder Text"/>
-    <w:basedOn w:val="DefaultParagraphFont"/>
+    <w:basedOn w:val="Domylnaczcionkaakapitu"/>
     <w:uiPriority w:val="99"/>
     <w:semiHidden/>
     <w:rsid w:val="00716CB8"/>
@@ -2845,7 +2561,7 @@
   </w:style>
   <w:style w:type="paragraph" w:customStyle="1" w:styleId="Wyliczenie">
     <w:name w:val="Wyliczenie"/>
-    <w:basedOn w:val="Heading2"/>
+    <w:basedOn w:val="Nagwek2"/>
     <w:qFormat/>
     <w:rsid w:val="00DF1FED"/>
     <w:pPr>
@@ -2860,10 +2576,10 @@
       <w:b w:val="0"/>
     </w:rPr>
   </w:style>
-  <w:style w:type="paragraph" w:styleId="DocumentMap">
+  <w:style w:type="paragraph" w:styleId="Mapadokumentu">
     <w:name w:val="Document Map"/>
-    <w:basedOn w:val="Normal"/>
-    <w:link w:val="DocumentMapChar"/>
+    <w:basedOn w:val="Normalny"/>
+    <w:link w:val="MapadokumentuZnak"/>
     <w:uiPriority w:val="99"/>
     <w:semiHidden/>
     <w:unhideWhenUsed/>
@@ -2877,10 +2593,10 @@
       <w:szCs w:val="16"/>
     </w:rPr>
   </w:style>
-  <w:style w:type="character" w:customStyle="1" w:styleId="DocumentMapChar">
-    <w:name w:val="Document Map Char"/>
-    <w:basedOn w:val="DefaultParagraphFont"/>
-    <w:link w:val="DocumentMap"/>
+  <w:style w:type="character" w:customStyle="1" w:styleId="MapadokumentuZnak">
+    <w:name w:val="Mapa dokumentu Znak"/>
+    <w:basedOn w:val="Domylnaczcionkaakapitu"/>
+    <w:link w:val="Mapadokumentu"/>
     <w:uiPriority w:val="99"/>
     <w:semiHidden/>
     <w:rsid w:val="00AB6235"/>
@@ -2891,10 +2607,10 @@
       <w:lang w:eastAsia="pl-PL"/>
     </w:rPr>
   </w:style>
-  <w:style w:type="paragraph" w:styleId="Header">
+  <w:style w:type="paragraph" w:styleId="Nagwek">
     <w:name w:val="header"/>
-    <w:basedOn w:val="Normal"/>
-    <w:link w:val="HeaderChar"/>
+    <w:basedOn w:val="Normalny"/>
+    <w:link w:val="NagwekZnak"/>
     <w:uiPriority w:val="99"/>
     <w:unhideWhenUsed/>
     <w:rsid w:val="009660E0"/>
@@ -2906,10 +2622,10 @@
       <w:spacing w:line="240" w:lineRule="auto"/>
     </w:pPr>
   </w:style>
-  <w:style w:type="character" w:customStyle="1" w:styleId="HeaderChar">
-    <w:name w:val="Header Char"/>
-    <w:basedOn w:val="DefaultParagraphFont"/>
-    <w:link w:val="Header"/>
+  <w:style w:type="character" w:customStyle="1" w:styleId="NagwekZnak">
+    <w:name w:val="Nagłówek Znak"/>
+    <w:basedOn w:val="Domylnaczcionkaakapitu"/>
+    <w:link w:val="Nagwek"/>
     <w:uiPriority w:val="99"/>
     <w:rsid w:val="009660E0"/>
     <w:rPr>
@@ -2919,10 +2635,10 @@
       <w:lang w:eastAsia="pl-PL"/>
     </w:rPr>
   </w:style>
-  <w:style w:type="paragraph" w:styleId="Footer">
+  <w:style w:type="paragraph" w:styleId="Stopka">
     <w:name w:val="footer"/>
-    <w:basedOn w:val="Normal"/>
-    <w:link w:val="FooterChar"/>
+    <w:basedOn w:val="Normalny"/>
+    <w:link w:val="StopkaZnak"/>
     <w:uiPriority w:val="99"/>
     <w:unhideWhenUsed/>
     <w:rsid w:val="009660E0"/>
@@ -2934,10 +2650,10 @@
       <w:spacing w:line="240" w:lineRule="auto"/>
     </w:pPr>
   </w:style>
-  <w:style w:type="character" w:customStyle="1" w:styleId="FooterChar">
-    <w:name w:val="Footer Char"/>
-    <w:basedOn w:val="DefaultParagraphFont"/>
-    <w:link w:val="Footer"/>
+  <w:style w:type="character" w:customStyle="1" w:styleId="StopkaZnak">
+    <w:name w:val="Stopka Znak"/>
+    <w:basedOn w:val="Domylnaczcionkaakapitu"/>
+    <w:link w:val="Stopka"/>
     <w:uiPriority w:val="99"/>
     <w:rsid w:val="009660E0"/>
     <w:rPr>
@@ -2947,10 +2663,10 @@
       <w:lang w:eastAsia="pl-PL"/>
     </w:rPr>
   </w:style>
-  <w:style w:type="paragraph" w:styleId="Caption">
+  <w:style w:type="paragraph" w:styleId="Legenda">
     <w:name w:val="caption"/>
-    <w:basedOn w:val="Normal"/>
-    <w:next w:val="Normal"/>
+    <w:basedOn w:val="Normalny"/>
+    <w:next w:val="Normalny"/>
     <w:uiPriority w:val="35"/>
     <w:unhideWhenUsed/>
     <w:qFormat/>
@@ -2967,10 +2683,10 @@
       <w:szCs w:val="18"/>
     </w:rPr>
   </w:style>
-  <w:style w:type="paragraph" w:styleId="TOCHeading">
+  <w:style w:type="paragraph" w:styleId="Nagwekspisutreci">
     <w:name w:val="TOC Heading"/>
-    <w:basedOn w:val="Heading1"/>
-    <w:next w:val="Normal"/>
+    <w:basedOn w:val="Nagwek1"/>
+    <w:next w:val="Normalny"/>
     <w:uiPriority w:val="39"/>
     <w:unhideWhenUsed/>
     <w:qFormat/>
@@ -2992,10 +2708,10 @@
       <w:lang w:eastAsia="en-US"/>
     </w:rPr>
   </w:style>
-  <w:style w:type="paragraph" w:styleId="TOC1">
+  <w:style w:type="paragraph" w:styleId="Spistreci1">
     <w:name w:val="toc 1"/>
-    <w:basedOn w:val="Normal"/>
-    <w:next w:val="Normal"/>
+    <w:basedOn w:val="Normalny"/>
+    <w:next w:val="Normalny"/>
     <w:autoRedefine/>
     <w:uiPriority w:val="39"/>
     <w:unhideWhenUsed/>
@@ -3010,10 +2726,10 @@
       <w:ind w:firstLine="284"/>
     </w:pPr>
   </w:style>
-  <w:style w:type="paragraph" w:styleId="TOC2">
+  <w:style w:type="paragraph" w:styleId="Spistreci2">
     <w:name w:val="toc 2"/>
-    <w:basedOn w:val="Normal"/>
-    <w:next w:val="Normal"/>
+    <w:basedOn w:val="Normalny"/>
+    <w:next w:val="Normalny"/>
     <w:autoRedefine/>
     <w:uiPriority w:val="39"/>
     <w:unhideWhenUsed/>
@@ -3028,10 +2744,10 @@
       <w:ind w:left="240" w:firstLine="469"/>
     </w:pPr>
   </w:style>
-  <w:style w:type="paragraph" w:styleId="TOC3">
+  <w:style w:type="paragraph" w:styleId="Spistreci3">
     <w:name w:val="toc 3"/>
-    <w:basedOn w:val="Normal"/>
-    <w:next w:val="Normal"/>
+    <w:basedOn w:val="Normalny"/>
+    <w:next w:val="Normalny"/>
     <w:autoRedefine/>
     <w:uiPriority w:val="39"/>
     <w:unhideWhenUsed/>
@@ -3046,9 +2762,9 @@
       <w:ind w:left="480" w:firstLine="654"/>
     </w:pPr>
   </w:style>
-  <w:style w:type="character" w:styleId="Hyperlink">
+  <w:style w:type="character" w:styleId="Hipercze">
     <w:name w:val="Hyperlink"/>
-    <w:basedOn w:val="DefaultParagraphFont"/>
+    <w:basedOn w:val="Domylnaczcionkaakapitu"/>
     <w:uiPriority w:val="99"/>
     <w:unhideWhenUsed/>
     <w:rsid w:val="00D874B3"/>
@@ -3057,9 +2773,9 @@
       <w:u w:val="single"/>
     </w:rPr>
   </w:style>
-  <w:style w:type="character" w:styleId="LineNumber">
+  <w:style w:type="character" w:styleId="Numerwiersza">
     <w:name w:val="line number"/>
-    <w:basedOn w:val="DefaultParagraphFont"/>
+    <w:basedOn w:val="Domylnaczcionkaakapitu"/>
     <w:uiPriority w:val="99"/>
     <w:semiHidden/>
     <w:unhideWhenUsed/>
@@ -3083,10 +2799,10 @@
       <w:lang w:eastAsia="zh-CN" w:bidi="hi-IN"/>
     </w:rPr>
   </w:style>
-  <w:style w:type="paragraph" w:styleId="HTMLPreformatted">
+  <w:style w:type="paragraph" w:styleId="HTML-wstpniesformatowany">
     <w:name w:val="HTML Preformatted"/>
-    <w:basedOn w:val="Normal"/>
-    <w:link w:val="HTMLPreformattedChar"/>
+    <w:basedOn w:val="Normalny"/>
+    <w:link w:val="HTML-wstpniesformatowanyZnak"/>
     <w:uiPriority w:val="99"/>
     <w:semiHidden/>
     <w:unhideWhenUsed/>
@@ -3121,10 +2837,10 @@
       <w:szCs w:val="20"/>
     </w:rPr>
   </w:style>
-  <w:style w:type="character" w:customStyle="1" w:styleId="HTMLPreformattedChar">
-    <w:name w:val="HTML Preformatted Char"/>
-    <w:basedOn w:val="DefaultParagraphFont"/>
-    <w:link w:val="HTMLPreformatted"/>
+  <w:style w:type="character" w:customStyle="1" w:styleId="HTML-wstpniesformatowanyZnak">
+    <w:name w:val="HTML - wstępnie sformatowany Znak"/>
+    <w:basedOn w:val="Domylnaczcionkaakapitu"/>
+    <w:link w:val="HTML-wstpniesformatowany"/>
     <w:uiPriority w:val="99"/>
     <w:semiHidden/>
     <w:rsid w:val="001B4E64"/>
@@ -3135,9 +2851,9 @@
       <w:lang w:eastAsia="pl-PL"/>
     </w:rPr>
   </w:style>
-  <w:style w:type="character" w:styleId="HTMLCode">
+  <w:style w:type="character" w:styleId="HTML-kod">
     <w:name w:val="HTML Code"/>
-    <w:basedOn w:val="DefaultParagraphFont"/>
+    <w:basedOn w:val="Domylnaczcionkaakapitu"/>
     <w:uiPriority w:val="99"/>
     <w:semiHidden/>
     <w:unhideWhenUsed/>
@@ -3150,8 +2866,8 @@
   </w:style>
   <w:style w:type="paragraph" w:customStyle="1" w:styleId="Obraz">
     <w:name w:val="Obraz"/>
-    <w:basedOn w:val="Normal"/>
-    <w:next w:val="Normal"/>
+    <w:basedOn w:val="Normalny"/>
+    <w:next w:val="Normalny"/>
     <w:qFormat/>
     <w:rsid w:val="004A2224"/>
     <w:pPr>
@@ -3456,7 +3172,7 @@
 </file>
 
 <file path=customXml/itemProps1.xml><?xml version="1.0" encoding="utf-8"?>
-<ds:datastoreItem xmlns:ds="http://schemas.openxmlformats.org/officeDocument/2006/customXml" ds:itemID="{12FE1413-B496-4132-8078-EDD33B1E0208}">
+<ds:datastoreItem xmlns:ds="http://schemas.openxmlformats.org/officeDocument/2006/customXml" ds:itemID="{A3882187-7582-49C3-8D58-6AC14ABCBDE3}">
   <ds:schemaRefs>
     <ds:schemaRef ds:uri="http://schemas.openxmlformats.org/officeDocument/2006/bibliography"/>
   </ds:schemaRefs>

</xml_diff>